<commit_message>
Corregir codigo escobaBall, prim y escaleras
</commit_message>
<xml_diff>
--- a/TEMA 2/Problemas Tema 2_Correcto.docx
+++ b/TEMA 2/Problemas Tema 2_Correcto.docx
@@ -401,7 +401,27 @@
                                 <w:sz w:val="56"/>
                                 <w:szCs w:val="56"/>
                               </w:rPr>
-                              <w:t>Laboratorio: Miércoles 15:00-17:00</w:t>
+                              <w:t xml:space="preserve">Laboratorio: </w:t>
+                            </w:r>
+                            <w:proofErr w:type="gramStart"/>
+                            <w:r>
+                              <w:rPr>
+                                <w:rFonts w:ascii="Calibri" w:hAnsi="Calibri" w:cs="Calibri"/>
+                                <w:color w:val="FFFFFF"/>
+                                <w:sz w:val="56"/>
+                                <w:szCs w:val="56"/>
+                              </w:rPr>
+                              <w:t>Miércoles</w:t>
+                            </w:r>
+                            <w:proofErr w:type="gramEnd"/>
+                            <w:r>
+                              <w:rPr>
+                                <w:rFonts w:ascii="Calibri" w:hAnsi="Calibri" w:cs="Calibri"/>
+                                <w:color w:val="FFFFFF"/>
+                                <w:sz w:val="56"/>
+                                <w:szCs w:val="56"/>
+                              </w:rPr>
+                              <w:t xml:space="preserve"> 15:00-17:00</w:t>
                             </w:r>
                           </w:p>
                         </w:txbxContent>
@@ -1314,7 +1334,25 @@
           <w:sz w:val="22"/>
           <w:szCs w:val="22"/>
         </w:rPr>
-        <w:t>Si se usase el método de buscar primero el máximo y después el mínimo recorriendo el vector dos veces, se realizan 2n comparaciones. Entonces, para resolver el problema sin exceder el número de comparaciones impuesto, es necesario buscar ambos elementos a la vez, en la misma iteración del problema. Aunque no es tan simple como ir comparando el menor y máximo encontrado con el resto de elementos, pues esto supondría 2 comparaciones por elemento, 2n comparaciones otra vez. Otros algoritmos que se podrían usar</w:t>
+        <w:t xml:space="preserve">Si se usase el método de buscar primero el máximo y después el mínimo recorriendo el vector dos veces, se realizan 2n comparaciones. Entonces, para resolver el problema sin exceder el número de comparaciones impuesto, es necesario buscar ambos elementos a la vez, en la misma iteración del problema. Aunque no es tan simple como ir comparando el menor y máximo encontrado con el resto de </w:t>
+      </w:r>
+      <w:proofErr w:type="gramStart"/>
+      <w:r>
+        <w:rPr>
+          <w:rFonts w:ascii="Calibri" w:hAnsi="Calibri" w:cs="Calibri"/>
+          <w:sz w:val="22"/>
+          <w:szCs w:val="22"/>
+        </w:rPr>
+        <w:t>elementos</w:t>
+      </w:r>
+      <w:proofErr w:type="gramEnd"/>
+      <w:r>
+        <w:rPr>
+          <w:rFonts w:ascii="Calibri" w:hAnsi="Calibri" w:cs="Calibri"/>
+          <w:sz w:val="22"/>
+          <w:szCs w:val="22"/>
+        </w:rPr>
+        <w:t>, pues esto supondría 2 comparaciones por elemento, 2n comparaciones otra vez. Otros algoritmos que se podrían usar</w:t>
       </w:r>
       <w:r>
         <w:rPr>
@@ -3480,16 +3518,15 @@
           <w:rFonts w:ascii="Calibri" w:hAnsi="Calibri" w:cs="Calibri"/>
           <w:sz w:val="22"/>
           <w:szCs w:val="22"/>
-          <w:lang w:val="pt-PT"/>
         </w:rPr>
       </w:pPr>
       <w:bookmarkStart w:id="1" w:name="_Hlk103105904"/>
-      <w:r>
-        <w:rPr>
-          <w:rFonts w:ascii="Calibri" w:hAnsi="Calibri" w:cs="Calibri"/>
-          <w:sz w:val="22"/>
-          <w:szCs w:val="22"/>
-          <w:lang w:val="pt-PT"/>
+      <w:proofErr w:type="spellStart"/>
+      <w:r>
+        <w:rPr>
+          <w:rFonts w:ascii="Calibri" w:hAnsi="Calibri" w:cs="Calibri"/>
+          <w:sz w:val="22"/>
+          <w:szCs w:val="22"/>
         </w:rPr>
         <w:t>candidatos_a_m</w:t>
       </w:r>
@@ -3498,7 +3535,6 @@
           <w:rFonts w:ascii="Calibri" w:hAnsi="Calibri" w:cs="Calibri"/>
           <w:sz w:val="22"/>
           <w:szCs w:val="22"/>
-          <w:lang w:val="pt-PT"/>
         </w:rPr>
         <w:t>in</w:t>
       </w:r>
@@ -3507,9 +3543,17 @@
           <w:rFonts w:ascii="Calibri" w:hAnsi="Calibri" w:cs="Calibri"/>
           <w:sz w:val="22"/>
           <w:szCs w:val="22"/>
-          <w:lang w:val="pt-PT"/>
-        </w:rPr>
-        <w:t>imo: [3,5,2,6]</w:t>
+        </w:rPr>
+        <w:t>imo</w:t>
+      </w:r>
+      <w:proofErr w:type="spellEnd"/>
+      <w:r>
+        <w:rPr>
+          <w:rFonts w:ascii="Calibri" w:hAnsi="Calibri" w:cs="Calibri"/>
+          <w:sz w:val="22"/>
+          <w:szCs w:val="22"/>
+        </w:rPr>
+        <w:t>: [3,5,2,6]</w:t>
       </w:r>
       <w:bookmarkEnd w:id="1"/>
       <w:r>
@@ -3517,16 +3561,15 @@
           <w:rFonts w:ascii="Calibri" w:hAnsi="Calibri" w:cs="Calibri"/>
           <w:sz w:val="22"/>
           <w:szCs w:val="22"/>
-          <w:lang w:val="pt-PT"/>
         </w:rPr>
         <w:tab/>
       </w:r>
-      <w:r>
-        <w:rPr>
-          <w:rFonts w:ascii="Calibri" w:hAnsi="Calibri" w:cs="Calibri"/>
-          <w:sz w:val="22"/>
-          <w:szCs w:val="22"/>
-          <w:lang w:val="pt-PT"/>
+      <w:proofErr w:type="spellStart"/>
+      <w:r>
+        <w:rPr>
+          <w:rFonts w:ascii="Calibri" w:hAnsi="Calibri" w:cs="Calibri"/>
+          <w:sz w:val="22"/>
+          <w:szCs w:val="22"/>
         </w:rPr>
         <w:t>candidatos_a_m</w:t>
       </w:r>
@@ -3535,7 +3578,6 @@
           <w:rFonts w:ascii="Calibri" w:hAnsi="Calibri" w:cs="Calibri"/>
           <w:sz w:val="22"/>
           <w:szCs w:val="22"/>
-          <w:lang w:val="pt-PT"/>
         </w:rPr>
         <w:t>ax</w:t>
       </w:r>
@@ -3544,81 +3586,17 @@
           <w:rFonts w:ascii="Calibri" w:hAnsi="Calibri" w:cs="Calibri"/>
           <w:sz w:val="22"/>
           <w:szCs w:val="22"/>
-          <w:lang w:val="pt-PT"/>
-        </w:rPr>
-        <w:t>imo: [</w:t>
-      </w:r>
-      <w:r>
-        <w:rPr>
-          <w:rFonts w:ascii="Calibri" w:hAnsi="Calibri" w:cs="Calibri"/>
-          <w:sz w:val="22"/>
-          <w:szCs w:val="22"/>
-          <w:lang w:val="pt-PT"/>
-        </w:rPr>
-        <w:t>4</w:t>
-      </w:r>
-      <w:r>
-        <w:rPr>
-          <w:rFonts w:ascii="Calibri" w:hAnsi="Calibri" w:cs="Calibri"/>
-          <w:sz w:val="22"/>
-          <w:szCs w:val="22"/>
-          <w:lang w:val="pt-PT"/>
-        </w:rPr>
-        <w:t>,5</w:t>
-      </w:r>
-      <w:r>
-        <w:rPr>
-          <w:rFonts w:ascii="Calibri" w:hAnsi="Calibri" w:cs="Calibri"/>
-          <w:sz w:val="22"/>
-          <w:szCs w:val="22"/>
-          <w:lang w:val="pt-PT"/>
-        </w:rPr>
-        <w:t>4</w:t>
-      </w:r>
-      <w:r>
-        <w:rPr>
-          <w:rFonts w:ascii="Calibri" w:hAnsi="Calibri" w:cs="Calibri"/>
-          <w:sz w:val="22"/>
-          <w:szCs w:val="22"/>
-          <w:lang w:val="pt-PT"/>
-        </w:rPr>
-        <w:t>,</w:t>
-      </w:r>
-      <w:r>
-        <w:rPr>
-          <w:rFonts w:ascii="Calibri" w:hAnsi="Calibri" w:cs="Calibri"/>
-          <w:sz w:val="22"/>
-          <w:szCs w:val="22"/>
-          <w:lang w:val="pt-PT"/>
-        </w:rPr>
-        <w:t>7</w:t>
-      </w:r>
-      <w:r>
-        <w:rPr>
-          <w:rFonts w:ascii="Calibri" w:hAnsi="Calibri" w:cs="Calibri"/>
-          <w:sz w:val="22"/>
-          <w:szCs w:val="22"/>
-          <w:lang w:val="pt-PT"/>
-        </w:rPr>
-        <w:t>,</w:t>
-      </w:r>
-      <w:r>
-        <w:rPr>
-          <w:rFonts w:ascii="Calibri" w:hAnsi="Calibri" w:cs="Calibri"/>
-          <w:sz w:val="22"/>
-          <w:szCs w:val="22"/>
-          <w:lang w:val="pt-PT"/>
-        </w:rPr>
-        <w:t>8</w:t>
-      </w:r>
-      <w:r>
-        <w:rPr>
-          <w:rFonts w:ascii="Calibri" w:hAnsi="Calibri" w:cs="Calibri"/>
-          <w:sz w:val="22"/>
-          <w:szCs w:val="22"/>
-          <w:lang w:val="pt-PT"/>
-        </w:rPr>
-        <w:t>]</w:t>
+        </w:rPr>
+        <w:t>imo</w:t>
+      </w:r>
+      <w:proofErr w:type="spellEnd"/>
+      <w:r>
+        <w:rPr>
+          <w:rFonts w:ascii="Calibri" w:hAnsi="Calibri" w:cs="Calibri"/>
+          <w:sz w:val="22"/>
+          <w:szCs w:val="22"/>
+        </w:rPr>
+        <w:t>: [4,54,7,8]</w:t>
       </w:r>
     </w:p>
     <w:p>
@@ -3674,15 +3652,7 @@
           <w:sz w:val="22"/>
           <w:szCs w:val="22"/>
         </w:rPr>
-        <w:t xml:space="preserve">: </w:t>
-      </w:r>
-      <w:r>
-        <w:rPr>
-          <w:rFonts w:ascii="Calibri" w:hAnsi="Calibri" w:cs="Calibri"/>
-          <w:sz w:val="22"/>
-          <w:szCs w:val="22"/>
-        </w:rPr>
-        <w:t>[3,5,2,6]</w:t>
+        <w:t>: [3,5,2,6]</w:t>
       </w:r>
       <w:r>
         <w:rPr>
@@ -4880,7 +4850,7 @@
           <w:color w:val="D4D4D4"/>
           <w:sz w:val="18"/>
           <w:szCs w:val="18"/>
-          <w:lang w:val="es-ES" w:eastAsia="es-ES_tradnl"/>
+          <w:lang w:val="en-GB" w:eastAsia="es-ES_tradnl"/>
         </w:rPr>
       </w:pPr>
       <w:r>
@@ -4900,17 +4870,28 @@
           <w:color w:val="9CDCFE"/>
           <w:sz w:val="18"/>
           <w:szCs w:val="18"/>
-          <w:lang w:val="es-ES" w:eastAsia="es-ES_tradnl"/>
-        </w:rPr>
-        <w:t>cand_max</w:t>
-      </w:r>
-      <w:r>
-        <w:rPr>
-          <w:rFonts w:ascii="Menlo" w:eastAsia="Times New Roman" w:hAnsi="Menlo" w:cs="Menlo"/>
-          <w:color w:val="D4D4D4"/>
-          <w:sz w:val="18"/>
-          <w:szCs w:val="18"/>
-          <w:lang w:val="es-ES" w:eastAsia="es-ES_tradnl"/>
+          <w:lang w:val="en-GB" w:eastAsia="es-ES_tradnl"/>
+        </w:rPr>
+        <w:t>cand_</w:t>
+      </w:r>
+      <w:proofErr w:type="gramStart"/>
+      <w:r>
+        <w:rPr>
+          <w:rFonts w:ascii="Menlo" w:eastAsia="Times New Roman" w:hAnsi="Menlo" w:cs="Menlo"/>
+          <w:color w:val="9CDCFE"/>
+          <w:sz w:val="18"/>
+          <w:szCs w:val="18"/>
+          <w:lang w:val="en-GB" w:eastAsia="es-ES_tradnl"/>
+        </w:rPr>
+        <w:t>max</w:t>
+      </w:r>
+      <w:r>
+        <w:rPr>
+          <w:rFonts w:ascii="Menlo" w:eastAsia="Times New Roman" w:hAnsi="Menlo" w:cs="Menlo"/>
+          <w:color w:val="D4D4D4"/>
+          <w:sz w:val="18"/>
+          <w:szCs w:val="18"/>
+          <w:lang w:val="en-GB" w:eastAsia="es-ES_tradnl"/>
         </w:rPr>
         <w:t>.</w:t>
       </w:r>
@@ -4920,38 +4901,41 @@
           <w:color w:val="DCDCAA"/>
           <w:sz w:val="18"/>
           <w:szCs w:val="18"/>
-          <w:lang w:val="es-ES" w:eastAsia="es-ES_tradnl"/>
+          <w:lang w:val="en-GB" w:eastAsia="es-ES_tradnl"/>
         </w:rPr>
         <w:t>append</w:t>
       </w:r>
       <w:proofErr w:type="spellEnd"/>
-      <w:r>
-        <w:rPr>
-          <w:rFonts w:ascii="Menlo" w:eastAsia="Times New Roman" w:hAnsi="Menlo" w:cs="Menlo"/>
-          <w:color w:val="D4D4D4"/>
-          <w:sz w:val="18"/>
-          <w:szCs w:val="18"/>
-          <w:lang w:val="es-ES" w:eastAsia="es-ES_tradnl"/>
+      <w:proofErr w:type="gramEnd"/>
+      <w:r>
+        <w:rPr>
+          <w:rFonts w:ascii="Menlo" w:eastAsia="Times New Roman" w:hAnsi="Menlo" w:cs="Menlo"/>
+          <w:color w:val="D4D4D4"/>
+          <w:sz w:val="18"/>
+          <w:szCs w:val="18"/>
+          <w:lang w:val="en-GB" w:eastAsia="es-ES_tradnl"/>
         </w:rPr>
         <w:t>(</w:t>
       </w:r>
+      <w:proofErr w:type="spellStart"/>
       <w:r>
         <w:rPr>
           <w:rFonts w:ascii="Menlo" w:eastAsia="Times New Roman" w:hAnsi="Menlo" w:cs="Menlo"/>
           <w:color w:val="9CDCFE"/>
           <w:sz w:val="18"/>
           <w:szCs w:val="18"/>
-          <w:lang w:val="es-ES" w:eastAsia="es-ES_tradnl"/>
+          <w:lang w:val="en-GB" w:eastAsia="es-ES_tradnl"/>
         </w:rPr>
         <w:t>candidatos</w:t>
       </w:r>
-      <w:r>
-        <w:rPr>
-          <w:rFonts w:ascii="Menlo" w:eastAsia="Times New Roman" w:hAnsi="Menlo" w:cs="Menlo"/>
-          <w:color w:val="D4D4D4"/>
-          <w:sz w:val="18"/>
-          <w:szCs w:val="18"/>
-          <w:lang w:val="es-ES" w:eastAsia="es-ES_tradnl"/>
+      <w:proofErr w:type="spellEnd"/>
+      <w:r>
+        <w:rPr>
+          <w:rFonts w:ascii="Menlo" w:eastAsia="Times New Roman" w:hAnsi="Menlo" w:cs="Menlo"/>
+          <w:color w:val="D4D4D4"/>
+          <w:sz w:val="18"/>
+          <w:szCs w:val="18"/>
+          <w:lang w:val="en-GB" w:eastAsia="es-ES_tradnl"/>
         </w:rPr>
         <w:t>[</w:t>
       </w:r>
@@ -4961,7 +4945,7 @@
           <w:color w:val="B5CEA8"/>
           <w:sz w:val="18"/>
           <w:szCs w:val="18"/>
-          <w:lang w:val="es-ES" w:eastAsia="es-ES_tradnl"/>
+          <w:lang w:val="en-GB" w:eastAsia="es-ES_tradnl"/>
         </w:rPr>
         <w:t>1</w:t>
       </w:r>
@@ -4971,7 +4955,7 @@
           <w:color w:val="D4D4D4"/>
           <w:sz w:val="18"/>
           <w:szCs w:val="18"/>
-          <w:lang w:val="es-ES" w:eastAsia="es-ES_tradnl"/>
+          <w:lang w:val="en-GB" w:eastAsia="es-ES_tradnl"/>
         </w:rPr>
         <w:t>])</w:t>
       </w:r>
@@ -4995,7 +4979,7 @@
           <w:color w:val="D4D4D4"/>
           <w:sz w:val="18"/>
           <w:szCs w:val="18"/>
-          <w:lang w:val="es-ES" w:eastAsia="es-ES_tradnl"/>
+          <w:lang w:val="en-GB" w:eastAsia="es-ES_tradnl"/>
         </w:rPr>
         <w:t xml:space="preserve">            </w:t>
       </w:r>
@@ -5176,7 +5160,7 @@
           <w:color w:val="D4D4D4"/>
           <w:sz w:val="18"/>
           <w:szCs w:val="18"/>
-          <w:lang w:val="es-ES" w:eastAsia="es-ES_tradnl"/>
+          <w:lang w:val="en-GB" w:eastAsia="es-ES_tradnl"/>
         </w:rPr>
       </w:pPr>
       <w:r>
@@ -5195,7 +5179,7 @@
           <w:color w:val="C586C0"/>
           <w:sz w:val="18"/>
           <w:szCs w:val="18"/>
-          <w:lang w:val="es-ES" w:eastAsia="es-ES_tradnl"/>
+          <w:lang w:val="en-GB" w:eastAsia="es-ES_tradnl"/>
         </w:rPr>
         <w:t>del</w:t>
       </w:r>
@@ -5205,37 +5189,41 @@
           <w:color w:val="D4D4D4"/>
           <w:sz w:val="18"/>
           <w:szCs w:val="18"/>
-          <w:lang w:val="es-ES" w:eastAsia="es-ES_tradnl"/>
+          <w:lang w:val="en-GB" w:eastAsia="es-ES_tradnl"/>
         </w:rPr>
         <w:t>(</w:t>
       </w:r>
+      <w:proofErr w:type="spellStart"/>
+      <w:proofErr w:type="gramStart"/>
       <w:r>
         <w:rPr>
           <w:rFonts w:ascii="Menlo" w:eastAsia="Times New Roman" w:hAnsi="Menlo" w:cs="Menlo"/>
           <w:color w:val="9CDCFE"/>
           <w:sz w:val="18"/>
           <w:szCs w:val="18"/>
-          <w:lang w:val="es-ES" w:eastAsia="es-ES_tradnl"/>
+          <w:lang w:val="en-GB" w:eastAsia="es-ES_tradnl"/>
         </w:rPr>
         <w:t>candidatos</w:t>
       </w:r>
-      <w:r>
-        <w:rPr>
-          <w:rFonts w:ascii="Menlo" w:eastAsia="Times New Roman" w:hAnsi="Menlo" w:cs="Menlo"/>
-          <w:color w:val="D4D4D4"/>
-          <w:sz w:val="18"/>
-          <w:szCs w:val="18"/>
-          <w:lang w:val="es-ES" w:eastAsia="es-ES_tradnl"/>
+      <w:proofErr w:type="spellEnd"/>
+      <w:r>
+        <w:rPr>
+          <w:rFonts w:ascii="Menlo" w:eastAsia="Times New Roman" w:hAnsi="Menlo" w:cs="Menlo"/>
+          <w:color w:val="D4D4D4"/>
+          <w:sz w:val="18"/>
+          <w:szCs w:val="18"/>
+          <w:lang w:val="en-GB" w:eastAsia="es-ES_tradnl"/>
         </w:rPr>
         <w:t>[</w:t>
       </w:r>
+      <w:proofErr w:type="gramEnd"/>
       <w:r>
         <w:rPr>
           <w:rFonts w:ascii="Menlo" w:eastAsia="Times New Roman" w:hAnsi="Menlo" w:cs="Menlo"/>
           <w:color w:val="B5CEA8"/>
           <w:sz w:val="18"/>
           <w:szCs w:val="18"/>
-          <w:lang w:val="es-ES" w:eastAsia="es-ES_tradnl"/>
+          <w:lang w:val="en-GB" w:eastAsia="es-ES_tradnl"/>
         </w:rPr>
         <w:t>0</w:t>
       </w:r>
@@ -5245,7 +5233,7 @@
           <w:color w:val="D4D4D4"/>
           <w:sz w:val="18"/>
           <w:szCs w:val="18"/>
-          <w:lang w:val="es-ES" w:eastAsia="es-ES_tradnl"/>
+          <w:lang w:val="en-GB" w:eastAsia="es-ES_tradnl"/>
         </w:rPr>
         <w:t>])</w:t>
       </w:r>
@@ -5269,7 +5257,7 @@
           <w:color w:val="D4D4D4"/>
           <w:sz w:val="18"/>
           <w:szCs w:val="18"/>
-          <w:lang w:val="es-ES" w:eastAsia="es-ES_tradnl"/>
+          <w:lang w:val="en-GB" w:eastAsia="es-ES_tradnl"/>
         </w:rPr>
         <w:t xml:space="preserve">    </w:t>
       </w:r>
@@ -5452,7 +5440,18 @@
           <w:szCs w:val="18"/>
           <w:lang w:val="en-US" w:eastAsia="es-ES_tradnl"/>
         </w:rPr>
-        <w:t>cand_max</w:t>
+        <w:t>cand_</w:t>
+      </w:r>
+      <w:proofErr w:type="gramStart"/>
+      <w:r>
+        <w:rPr>
+          <w:rFonts w:ascii="Menlo" w:eastAsia="Times New Roman" w:hAnsi="Menlo" w:cs="Menlo"/>
+          <w:color w:val="9CDCFE"/>
+          <w:sz w:val="18"/>
+          <w:szCs w:val="18"/>
+          <w:lang w:val="en-US" w:eastAsia="es-ES_tradnl"/>
+        </w:rPr>
+        <w:t>max</w:t>
       </w:r>
       <w:proofErr w:type="spellEnd"/>
       <w:r>
@@ -5465,6 +5464,7 @@
         </w:rPr>
         <w:t>[</w:t>
       </w:r>
+      <w:proofErr w:type="gramEnd"/>
       <w:r>
         <w:rPr>
           <w:rFonts w:ascii="Menlo" w:eastAsia="Times New Roman" w:hAnsi="Menlo" w:cs="Menlo"/>
@@ -5538,7 +5538,18 @@
           <w:szCs w:val="18"/>
           <w:lang w:val="en-US" w:eastAsia="es-ES_tradnl"/>
         </w:rPr>
-        <w:t>cand_max</w:t>
+        <w:t>cand_</w:t>
+      </w:r>
+      <w:proofErr w:type="gramStart"/>
+      <w:r>
+        <w:rPr>
+          <w:rFonts w:ascii="Menlo" w:eastAsia="Times New Roman" w:hAnsi="Menlo" w:cs="Menlo"/>
+          <w:color w:val="9CDCFE"/>
+          <w:sz w:val="18"/>
+          <w:szCs w:val="18"/>
+          <w:lang w:val="en-US" w:eastAsia="es-ES_tradnl"/>
+        </w:rPr>
+        <w:t>max</w:t>
       </w:r>
       <w:proofErr w:type="spellEnd"/>
       <w:r>
@@ -5551,6 +5562,7 @@
         </w:rPr>
         <w:t>[</w:t>
       </w:r>
+      <w:proofErr w:type="gramEnd"/>
       <w:r>
         <w:rPr>
           <w:rFonts w:ascii="Menlo" w:eastAsia="Times New Roman" w:hAnsi="Menlo" w:cs="Menlo"/>
@@ -5668,7 +5680,18 @@
           <w:szCs w:val="18"/>
           <w:lang w:val="en-US" w:eastAsia="es-ES_tradnl"/>
         </w:rPr>
-        <w:t>cand_max</w:t>
+        <w:t>cand_</w:t>
+      </w:r>
+      <w:proofErr w:type="gramStart"/>
+      <w:r>
+        <w:rPr>
+          <w:rFonts w:ascii="Menlo" w:eastAsia="Times New Roman" w:hAnsi="Menlo" w:cs="Menlo"/>
+          <w:color w:val="9CDCFE"/>
+          <w:sz w:val="18"/>
+          <w:szCs w:val="18"/>
+          <w:lang w:val="en-US" w:eastAsia="es-ES_tradnl"/>
+        </w:rPr>
+        <w:t>max</w:t>
       </w:r>
       <w:proofErr w:type="spellEnd"/>
       <w:r>
@@ -5681,6 +5704,7 @@
         </w:rPr>
         <w:t>[</w:t>
       </w:r>
+      <w:proofErr w:type="gramEnd"/>
       <w:r>
         <w:rPr>
           <w:rFonts w:ascii="Menlo" w:eastAsia="Times New Roman" w:hAnsi="Menlo" w:cs="Menlo"/>
@@ -5875,6 +5899,7 @@
         </w:rPr>
         <w:t>[</w:t>
       </w:r>
+      <w:proofErr w:type="gramStart"/>
       <w:r>
         <w:rPr>
           <w:rFonts w:ascii="Menlo" w:eastAsia="Times New Roman" w:hAnsi="Menlo" w:cs="Menlo"/>
@@ -5896,6 +5921,7 @@
         <w:t>]&lt;</w:t>
       </w:r>
       <w:proofErr w:type="spellStart"/>
+      <w:proofErr w:type="gramEnd"/>
       <w:r>
         <w:rPr>
           <w:rFonts w:ascii="Menlo" w:eastAsia="Times New Roman" w:hAnsi="Menlo" w:cs="Menlo"/>
@@ -5990,7 +6016,18 @@
           <w:szCs w:val="18"/>
           <w:lang w:val="en-US" w:eastAsia="es-ES_tradnl"/>
         </w:rPr>
-        <w:t>cand_min</w:t>
+        <w:t>cand_</w:t>
+      </w:r>
+      <w:proofErr w:type="gramStart"/>
+      <w:r>
+        <w:rPr>
+          <w:rFonts w:ascii="Menlo" w:eastAsia="Times New Roman" w:hAnsi="Menlo" w:cs="Menlo"/>
+          <w:color w:val="9CDCFE"/>
+          <w:sz w:val="18"/>
+          <w:szCs w:val="18"/>
+          <w:lang w:val="en-US" w:eastAsia="es-ES_tradnl"/>
+        </w:rPr>
+        <w:t>min</w:t>
       </w:r>
       <w:proofErr w:type="spellEnd"/>
       <w:r>
@@ -6003,6 +6040,7 @@
         </w:rPr>
         <w:t>[</w:t>
       </w:r>
+      <w:proofErr w:type="gramEnd"/>
       <w:r>
         <w:rPr>
           <w:rFonts w:ascii="Menlo" w:eastAsia="Times New Roman" w:hAnsi="Menlo" w:cs="Menlo"/>
@@ -6120,7 +6158,18 @@
           <w:szCs w:val="18"/>
           <w:lang w:val="en-US" w:eastAsia="es-ES_tradnl"/>
         </w:rPr>
-        <w:t>cand_min</w:t>
+        <w:t>cand_</w:t>
+      </w:r>
+      <w:proofErr w:type="gramStart"/>
+      <w:r>
+        <w:rPr>
+          <w:rFonts w:ascii="Menlo" w:eastAsia="Times New Roman" w:hAnsi="Menlo" w:cs="Menlo"/>
+          <w:color w:val="9CDCFE"/>
+          <w:sz w:val="18"/>
+          <w:szCs w:val="18"/>
+          <w:lang w:val="en-US" w:eastAsia="es-ES_tradnl"/>
+        </w:rPr>
+        <w:t>min</w:t>
       </w:r>
       <w:proofErr w:type="spellEnd"/>
       <w:r>
@@ -6133,6 +6182,7 @@
         </w:rPr>
         <w:t>[</w:t>
       </w:r>
+      <w:proofErr w:type="gramEnd"/>
       <w:r>
         <w:rPr>
           <w:rFonts w:ascii="Menlo" w:eastAsia="Times New Roman" w:hAnsi="Menlo" w:cs="Menlo"/>
@@ -6327,6 +6377,7 @@
         </w:rPr>
         <w:t>[</w:t>
       </w:r>
+      <w:proofErr w:type="gramStart"/>
       <w:r>
         <w:rPr>
           <w:rFonts w:ascii="Menlo" w:eastAsia="Times New Roman" w:hAnsi="Menlo" w:cs="Menlo"/>
@@ -6348,6 +6399,7 @@
         <w:t>]&lt;</w:t>
       </w:r>
       <w:proofErr w:type="spellStart"/>
+      <w:proofErr w:type="gramEnd"/>
       <w:r>
         <w:rPr>
           <w:rFonts w:ascii="Menlo" w:eastAsia="Times New Roman" w:hAnsi="Menlo" w:cs="Menlo"/>
@@ -6465,6 +6517,7 @@
         </w:rPr>
         <w:t>0</w:t>
       </w:r>
+      <w:proofErr w:type="gramStart"/>
       <w:r>
         <w:rPr>
           <w:rFonts w:ascii="Menlo" w:eastAsia="Times New Roman" w:hAnsi="Menlo" w:cs="Menlo"/>
@@ -6484,7 +6537,18 @@
           <w:szCs w:val="18"/>
           <w:lang w:val="en-US" w:eastAsia="es-ES_tradnl"/>
         </w:rPr>
-        <w:t>cand_max</w:t>
+        <w:t>cand</w:t>
+      </w:r>
+      <w:proofErr w:type="gramEnd"/>
+      <w:r>
+        <w:rPr>
+          <w:rFonts w:ascii="Menlo" w:eastAsia="Times New Roman" w:hAnsi="Menlo" w:cs="Menlo"/>
+          <w:color w:val="9CDCFE"/>
+          <w:sz w:val="18"/>
+          <w:szCs w:val="18"/>
+          <w:lang w:val="en-US" w:eastAsia="es-ES_tradnl"/>
+        </w:rPr>
+        <w:t>_max</w:t>
       </w:r>
       <w:proofErr w:type="spellEnd"/>
       <w:r>
@@ -6564,6 +6628,7 @@
         <w:t xml:space="preserve"> </w:t>
       </w:r>
       <w:proofErr w:type="spellStart"/>
+      <w:proofErr w:type="gramStart"/>
       <w:r>
         <w:rPr>
           <w:rFonts w:ascii="Menlo" w:eastAsia="Times New Roman" w:hAnsi="Menlo" w:cs="Menlo"/>
@@ -6585,6 +6650,7 @@
         </w:rPr>
         <w:t>[</w:t>
       </w:r>
+      <w:proofErr w:type="gramEnd"/>
       <w:r>
         <w:rPr>
           <w:rFonts w:ascii="Menlo" w:eastAsia="Times New Roman" w:hAnsi="Menlo" w:cs="Menlo"/>
@@ -6704,6 +6770,7 @@
         </w:rPr>
         <w:t>0</w:t>
       </w:r>
+      <w:proofErr w:type="gramStart"/>
       <w:r>
         <w:rPr>
           <w:rFonts w:ascii="Menlo" w:eastAsia="Times New Roman" w:hAnsi="Menlo" w:cs="Menlo"/>
@@ -6726,6 +6793,7 @@
         <w:t>candidatos</w:t>
       </w:r>
       <w:proofErr w:type="spellEnd"/>
+      <w:proofErr w:type="gramEnd"/>
       <w:r>
         <w:rPr>
           <w:rFonts w:ascii="Menlo" w:eastAsia="Times New Roman" w:hAnsi="Menlo" w:cs="Menlo"/>
@@ -6832,6 +6900,7 @@
         </w:rPr>
         <w:t>0</w:t>
       </w:r>
+      <w:proofErr w:type="gramStart"/>
       <w:r>
         <w:rPr>
           <w:rFonts w:ascii="Menlo" w:eastAsia="Times New Roman" w:hAnsi="Menlo" w:cs="Menlo"/>
@@ -6851,7 +6920,18 @@
           <w:szCs w:val="18"/>
           <w:lang w:val="en-US" w:eastAsia="es-ES_tradnl"/>
         </w:rPr>
-        <w:t>cand_max</w:t>
+        <w:t>cand</w:t>
+      </w:r>
+      <w:proofErr w:type="gramEnd"/>
+      <w:r>
+        <w:rPr>
+          <w:rFonts w:ascii="Menlo" w:eastAsia="Times New Roman" w:hAnsi="Menlo" w:cs="Menlo"/>
+          <w:color w:val="9CDCFE"/>
+          <w:sz w:val="18"/>
+          <w:szCs w:val="18"/>
+          <w:lang w:val="en-US" w:eastAsia="es-ES_tradnl"/>
+        </w:rPr>
+        <w:t>_max</w:t>
       </w:r>
       <w:proofErr w:type="spellEnd"/>
       <w:r>
@@ -7696,9 +7776,9 @@
           <w:szCs w:val="24"/>
           <w:lang w:val="es-ES" w:eastAsia="es-ES_tradnl"/>
         </w:rPr>
-        <w:t xml:space="preserve">, por ejemplo indicando a qué nodo del </w:t>
-      </w:r>
-      <w:proofErr w:type="spellStart"/>
+        <w:t xml:space="preserve">, por </w:t>
+      </w:r>
+      <w:proofErr w:type="gramStart"/>
       <w:r>
         <w:rPr>
           <w:rFonts w:ascii="Calibri" w:eastAsia="Times New Roman" w:hAnsi="Calibri" w:cs="Calibri"/>
@@ -7708,9 +7788,9 @@
           <w:szCs w:val="24"/>
           <w:lang w:val="es-ES" w:eastAsia="es-ES_tradnl"/>
         </w:rPr>
-        <w:t>árbol</w:t>
-      </w:r>
-      <w:proofErr w:type="spellEnd"/>
+        <w:t>ejemplo</w:t>
+      </w:r>
+      <w:proofErr w:type="gramEnd"/>
       <w:r>
         <w:rPr>
           <w:rFonts w:ascii="Calibri" w:eastAsia="Times New Roman" w:hAnsi="Calibri" w:cs="Calibri"/>
@@ -7720,7 +7800,7 @@
           <w:szCs w:val="24"/>
           <w:lang w:val="es-ES" w:eastAsia="es-ES_tradnl"/>
         </w:rPr>
-        <w:t xml:space="preserve"> se </w:t>
+        <w:t xml:space="preserve"> indicando a qué nodo del </w:t>
       </w:r>
       <w:proofErr w:type="spellStart"/>
       <w:r>
@@ -7732,7 +7812,7 @@
           <w:szCs w:val="24"/>
           <w:lang w:val="es-ES" w:eastAsia="es-ES_tradnl"/>
         </w:rPr>
-        <w:t>esta</w:t>
+        <w:t>árbol</w:t>
       </w:r>
       <w:proofErr w:type="spellEnd"/>
       <w:r>
@@ -7744,6 +7824,30 @@
           <w:szCs w:val="24"/>
           <w:lang w:val="es-ES" w:eastAsia="es-ES_tradnl"/>
         </w:rPr>
+        <w:t xml:space="preserve"> se </w:t>
+      </w:r>
+      <w:proofErr w:type="spellStart"/>
+      <w:r>
+        <w:rPr>
+          <w:rFonts w:ascii="Calibri" w:eastAsia="Times New Roman" w:hAnsi="Calibri" w:cs="Calibri"/>
+          <w:b/>
+          <w:bCs/>
+          <w:sz w:val="24"/>
+          <w:szCs w:val="24"/>
+          <w:lang w:val="es-ES" w:eastAsia="es-ES_tradnl"/>
+        </w:rPr>
+        <w:t>esta</w:t>
+      </w:r>
+      <w:proofErr w:type="spellEnd"/>
+      <w:r>
+        <w:rPr>
+          <w:rFonts w:ascii="Calibri" w:eastAsia="Times New Roman" w:hAnsi="Calibri" w:cs="Calibri"/>
+          <w:b/>
+          <w:bCs/>
+          <w:sz w:val="24"/>
+          <w:szCs w:val="24"/>
+          <w:lang w:val="es-ES" w:eastAsia="es-ES_tradnl"/>
+        </w:rPr>
         <w:t xml:space="preserve">́ uniendo el nuevo candidato seleccionado. </w:t>
       </w:r>
     </w:p>
@@ -8514,7 +8618,7 @@
           <w:szCs w:val="18"/>
           <w:lang w:val="pt-PT"/>
         </w:rPr>
-        <w:t>0</w:t>
+        <w:t>inf</w:t>
       </w:r>
       <w:r>
         <w:rPr>
@@ -8634,7 +8738,7 @@
           <w:szCs w:val="18"/>
           <w:lang w:val="pt-PT"/>
         </w:rPr>
-        <w:t>0</w:t>
+        <w:t>inf</w:t>
       </w:r>
       <w:r>
         <w:rPr>
@@ -8854,7 +8958,7 @@
           <w:szCs w:val="18"/>
           <w:lang w:val="pt-PT"/>
         </w:rPr>
-        <w:t>0</w:t>
+        <w:t>inf</w:t>
       </w:r>
       <w:r>
         <w:rPr>
@@ -8974,7 +9078,7 @@
           <w:szCs w:val="18"/>
           <w:lang w:val="pt-PT"/>
         </w:rPr>
-        <w:t>0</w:t>
+        <w:t>inf</w:t>
       </w:r>
       <w:r>
         <w:rPr>
@@ -9124,7 +9228,17 @@
           <w:szCs w:val="18"/>
           <w:lang w:val="pt-PT"/>
         </w:rPr>
-        <w:t xml:space="preserve">]] </w:t>
+        <w:t>]]</w:t>
+      </w:r>
+      <w:r>
+        <w:rPr>
+          <w:rFonts w:ascii="Menlo" w:hAnsi="Menlo" w:cs="Menlo"/>
+          <w:color w:val="D3D3D3"/>
+          <w:sz w:val="18"/>
+          <w:szCs w:val="18"/>
+          <w:lang w:val="pt-PT"/>
+        </w:rPr>
+        <w:br/>
       </w:r>
       <w:r>
         <w:rPr>
@@ -10557,6 +10671,7 @@
           <w:szCs w:val="18"/>
           <w:lang w:val="es-ES" w:eastAsia="es-ES_tradnl"/>
         </w:rPr>
+        <w:lastRenderedPageBreak/>
         <w:t xml:space="preserve">    """</w:t>
       </w:r>
     </w:p>
@@ -10581,7 +10696,6 @@
           <w:szCs w:val="18"/>
           <w:lang w:val="es-ES" w:eastAsia="es-ES_tradnl"/>
         </w:rPr>
-        <w:lastRenderedPageBreak/>
         <w:t xml:space="preserve">    </w:t>
       </w:r>
       <w:r>
@@ -10859,7 +10973,18 @@
           <w:szCs w:val="18"/>
           <w:lang w:val="en-US" w:eastAsia="es-ES_tradnl"/>
         </w:rPr>
-        <w:t>nodos_candidatos</w:t>
+        <w:t>nodos_</w:t>
+      </w:r>
+      <w:proofErr w:type="gramStart"/>
+      <w:r>
+        <w:rPr>
+          <w:rFonts w:ascii="Menlo" w:eastAsia="Times New Roman" w:hAnsi="Menlo" w:cs="Menlo"/>
+          <w:color w:val="9CDCFE"/>
+          <w:sz w:val="18"/>
+          <w:szCs w:val="18"/>
+          <w:lang w:val="en-US" w:eastAsia="es-ES_tradnl"/>
+        </w:rPr>
+        <w:t>candidatos</w:t>
       </w:r>
       <w:r>
         <w:rPr>
@@ -10882,6 +11007,7 @@
         <w:t>append</w:t>
       </w:r>
       <w:proofErr w:type="spellEnd"/>
+      <w:proofErr w:type="gramEnd"/>
       <w:r>
         <w:rPr>
           <w:rFonts w:ascii="Menlo" w:eastAsia="Times New Roman" w:hAnsi="Menlo" w:cs="Menlo"/>
@@ -11051,80 +11177,136 @@
           <w:color w:val="D4D4D4"/>
           <w:sz w:val="18"/>
           <w:szCs w:val="18"/>
-          <w:lang w:val="en-US" w:eastAsia="es-ES_tradnl"/>
-        </w:rPr>
-      </w:pPr>
-      <w:r>
-        <w:rPr>
-          <w:rFonts w:ascii="Menlo" w:eastAsia="Times New Roman" w:hAnsi="Menlo" w:cs="Menlo"/>
-          <w:color w:val="D4D4D4"/>
-          <w:sz w:val="18"/>
-          <w:szCs w:val="18"/>
-          <w:lang w:val="en-US" w:eastAsia="es-ES_tradnl"/>
+          <w:lang w:val="pt-PT" w:eastAsia="es-ES_tradnl"/>
+        </w:rPr>
+      </w:pPr>
+      <w:r>
+        <w:rPr>
+          <w:rFonts w:ascii="Menlo" w:eastAsia="Times New Roman" w:hAnsi="Menlo" w:cs="Menlo"/>
+          <w:color w:val="D4D4D4"/>
+          <w:sz w:val="18"/>
+          <w:szCs w:val="18"/>
+          <w:lang w:val="pt-PT" w:eastAsia="es-ES_tradnl"/>
         </w:rPr>
         <w:t xml:space="preserve">            </w:t>
       </w:r>
       <w:r>
         <w:rPr>
           <w:rFonts w:ascii="Menlo" w:eastAsia="Times New Roman" w:hAnsi="Menlo" w:cs="Menlo"/>
-          <w:color w:val="C586C0"/>
-          <w:sz w:val="18"/>
-          <w:szCs w:val="18"/>
-          <w:lang w:val="en-US" w:eastAsia="es-ES_tradnl"/>
-        </w:rPr>
-        <w:t>if</w:t>
-      </w:r>
-      <w:r>
-        <w:rPr>
-          <w:rFonts w:ascii="Menlo" w:eastAsia="Times New Roman" w:hAnsi="Menlo" w:cs="Menlo"/>
-          <w:color w:val="D4D4D4"/>
-          <w:sz w:val="18"/>
-          <w:szCs w:val="18"/>
-          <w:lang w:val="en-US" w:eastAsia="es-ES_tradnl"/>
-        </w:rPr>
-        <w:t xml:space="preserve"> </w:t>
-      </w:r>
-      <w:proofErr w:type="spellStart"/>
-      <w:r>
-        <w:rPr>
-          <w:rFonts w:ascii="Menlo" w:eastAsia="Times New Roman" w:hAnsi="Menlo" w:cs="Menlo"/>
           <w:color w:val="9CDCFE"/>
           <w:sz w:val="18"/>
           <w:szCs w:val="18"/>
-          <w:lang w:val="en-US" w:eastAsia="es-ES_tradnl"/>
+          <w:lang w:val="pt-PT" w:eastAsia="es-ES_tradnl"/>
+        </w:rPr>
+        <w:t>aristas_candidatos</w:t>
+      </w:r>
+      <w:r>
+        <w:rPr>
+          <w:rFonts w:ascii="Menlo" w:eastAsia="Times New Roman" w:hAnsi="Menlo" w:cs="Menlo"/>
+          <w:color w:val="D4D4D4"/>
+          <w:sz w:val="18"/>
+          <w:szCs w:val="18"/>
+          <w:lang w:val="pt-PT" w:eastAsia="es-ES_tradnl"/>
+        </w:rPr>
+        <w:t>.</w:t>
+      </w:r>
+      <w:r>
+        <w:rPr>
+          <w:rFonts w:ascii="Menlo" w:eastAsia="Times New Roman" w:hAnsi="Menlo" w:cs="Menlo"/>
+          <w:color w:val="DCDCAA"/>
+          <w:sz w:val="18"/>
+          <w:szCs w:val="18"/>
+          <w:lang w:val="pt-PT" w:eastAsia="es-ES_tradnl"/>
+        </w:rPr>
+        <w:t>append</w:t>
+      </w:r>
+      <w:r>
+        <w:rPr>
+          <w:rFonts w:ascii="Menlo" w:eastAsia="Times New Roman" w:hAnsi="Menlo" w:cs="Menlo"/>
+          <w:color w:val="D4D4D4"/>
+          <w:sz w:val="18"/>
+          <w:szCs w:val="18"/>
+          <w:lang w:val="pt-PT" w:eastAsia="es-ES_tradnl"/>
+        </w:rPr>
+        <w:t>([</w:t>
+      </w:r>
+      <w:r>
+        <w:rPr>
+          <w:rFonts w:ascii="Menlo" w:eastAsia="Times New Roman" w:hAnsi="Menlo" w:cs="Menlo"/>
+          <w:color w:val="9CDCFE"/>
+          <w:sz w:val="18"/>
+          <w:szCs w:val="18"/>
+          <w:lang w:val="pt-PT" w:eastAsia="es-ES_tradnl"/>
+        </w:rPr>
+        <w:t>i</w:t>
+      </w:r>
+      <w:r>
+        <w:rPr>
+          <w:rFonts w:ascii="Menlo" w:eastAsia="Times New Roman" w:hAnsi="Menlo" w:cs="Menlo"/>
+          <w:color w:val="D4D4D4"/>
+          <w:sz w:val="18"/>
+          <w:szCs w:val="18"/>
+          <w:lang w:val="pt-PT" w:eastAsia="es-ES_tradnl"/>
+        </w:rPr>
+        <w:t>,</w:t>
+      </w:r>
+      <w:r>
+        <w:rPr>
+          <w:rFonts w:ascii="Menlo" w:eastAsia="Times New Roman" w:hAnsi="Menlo" w:cs="Menlo"/>
+          <w:color w:val="9CDCFE"/>
+          <w:sz w:val="18"/>
+          <w:szCs w:val="18"/>
+          <w:lang w:val="pt-PT" w:eastAsia="es-ES_tradnl"/>
+        </w:rPr>
+        <w:t>j</w:t>
+      </w:r>
+      <w:r>
+        <w:rPr>
+          <w:rFonts w:ascii="Menlo" w:eastAsia="Times New Roman" w:hAnsi="Menlo" w:cs="Menlo"/>
+          <w:color w:val="D4D4D4"/>
+          <w:sz w:val="18"/>
+          <w:szCs w:val="18"/>
+          <w:lang w:val="pt-PT" w:eastAsia="es-ES_tradnl"/>
+        </w:rPr>
+        <w:t>,</w:t>
+      </w:r>
+      <w:r>
+        <w:rPr>
+          <w:rFonts w:ascii="Menlo" w:eastAsia="Times New Roman" w:hAnsi="Menlo" w:cs="Menlo"/>
+          <w:color w:val="9CDCFE"/>
+          <w:sz w:val="18"/>
+          <w:szCs w:val="18"/>
+          <w:lang w:val="pt-PT" w:eastAsia="es-ES_tradnl"/>
         </w:rPr>
         <w:t>grafo</w:t>
       </w:r>
-      <w:proofErr w:type="spellEnd"/>
-      <w:r>
-        <w:rPr>
-          <w:rFonts w:ascii="Menlo" w:eastAsia="Times New Roman" w:hAnsi="Menlo" w:cs="Menlo"/>
-          <w:color w:val="D4D4D4"/>
-          <w:sz w:val="18"/>
-          <w:szCs w:val="18"/>
-          <w:lang w:val="en-US" w:eastAsia="es-ES_tradnl"/>
+      <w:r>
+        <w:rPr>
+          <w:rFonts w:ascii="Menlo" w:eastAsia="Times New Roman" w:hAnsi="Menlo" w:cs="Menlo"/>
+          <w:color w:val="D4D4D4"/>
+          <w:sz w:val="18"/>
+          <w:szCs w:val="18"/>
+          <w:lang w:val="pt-PT" w:eastAsia="es-ES_tradnl"/>
         </w:rPr>
         <w:t>[</w:t>
       </w:r>
-      <w:proofErr w:type="spellStart"/>
       <w:r>
         <w:rPr>
           <w:rFonts w:ascii="Menlo" w:eastAsia="Times New Roman" w:hAnsi="Menlo" w:cs="Menlo"/>
           <w:color w:val="9CDCFE"/>
           <w:sz w:val="18"/>
           <w:szCs w:val="18"/>
-          <w:lang w:val="en-US" w:eastAsia="es-ES_tradnl"/>
+          <w:lang w:val="pt-PT" w:eastAsia="es-ES_tradnl"/>
         </w:rPr>
         <w:t>i</w:t>
       </w:r>
-      <w:proofErr w:type="spellEnd"/>
-      <w:r>
-        <w:rPr>
-          <w:rFonts w:ascii="Menlo" w:eastAsia="Times New Roman" w:hAnsi="Menlo" w:cs="Menlo"/>
-          <w:color w:val="D4D4D4"/>
-          <w:sz w:val="18"/>
-          <w:szCs w:val="18"/>
-          <w:lang w:val="en-US" w:eastAsia="es-ES_tradnl"/>
+      <w:r>
+        <w:rPr>
+          <w:rFonts w:ascii="Menlo" w:eastAsia="Times New Roman" w:hAnsi="Menlo" w:cs="Menlo"/>
+          <w:color w:val="D4D4D4"/>
+          <w:sz w:val="18"/>
+          <w:szCs w:val="18"/>
+          <w:lang w:val="pt-PT" w:eastAsia="es-ES_tradnl"/>
         </w:rPr>
         <w:t>][</w:t>
       </w:r>
@@ -11134,7 +11316,7 @@
           <w:color w:val="9CDCFE"/>
           <w:sz w:val="18"/>
           <w:szCs w:val="18"/>
-          <w:lang w:val="en-US" w:eastAsia="es-ES_tradnl"/>
+          <w:lang w:val="pt-PT" w:eastAsia="es-ES_tradnl"/>
         </w:rPr>
         <w:t>j</w:t>
       </w:r>
@@ -11144,29 +11326,9 @@
           <w:color w:val="D4D4D4"/>
           <w:sz w:val="18"/>
           <w:szCs w:val="18"/>
-          <w:lang w:val="en-US" w:eastAsia="es-ES_tradnl"/>
-        </w:rPr>
-        <w:t>]&gt;</w:t>
-      </w:r>
-      <w:r>
-        <w:rPr>
-          <w:rFonts w:ascii="Menlo" w:eastAsia="Times New Roman" w:hAnsi="Menlo" w:cs="Menlo"/>
-          <w:color w:val="B5CEA8"/>
-          <w:sz w:val="18"/>
-          <w:szCs w:val="18"/>
-          <w:lang w:val="en-US" w:eastAsia="es-ES_tradnl"/>
-        </w:rPr>
-        <w:t>0</w:t>
-      </w:r>
-      <w:r>
-        <w:rPr>
-          <w:rFonts w:ascii="Menlo" w:eastAsia="Times New Roman" w:hAnsi="Menlo" w:cs="Menlo"/>
-          <w:color w:val="D4D4D4"/>
-          <w:sz w:val="18"/>
-          <w:szCs w:val="18"/>
-          <w:lang w:val="en-US" w:eastAsia="es-ES_tradnl"/>
-        </w:rPr>
-        <w:t>:</w:t>
+          <w:lang w:val="pt-PT" w:eastAsia="es-ES_tradnl"/>
+        </w:rPr>
+        <w:t>]])</w:t>
       </w:r>
     </w:p>
     <w:p>
@@ -11182,156 +11344,6 @@
           <w:lang w:val="pt-PT" w:eastAsia="es-ES_tradnl"/>
         </w:rPr>
       </w:pPr>
-      <w:r>
-        <w:rPr>
-          <w:rFonts w:ascii="Menlo" w:eastAsia="Times New Roman" w:hAnsi="Menlo" w:cs="Menlo"/>
-          <w:color w:val="D4D4D4"/>
-          <w:sz w:val="18"/>
-          <w:szCs w:val="18"/>
-          <w:lang w:val="en-US" w:eastAsia="es-ES_tradnl"/>
-        </w:rPr>
-        <w:t xml:space="preserve">                </w:t>
-      </w:r>
-      <w:r>
-        <w:rPr>
-          <w:rFonts w:ascii="Menlo" w:eastAsia="Times New Roman" w:hAnsi="Menlo" w:cs="Menlo"/>
-          <w:color w:val="9CDCFE"/>
-          <w:sz w:val="18"/>
-          <w:szCs w:val="18"/>
-          <w:lang w:val="pt-PT" w:eastAsia="es-ES_tradnl"/>
-        </w:rPr>
-        <w:t>aristas_candidatos</w:t>
-      </w:r>
-      <w:r>
-        <w:rPr>
-          <w:rFonts w:ascii="Menlo" w:eastAsia="Times New Roman" w:hAnsi="Menlo" w:cs="Menlo"/>
-          <w:color w:val="D4D4D4"/>
-          <w:sz w:val="18"/>
-          <w:szCs w:val="18"/>
-          <w:lang w:val="pt-PT" w:eastAsia="es-ES_tradnl"/>
-        </w:rPr>
-        <w:t>.</w:t>
-      </w:r>
-      <w:r>
-        <w:rPr>
-          <w:rFonts w:ascii="Menlo" w:eastAsia="Times New Roman" w:hAnsi="Menlo" w:cs="Menlo"/>
-          <w:color w:val="DCDCAA"/>
-          <w:sz w:val="18"/>
-          <w:szCs w:val="18"/>
-          <w:lang w:val="pt-PT" w:eastAsia="es-ES_tradnl"/>
-        </w:rPr>
-        <w:t>append</w:t>
-      </w:r>
-      <w:r>
-        <w:rPr>
-          <w:rFonts w:ascii="Menlo" w:eastAsia="Times New Roman" w:hAnsi="Menlo" w:cs="Menlo"/>
-          <w:color w:val="D4D4D4"/>
-          <w:sz w:val="18"/>
-          <w:szCs w:val="18"/>
-          <w:lang w:val="pt-PT" w:eastAsia="es-ES_tradnl"/>
-        </w:rPr>
-        <w:t>([</w:t>
-      </w:r>
-      <w:r>
-        <w:rPr>
-          <w:rFonts w:ascii="Menlo" w:eastAsia="Times New Roman" w:hAnsi="Menlo" w:cs="Menlo"/>
-          <w:color w:val="9CDCFE"/>
-          <w:sz w:val="18"/>
-          <w:szCs w:val="18"/>
-          <w:lang w:val="pt-PT" w:eastAsia="es-ES_tradnl"/>
-        </w:rPr>
-        <w:t>i</w:t>
-      </w:r>
-      <w:r>
-        <w:rPr>
-          <w:rFonts w:ascii="Menlo" w:eastAsia="Times New Roman" w:hAnsi="Menlo" w:cs="Menlo"/>
-          <w:color w:val="D4D4D4"/>
-          <w:sz w:val="18"/>
-          <w:szCs w:val="18"/>
-          <w:lang w:val="pt-PT" w:eastAsia="es-ES_tradnl"/>
-        </w:rPr>
-        <w:t>,</w:t>
-      </w:r>
-      <w:r>
-        <w:rPr>
-          <w:rFonts w:ascii="Menlo" w:eastAsia="Times New Roman" w:hAnsi="Menlo" w:cs="Menlo"/>
-          <w:color w:val="9CDCFE"/>
-          <w:sz w:val="18"/>
-          <w:szCs w:val="18"/>
-          <w:lang w:val="pt-PT" w:eastAsia="es-ES_tradnl"/>
-        </w:rPr>
-        <w:t>j</w:t>
-      </w:r>
-      <w:r>
-        <w:rPr>
-          <w:rFonts w:ascii="Menlo" w:eastAsia="Times New Roman" w:hAnsi="Menlo" w:cs="Menlo"/>
-          <w:color w:val="D4D4D4"/>
-          <w:sz w:val="18"/>
-          <w:szCs w:val="18"/>
-          <w:lang w:val="pt-PT" w:eastAsia="es-ES_tradnl"/>
-        </w:rPr>
-        <w:t>,</w:t>
-      </w:r>
-      <w:r>
-        <w:rPr>
-          <w:rFonts w:ascii="Menlo" w:eastAsia="Times New Roman" w:hAnsi="Menlo" w:cs="Menlo"/>
-          <w:color w:val="9CDCFE"/>
-          <w:sz w:val="18"/>
-          <w:szCs w:val="18"/>
-          <w:lang w:val="pt-PT" w:eastAsia="es-ES_tradnl"/>
-        </w:rPr>
-        <w:t>grafo</w:t>
-      </w:r>
-      <w:r>
-        <w:rPr>
-          <w:rFonts w:ascii="Menlo" w:eastAsia="Times New Roman" w:hAnsi="Menlo" w:cs="Menlo"/>
-          <w:color w:val="D4D4D4"/>
-          <w:sz w:val="18"/>
-          <w:szCs w:val="18"/>
-          <w:lang w:val="pt-PT" w:eastAsia="es-ES_tradnl"/>
-        </w:rPr>
-        <w:t>[</w:t>
-      </w:r>
-      <w:r>
-        <w:rPr>
-          <w:rFonts w:ascii="Menlo" w:eastAsia="Times New Roman" w:hAnsi="Menlo" w:cs="Menlo"/>
-          <w:color w:val="9CDCFE"/>
-          <w:sz w:val="18"/>
-          <w:szCs w:val="18"/>
-          <w:lang w:val="pt-PT" w:eastAsia="es-ES_tradnl"/>
-        </w:rPr>
-        <w:t>i</w:t>
-      </w:r>
-      <w:r>
-        <w:rPr>
-          <w:rFonts w:ascii="Menlo" w:eastAsia="Times New Roman" w:hAnsi="Menlo" w:cs="Menlo"/>
-          <w:color w:val="D4D4D4"/>
-          <w:sz w:val="18"/>
-          <w:szCs w:val="18"/>
-          <w:lang w:val="pt-PT" w:eastAsia="es-ES_tradnl"/>
-        </w:rPr>
-        <w:t>][</w:t>
-      </w:r>
-      <w:r>
-        <w:rPr>
-          <w:rFonts w:ascii="Menlo" w:eastAsia="Times New Roman" w:hAnsi="Menlo" w:cs="Menlo"/>
-          <w:color w:val="9CDCFE"/>
-          <w:sz w:val="18"/>
-          <w:szCs w:val="18"/>
-          <w:lang w:val="pt-PT" w:eastAsia="es-ES_tradnl"/>
-        </w:rPr>
-        <w:t>j</w:t>
-      </w:r>
-      <w:r>
-        <w:rPr>
-          <w:rFonts w:ascii="Menlo" w:eastAsia="Times New Roman" w:hAnsi="Menlo" w:cs="Menlo"/>
-          <w:color w:val="D4D4D4"/>
-          <w:sz w:val="18"/>
-          <w:szCs w:val="18"/>
-          <w:lang w:val="pt-PT" w:eastAsia="es-ES_tradnl"/>
-        </w:rPr>
-        <w:t>]])</w:t>
-      </w:r>
     </w:p>
     <w:p>
       <w:pPr>
@@ -11343,9 +11355,41 @@
           <w:color w:val="D4D4D4"/>
           <w:sz w:val="18"/>
           <w:szCs w:val="18"/>
+          <w:lang w:val="es-ES" w:eastAsia="es-ES_tradnl"/>
+        </w:rPr>
+      </w:pPr>
+      <w:r>
+        <w:rPr>
+          <w:rFonts w:ascii="Menlo" w:eastAsia="Times New Roman" w:hAnsi="Menlo" w:cs="Menlo"/>
+          <w:color w:val="D4D4D4"/>
+          <w:sz w:val="18"/>
+          <w:szCs w:val="18"/>
           <w:lang w:val="pt-PT" w:eastAsia="es-ES_tradnl"/>
         </w:rPr>
-      </w:pPr>
+        <w:t xml:space="preserve">    </w:t>
+      </w:r>
+      <w:proofErr w:type="spellStart"/>
+      <w:r>
+        <w:rPr>
+          <w:rFonts w:ascii="Menlo" w:eastAsia="Times New Roman" w:hAnsi="Menlo" w:cs="Menlo"/>
+          <w:color w:val="9CDCFE"/>
+          <w:sz w:val="18"/>
+          <w:szCs w:val="18"/>
+          <w:lang w:val="es-ES" w:eastAsia="es-ES_tradnl"/>
+        </w:rPr>
+        <w:t>nodos_solucion</w:t>
+      </w:r>
+      <w:proofErr w:type="spellEnd"/>
+      <w:r>
+        <w:rPr>
+          <w:rFonts w:ascii="Menlo" w:eastAsia="Times New Roman" w:hAnsi="Menlo" w:cs="Menlo"/>
+          <w:color w:val="D4D4D4"/>
+          <w:sz w:val="18"/>
+          <w:szCs w:val="18"/>
+          <w:lang w:val="es-ES" w:eastAsia="es-ES_tradnl"/>
+        </w:rPr>
+        <w:t xml:space="preserve"> = []</w:t>
+      </w:r>
     </w:p>
     <w:p>
       <w:pPr>
@@ -11366,7 +11410,7 @@
           <w:color w:val="D4D4D4"/>
           <w:sz w:val="18"/>
           <w:szCs w:val="18"/>
-          <w:lang w:val="pt-PT" w:eastAsia="es-ES_tradnl"/>
+          <w:lang w:val="es-ES" w:eastAsia="es-ES_tradnl"/>
         </w:rPr>
         <w:t xml:space="preserve">    </w:t>
       </w:r>
@@ -11379,7 +11423,7 @@
           <w:szCs w:val="18"/>
           <w:lang w:val="es-ES" w:eastAsia="es-ES_tradnl"/>
         </w:rPr>
-        <w:t>nodos_solucion</w:t>
+        <w:t>aristas_solucion</w:t>
       </w:r>
       <w:proofErr w:type="spellEnd"/>
       <w:r>
@@ -11406,38 +11450,6 @@
           <w:lang w:val="es-ES" w:eastAsia="es-ES_tradnl"/>
         </w:rPr>
       </w:pPr>
-      <w:r>
-        <w:rPr>
-          <w:rFonts w:ascii="Menlo" w:eastAsia="Times New Roman" w:hAnsi="Menlo" w:cs="Menlo"/>
-          <w:color w:val="D4D4D4"/>
-          <w:sz w:val="18"/>
-          <w:szCs w:val="18"/>
-          <w:lang w:val="es-ES" w:eastAsia="es-ES_tradnl"/>
-        </w:rPr>
-        <w:t xml:space="preserve">    </w:t>
-      </w:r>
-      <w:proofErr w:type="spellStart"/>
-      <w:r>
-        <w:rPr>
-          <w:rFonts w:ascii="Menlo" w:eastAsia="Times New Roman" w:hAnsi="Menlo" w:cs="Menlo"/>
-          <w:color w:val="9CDCFE"/>
-          <w:sz w:val="18"/>
-          <w:szCs w:val="18"/>
-          <w:lang w:val="es-ES" w:eastAsia="es-ES_tradnl"/>
-        </w:rPr>
-        <w:t>aristas_solucion</w:t>
-      </w:r>
-      <w:proofErr w:type="spellEnd"/>
-      <w:r>
-        <w:rPr>
-          <w:rFonts w:ascii="Menlo" w:eastAsia="Times New Roman" w:hAnsi="Menlo" w:cs="Menlo"/>
-          <w:color w:val="D4D4D4"/>
-          <w:sz w:val="18"/>
-          <w:szCs w:val="18"/>
-          <w:lang w:val="es-ES" w:eastAsia="es-ES_tradnl"/>
-        </w:rPr>
-        <w:t xml:space="preserve"> = []</w:t>
-      </w:r>
     </w:p>
     <w:p>
       <w:pPr>
@@ -11452,6 +11464,26 @@
           <w:lang w:val="es-ES" w:eastAsia="es-ES_tradnl"/>
         </w:rPr>
       </w:pPr>
+      <w:r>
+        <w:rPr>
+          <w:rFonts w:ascii="Menlo" w:eastAsia="Times New Roman" w:hAnsi="Menlo" w:cs="Menlo"/>
+          <w:color w:val="D4D4D4"/>
+          <w:sz w:val="18"/>
+          <w:szCs w:val="18"/>
+          <w:lang w:val="es-ES" w:eastAsia="es-ES_tradnl"/>
+        </w:rPr>
+        <w:t xml:space="preserve">    </w:t>
+      </w:r>
+      <w:r>
+        <w:rPr>
+          <w:rFonts w:ascii="Menlo" w:eastAsia="Times New Roman" w:hAnsi="Menlo" w:cs="Menlo"/>
+          <w:color w:val="6A9955"/>
+          <w:sz w:val="18"/>
+          <w:szCs w:val="18"/>
+          <w:lang w:val="es-ES" w:eastAsia="es-ES_tradnl"/>
+        </w:rPr>
+        <w:t>#Escoger el primer nodo (según Prim vale cualquiera, escogemos el primero en la lista de nodos)</w:t>
+      </w:r>
     </w:p>
     <w:p>
       <w:pPr>
@@ -11476,15 +11508,89 @@
         </w:rPr>
         <w:t xml:space="preserve">    </w:t>
       </w:r>
-      <w:r>
-        <w:rPr>
-          <w:rFonts w:ascii="Menlo" w:eastAsia="Times New Roman" w:hAnsi="Menlo" w:cs="Menlo"/>
-          <w:color w:val="6A9955"/>
-          <w:sz w:val="18"/>
-          <w:szCs w:val="18"/>
-          <w:lang w:val="es-ES" w:eastAsia="es-ES_tradnl"/>
-        </w:rPr>
-        <w:t>#Escoger el primer nodo (según Prim vale cualquiera, escogemos el primero en la lista de nodos)</w:t>
+      <w:proofErr w:type="spellStart"/>
+      <w:r>
+        <w:rPr>
+          <w:rFonts w:ascii="Menlo" w:eastAsia="Times New Roman" w:hAnsi="Menlo" w:cs="Menlo"/>
+          <w:color w:val="9CDCFE"/>
+          <w:sz w:val="18"/>
+          <w:szCs w:val="18"/>
+          <w:lang w:val="es-ES" w:eastAsia="es-ES_tradnl"/>
+        </w:rPr>
+        <w:t>nodos_solucion</w:t>
+      </w:r>
+      <w:r>
+        <w:rPr>
+          <w:rFonts w:ascii="Menlo" w:eastAsia="Times New Roman" w:hAnsi="Menlo" w:cs="Menlo"/>
+          <w:color w:val="D4D4D4"/>
+          <w:sz w:val="18"/>
+          <w:szCs w:val="18"/>
+          <w:lang w:val="es-ES" w:eastAsia="es-ES_tradnl"/>
+        </w:rPr>
+        <w:t>.</w:t>
+      </w:r>
+      <w:r>
+        <w:rPr>
+          <w:rFonts w:ascii="Menlo" w:eastAsia="Times New Roman" w:hAnsi="Menlo" w:cs="Menlo"/>
+          <w:color w:val="DCDCAA"/>
+          <w:sz w:val="18"/>
+          <w:szCs w:val="18"/>
+          <w:lang w:val="es-ES" w:eastAsia="es-ES_tradnl"/>
+        </w:rPr>
+        <w:t>append</w:t>
+      </w:r>
+      <w:proofErr w:type="spellEnd"/>
+      <w:r>
+        <w:rPr>
+          <w:rFonts w:ascii="Menlo" w:eastAsia="Times New Roman" w:hAnsi="Menlo" w:cs="Menlo"/>
+          <w:color w:val="D4D4D4"/>
+          <w:sz w:val="18"/>
+          <w:szCs w:val="18"/>
+          <w:lang w:val="es-ES" w:eastAsia="es-ES_tradnl"/>
+        </w:rPr>
+        <w:t>(</w:t>
+      </w:r>
+      <w:proofErr w:type="spellStart"/>
+      <w:r>
+        <w:rPr>
+          <w:rFonts w:ascii="Menlo" w:eastAsia="Times New Roman" w:hAnsi="Menlo" w:cs="Menlo"/>
+          <w:color w:val="9CDCFE"/>
+          <w:sz w:val="18"/>
+          <w:szCs w:val="18"/>
+          <w:lang w:val="es-ES" w:eastAsia="es-ES_tradnl"/>
+        </w:rPr>
+        <w:t>nodos_candidatos</w:t>
+      </w:r>
+      <w:proofErr w:type="spellEnd"/>
+      <w:r>
+        <w:rPr>
+          <w:rFonts w:ascii="Menlo" w:eastAsia="Times New Roman" w:hAnsi="Menlo" w:cs="Menlo"/>
+          <w:color w:val="D4D4D4"/>
+          <w:sz w:val="18"/>
+          <w:szCs w:val="18"/>
+          <w:lang w:val="es-ES" w:eastAsia="es-ES_tradnl"/>
+        </w:rPr>
+        <w:t>[</w:t>
+      </w:r>
+      <w:r>
+        <w:rPr>
+          <w:rFonts w:ascii="Menlo" w:eastAsia="Times New Roman" w:hAnsi="Menlo" w:cs="Menlo"/>
+          <w:color w:val="B5CEA8"/>
+          <w:sz w:val="18"/>
+          <w:szCs w:val="18"/>
+          <w:lang w:val="es-ES" w:eastAsia="es-ES_tradnl"/>
+        </w:rPr>
+        <w:t>0</w:t>
+      </w:r>
+      <w:r>
+        <w:rPr>
+          <w:rFonts w:ascii="Menlo" w:eastAsia="Times New Roman" w:hAnsi="Menlo" w:cs="Menlo"/>
+          <w:color w:val="D4D4D4"/>
+          <w:sz w:val="18"/>
+          <w:szCs w:val="18"/>
+          <w:lang w:val="es-ES" w:eastAsia="es-ES_tradnl"/>
+        </w:rPr>
+        <w:t>])</w:t>
       </w:r>
     </w:p>
     <w:p>
@@ -11500,100 +11606,6 @@
           <w:lang w:val="es-ES" w:eastAsia="es-ES_tradnl"/>
         </w:rPr>
       </w:pPr>
-      <w:r>
-        <w:rPr>
-          <w:rFonts w:ascii="Menlo" w:eastAsia="Times New Roman" w:hAnsi="Menlo" w:cs="Menlo"/>
-          <w:color w:val="D4D4D4"/>
-          <w:sz w:val="18"/>
-          <w:szCs w:val="18"/>
-          <w:lang w:val="es-ES" w:eastAsia="es-ES_tradnl"/>
-        </w:rPr>
-        <w:t xml:space="preserve">    </w:t>
-      </w:r>
-      <w:proofErr w:type="spellStart"/>
-      <w:r>
-        <w:rPr>
-          <w:rFonts w:ascii="Menlo" w:eastAsia="Times New Roman" w:hAnsi="Menlo" w:cs="Menlo"/>
-          <w:color w:val="9CDCFE"/>
-          <w:sz w:val="18"/>
-          <w:szCs w:val="18"/>
-          <w:lang w:val="es-ES" w:eastAsia="es-ES_tradnl"/>
-        </w:rPr>
-        <w:t>nodos_solucion</w:t>
-      </w:r>
-      <w:r>
-        <w:rPr>
-          <w:rFonts w:ascii="Menlo" w:eastAsia="Times New Roman" w:hAnsi="Menlo" w:cs="Menlo"/>
-          <w:color w:val="D4D4D4"/>
-          <w:sz w:val="18"/>
-          <w:szCs w:val="18"/>
-          <w:lang w:val="es-ES" w:eastAsia="es-ES_tradnl"/>
-        </w:rPr>
-        <w:t>.</w:t>
-      </w:r>
-      <w:r>
-        <w:rPr>
-          <w:rFonts w:ascii="Menlo" w:eastAsia="Times New Roman" w:hAnsi="Menlo" w:cs="Menlo"/>
-          <w:color w:val="DCDCAA"/>
-          <w:sz w:val="18"/>
-          <w:szCs w:val="18"/>
-          <w:lang w:val="es-ES" w:eastAsia="es-ES_tradnl"/>
-        </w:rPr>
-        <w:t>append</w:t>
-      </w:r>
-      <w:proofErr w:type="spellEnd"/>
-      <w:r>
-        <w:rPr>
-          <w:rFonts w:ascii="Menlo" w:eastAsia="Times New Roman" w:hAnsi="Menlo" w:cs="Menlo"/>
-          <w:color w:val="D4D4D4"/>
-          <w:sz w:val="18"/>
-          <w:szCs w:val="18"/>
-          <w:lang w:val="es-ES" w:eastAsia="es-ES_tradnl"/>
-        </w:rPr>
-        <w:t>(</w:t>
-      </w:r>
-      <w:proofErr w:type="spellStart"/>
-      <w:r>
-        <w:rPr>
-          <w:rFonts w:ascii="Menlo" w:eastAsia="Times New Roman" w:hAnsi="Menlo" w:cs="Menlo"/>
-          <w:color w:val="9CDCFE"/>
-          <w:sz w:val="18"/>
-          <w:szCs w:val="18"/>
-          <w:lang w:val="es-ES" w:eastAsia="es-ES_tradnl"/>
-        </w:rPr>
-        <w:t>nodos_candidatos</w:t>
-      </w:r>
-      <w:proofErr w:type="spellEnd"/>
-      <w:r>
-        <w:rPr>
-          <w:rFonts w:ascii="Menlo" w:eastAsia="Times New Roman" w:hAnsi="Menlo" w:cs="Menlo"/>
-          <w:color w:val="D4D4D4"/>
-          <w:sz w:val="18"/>
-          <w:szCs w:val="18"/>
-          <w:lang w:val="es-ES" w:eastAsia="es-ES_tradnl"/>
-        </w:rPr>
-        <w:t>[</w:t>
-      </w:r>
-      <w:r>
-        <w:rPr>
-          <w:rFonts w:ascii="Menlo" w:eastAsia="Times New Roman" w:hAnsi="Menlo" w:cs="Menlo"/>
-          <w:color w:val="B5CEA8"/>
-          <w:sz w:val="18"/>
-          <w:szCs w:val="18"/>
-          <w:lang w:val="es-ES" w:eastAsia="es-ES_tradnl"/>
-        </w:rPr>
-        <w:t>0</w:t>
-      </w:r>
-      <w:r>
-        <w:rPr>
-          <w:rFonts w:ascii="Menlo" w:eastAsia="Times New Roman" w:hAnsi="Menlo" w:cs="Menlo"/>
-          <w:color w:val="D4D4D4"/>
-          <w:sz w:val="18"/>
-          <w:szCs w:val="18"/>
-          <w:lang w:val="es-ES" w:eastAsia="es-ES_tradnl"/>
-        </w:rPr>
-        <w:t>])</w:t>
-      </w:r>
     </w:p>
     <w:p>
       <w:pPr>
@@ -11608,6 +11620,26 @@
           <w:lang w:val="es-ES" w:eastAsia="es-ES_tradnl"/>
         </w:rPr>
       </w:pPr>
+      <w:r>
+        <w:rPr>
+          <w:rFonts w:ascii="Menlo" w:eastAsia="Times New Roman" w:hAnsi="Menlo" w:cs="Menlo"/>
+          <w:color w:val="D4D4D4"/>
+          <w:sz w:val="18"/>
+          <w:szCs w:val="18"/>
+          <w:lang w:val="es-ES" w:eastAsia="es-ES_tradnl"/>
+        </w:rPr>
+        <w:t xml:space="preserve">    </w:t>
+      </w:r>
+      <w:r>
+        <w:rPr>
+          <w:rFonts w:ascii="Menlo" w:eastAsia="Times New Roman" w:hAnsi="Menlo" w:cs="Menlo"/>
+          <w:color w:val="6A9955"/>
+          <w:sz w:val="18"/>
+          <w:szCs w:val="18"/>
+          <w:lang w:val="es-ES" w:eastAsia="es-ES_tradnl"/>
+        </w:rPr>
+        <w:t>#En cuanto el árbol contenga todos los nodos, será un árbol generador del grafo</w:t>
+      </w:r>
     </w:p>
     <w:p>
       <w:pPr>
@@ -11632,15 +11664,71 @@
         </w:rPr>
         <w:t xml:space="preserve">    </w:t>
       </w:r>
-      <w:r>
-        <w:rPr>
-          <w:rFonts w:ascii="Menlo" w:eastAsia="Times New Roman" w:hAnsi="Menlo" w:cs="Menlo"/>
-          <w:color w:val="6A9955"/>
-          <w:sz w:val="18"/>
-          <w:szCs w:val="18"/>
-          <w:lang w:val="es-ES" w:eastAsia="es-ES_tradnl"/>
-        </w:rPr>
-        <w:t>#En cuanto el árbol contenga todos los nodos, será un árbol generador del grafo</w:t>
+      <w:proofErr w:type="spellStart"/>
+      <w:r>
+        <w:rPr>
+          <w:rFonts w:ascii="Menlo" w:eastAsia="Times New Roman" w:hAnsi="Menlo" w:cs="Menlo"/>
+          <w:color w:val="C586C0"/>
+          <w:sz w:val="18"/>
+          <w:szCs w:val="18"/>
+          <w:lang w:val="es-ES" w:eastAsia="es-ES_tradnl"/>
+        </w:rPr>
+        <w:t>while</w:t>
+      </w:r>
+      <w:proofErr w:type="spellEnd"/>
+      <w:r>
+        <w:rPr>
+          <w:rFonts w:ascii="Menlo" w:eastAsia="Times New Roman" w:hAnsi="Menlo" w:cs="Menlo"/>
+          <w:color w:val="D4D4D4"/>
+          <w:sz w:val="18"/>
+          <w:szCs w:val="18"/>
+          <w:lang w:val="es-ES" w:eastAsia="es-ES_tradnl"/>
+        </w:rPr>
+        <w:t xml:space="preserve"> </w:t>
+      </w:r>
+      <w:proofErr w:type="spellStart"/>
+      <w:r>
+        <w:rPr>
+          <w:rFonts w:ascii="Menlo" w:eastAsia="Times New Roman" w:hAnsi="Menlo" w:cs="Menlo"/>
+          <w:color w:val="9CDCFE"/>
+          <w:sz w:val="18"/>
+          <w:szCs w:val="18"/>
+          <w:lang w:val="es-ES" w:eastAsia="es-ES_tradnl"/>
+        </w:rPr>
+        <w:t>nodos_solucion</w:t>
+      </w:r>
+      <w:proofErr w:type="spellEnd"/>
+      <w:r>
+        <w:rPr>
+          <w:rFonts w:ascii="Menlo" w:eastAsia="Times New Roman" w:hAnsi="Menlo" w:cs="Menlo"/>
+          <w:color w:val="D4D4D4"/>
+          <w:sz w:val="18"/>
+          <w:szCs w:val="18"/>
+          <w:lang w:val="es-ES" w:eastAsia="es-ES_tradnl"/>
+        </w:rPr>
+        <w:t>!=</w:t>
+      </w:r>
+      <w:proofErr w:type="spellStart"/>
+      <w:r>
+        <w:rPr>
+          <w:rFonts w:ascii="Menlo" w:eastAsia="Times New Roman" w:hAnsi="Menlo" w:cs="Menlo"/>
+          <w:color w:val="9CDCFE"/>
+          <w:sz w:val="18"/>
+          <w:szCs w:val="18"/>
+          <w:lang w:val="es-ES" w:eastAsia="es-ES_tradnl"/>
+        </w:rPr>
+        <w:t>nodos_candidatos</w:t>
+      </w:r>
+      <w:proofErr w:type="spellEnd"/>
+      <w:r>
+        <w:rPr>
+          <w:rFonts w:ascii="Menlo" w:eastAsia="Times New Roman" w:hAnsi="Menlo" w:cs="Menlo"/>
+          <w:color w:val="D4D4D4"/>
+          <w:sz w:val="18"/>
+          <w:szCs w:val="18"/>
+          <w:lang w:val="es-ES" w:eastAsia="es-ES_tradnl"/>
+        </w:rPr>
+        <w:t>:</w:t>
       </w:r>
     </w:p>
     <w:p>
@@ -11656,82 +11744,6 @@
           <w:lang w:val="es-ES" w:eastAsia="es-ES_tradnl"/>
         </w:rPr>
       </w:pPr>
-      <w:r>
-        <w:rPr>
-          <w:rFonts w:ascii="Menlo" w:eastAsia="Times New Roman" w:hAnsi="Menlo" w:cs="Menlo"/>
-          <w:color w:val="D4D4D4"/>
-          <w:sz w:val="18"/>
-          <w:szCs w:val="18"/>
-          <w:lang w:val="es-ES" w:eastAsia="es-ES_tradnl"/>
-        </w:rPr>
-        <w:t xml:space="preserve">    </w:t>
-      </w:r>
-      <w:proofErr w:type="spellStart"/>
-      <w:r>
-        <w:rPr>
-          <w:rFonts w:ascii="Menlo" w:eastAsia="Times New Roman" w:hAnsi="Menlo" w:cs="Menlo"/>
-          <w:color w:val="C586C0"/>
-          <w:sz w:val="18"/>
-          <w:szCs w:val="18"/>
-          <w:lang w:val="es-ES" w:eastAsia="es-ES_tradnl"/>
-        </w:rPr>
-        <w:t>while</w:t>
-      </w:r>
-      <w:proofErr w:type="spellEnd"/>
-      <w:r>
-        <w:rPr>
-          <w:rFonts w:ascii="Menlo" w:eastAsia="Times New Roman" w:hAnsi="Menlo" w:cs="Menlo"/>
-          <w:color w:val="D4D4D4"/>
-          <w:sz w:val="18"/>
-          <w:szCs w:val="18"/>
-          <w:lang w:val="es-ES" w:eastAsia="es-ES_tradnl"/>
-        </w:rPr>
-        <w:t xml:space="preserve"> </w:t>
-      </w:r>
-      <w:proofErr w:type="spellStart"/>
-      <w:r>
-        <w:rPr>
-          <w:rFonts w:ascii="Menlo" w:eastAsia="Times New Roman" w:hAnsi="Menlo" w:cs="Menlo"/>
-          <w:color w:val="9CDCFE"/>
-          <w:sz w:val="18"/>
-          <w:szCs w:val="18"/>
-          <w:lang w:val="es-ES" w:eastAsia="es-ES_tradnl"/>
-        </w:rPr>
-        <w:t>nodos_solucion</w:t>
-      </w:r>
-      <w:proofErr w:type="spellEnd"/>
-      <w:r>
-        <w:rPr>
-          <w:rFonts w:ascii="Menlo" w:eastAsia="Times New Roman" w:hAnsi="Menlo" w:cs="Menlo"/>
-          <w:color w:val="D4D4D4"/>
-          <w:sz w:val="18"/>
-          <w:szCs w:val="18"/>
-          <w:lang w:val="es-ES" w:eastAsia="es-ES_tradnl"/>
-        </w:rPr>
-        <w:t>!=</w:t>
-      </w:r>
-      <w:proofErr w:type="spellStart"/>
-      <w:r>
-        <w:rPr>
-          <w:rFonts w:ascii="Menlo" w:eastAsia="Times New Roman" w:hAnsi="Menlo" w:cs="Menlo"/>
-          <w:color w:val="9CDCFE"/>
-          <w:sz w:val="18"/>
-          <w:szCs w:val="18"/>
-          <w:lang w:val="es-ES" w:eastAsia="es-ES_tradnl"/>
-        </w:rPr>
-        <w:t>nodos_candidatos</w:t>
-      </w:r>
-      <w:proofErr w:type="spellEnd"/>
-      <w:r>
-        <w:rPr>
-          <w:rFonts w:ascii="Menlo" w:eastAsia="Times New Roman" w:hAnsi="Menlo" w:cs="Menlo"/>
-          <w:color w:val="D4D4D4"/>
-          <w:sz w:val="18"/>
-          <w:szCs w:val="18"/>
-          <w:lang w:val="es-ES" w:eastAsia="es-ES_tradnl"/>
-        </w:rPr>
-        <w:t>:</w:t>
-      </w:r>
     </w:p>
     <w:p>
       <w:pPr>
@@ -11746,6 +11758,26 @@
           <w:lang w:val="es-ES" w:eastAsia="es-ES_tradnl"/>
         </w:rPr>
       </w:pPr>
+      <w:r>
+        <w:rPr>
+          <w:rFonts w:ascii="Menlo" w:eastAsia="Times New Roman" w:hAnsi="Menlo" w:cs="Menlo"/>
+          <w:color w:val="D4D4D4"/>
+          <w:sz w:val="18"/>
+          <w:szCs w:val="18"/>
+          <w:lang w:val="es-ES" w:eastAsia="es-ES_tradnl"/>
+        </w:rPr>
+        <w:t xml:space="preserve">        </w:t>
+      </w:r>
+      <w:r>
+        <w:rPr>
+          <w:rFonts w:ascii="Menlo" w:eastAsia="Times New Roman" w:hAnsi="Menlo" w:cs="Menlo"/>
+          <w:color w:val="6A9955"/>
+          <w:sz w:val="18"/>
+          <w:szCs w:val="18"/>
+          <w:lang w:val="es-ES" w:eastAsia="es-ES_tradnl"/>
+        </w:rPr>
+        <w:t>#Obtener arista mínima, eliminarla de candidatos y añadirla a la solución</w:t>
+      </w:r>
     </w:p>
     <w:p>
       <w:pPr>
@@ -11773,12 +11805,86 @@
       <w:r>
         <w:rPr>
           <w:rFonts w:ascii="Menlo" w:eastAsia="Times New Roman" w:hAnsi="Menlo" w:cs="Menlo"/>
-          <w:color w:val="6A9955"/>
-          <w:sz w:val="18"/>
-          <w:szCs w:val="18"/>
-          <w:lang w:val="es-ES" w:eastAsia="es-ES_tradnl"/>
-        </w:rPr>
-        <w:t>#Obtener arista mínima, eliminarla de candidatos y añadirla a la solución</w:t>
+          <w:color w:val="9CDCFE"/>
+          <w:sz w:val="18"/>
+          <w:szCs w:val="18"/>
+          <w:lang w:val="es-ES" w:eastAsia="es-ES_tradnl"/>
+        </w:rPr>
+        <w:t>arista</w:t>
+      </w:r>
+      <w:r>
+        <w:rPr>
+          <w:rFonts w:ascii="Menlo" w:eastAsia="Times New Roman" w:hAnsi="Menlo" w:cs="Menlo"/>
+          <w:color w:val="D4D4D4"/>
+          <w:sz w:val="18"/>
+          <w:szCs w:val="18"/>
+          <w:lang w:val="es-ES" w:eastAsia="es-ES_tradnl"/>
+        </w:rPr>
+        <w:t xml:space="preserve"> = </w:t>
+      </w:r>
+      <w:proofErr w:type="spellStart"/>
+      <w:r>
+        <w:rPr>
+          <w:rFonts w:ascii="Menlo" w:eastAsia="Times New Roman" w:hAnsi="Menlo" w:cs="Menlo"/>
+          <w:color w:val="DCDCAA"/>
+          <w:sz w:val="18"/>
+          <w:szCs w:val="18"/>
+          <w:lang w:val="es-ES" w:eastAsia="es-ES_tradnl"/>
+        </w:rPr>
+        <w:t>menor_arista_conexa</w:t>
+      </w:r>
+      <w:proofErr w:type="spellEnd"/>
+      <w:r>
+        <w:rPr>
+          <w:rFonts w:ascii="Menlo" w:eastAsia="Times New Roman" w:hAnsi="Menlo" w:cs="Menlo"/>
+          <w:color w:val="D4D4D4"/>
+          <w:sz w:val="18"/>
+          <w:szCs w:val="18"/>
+          <w:lang w:val="es-ES" w:eastAsia="es-ES_tradnl"/>
+        </w:rPr>
+        <w:t>(</w:t>
+      </w:r>
+      <w:proofErr w:type="spellStart"/>
+      <w:r>
+        <w:rPr>
+          <w:rFonts w:ascii="Menlo" w:eastAsia="Times New Roman" w:hAnsi="Menlo" w:cs="Menlo"/>
+          <w:color w:val="9CDCFE"/>
+          <w:sz w:val="18"/>
+          <w:szCs w:val="18"/>
+          <w:lang w:val="es-ES" w:eastAsia="es-ES_tradnl"/>
+        </w:rPr>
+        <w:t>aristas_candidatos</w:t>
+      </w:r>
+      <w:r>
+        <w:rPr>
+          <w:rFonts w:ascii="Menlo" w:eastAsia="Times New Roman" w:hAnsi="Menlo" w:cs="Menlo"/>
+          <w:color w:val="D4D4D4"/>
+          <w:sz w:val="18"/>
+          <w:szCs w:val="18"/>
+          <w:lang w:val="es-ES" w:eastAsia="es-ES_tradnl"/>
+        </w:rPr>
+        <w:t>,</w:t>
+      </w:r>
+      <w:r>
+        <w:rPr>
+          <w:rFonts w:ascii="Menlo" w:eastAsia="Times New Roman" w:hAnsi="Menlo" w:cs="Menlo"/>
+          <w:color w:val="9CDCFE"/>
+          <w:sz w:val="18"/>
+          <w:szCs w:val="18"/>
+          <w:lang w:val="es-ES" w:eastAsia="es-ES_tradnl"/>
+        </w:rPr>
+        <w:t>nodos_solucion</w:t>
+      </w:r>
+      <w:proofErr w:type="spellEnd"/>
+      <w:r>
+        <w:rPr>
+          <w:rFonts w:ascii="Menlo" w:eastAsia="Times New Roman" w:hAnsi="Menlo" w:cs="Menlo"/>
+          <w:color w:val="D4D4D4"/>
+          <w:sz w:val="18"/>
+          <w:szCs w:val="18"/>
+          <w:lang w:val="es-ES" w:eastAsia="es-ES_tradnl"/>
+        </w:rPr>
+        <w:t>)</w:t>
       </w:r>
     </w:p>
     <w:p>
@@ -11804,6 +11910,7 @@
         </w:rPr>
         <w:t xml:space="preserve">        </w:t>
       </w:r>
+      <w:proofErr w:type="spellStart"/>
       <w:r>
         <w:rPr>
           <w:rFonts w:ascii="Menlo" w:eastAsia="Times New Roman" w:hAnsi="Menlo" w:cs="Menlo"/>
@@ -11812,72 +11919,49 @@
           <w:szCs w:val="18"/>
           <w:lang w:val="es-ES" w:eastAsia="es-ES_tradnl"/>
         </w:rPr>
+        <w:t>aristas_candidatos</w:t>
+      </w:r>
+      <w:r>
+        <w:rPr>
+          <w:rFonts w:ascii="Menlo" w:eastAsia="Times New Roman" w:hAnsi="Menlo" w:cs="Menlo"/>
+          <w:color w:val="D4D4D4"/>
+          <w:sz w:val="18"/>
+          <w:szCs w:val="18"/>
+          <w:lang w:val="es-ES" w:eastAsia="es-ES_tradnl"/>
+        </w:rPr>
+        <w:t>.</w:t>
+      </w:r>
+      <w:r>
+        <w:rPr>
+          <w:rFonts w:ascii="Menlo" w:eastAsia="Times New Roman" w:hAnsi="Menlo" w:cs="Menlo"/>
+          <w:color w:val="DCDCAA"/>
+          <w:sz w:val="18"/>
+          <w:szCs w:val="18"/>
+          <w:lang w:val="es-ES" w:eastAsia="es-ES_tradnl"/>
+        </w:rPr>
+        <w:t>remove</w:t>
+      </w:r>
+      <w:proofErr w:type="spellEnd"/>
+      <w:r>
+        <w:rPr>
+          <w:rFonts w:ascii="Menlo" w:eastAsia="Times New Roman" w:hAnsi="Menlo" w:cs="Menlo"/>
+          <w:color w:val="D4D4D4"/>
+          <w:sz w:val="18"/>
+          <w:szCs w:val="18"/>
+          <w:lang w:val="es-ES" w:eastAsia="es-ES_tradnl"/>
+        </w:rPr>
+        <w:t>(</w:t>
+      </w:r>
+      <w:r>
+        <w:rPr>
+          <w:rFonts w:ascii="Menlo" w:eastAsia="Times New Roman" w:hAnsi="Menlo" w:cs="Menlo"/>
+          <w:color w:val="9CDCFE"/>
+          <w:sz w:val="18"/>
+          <w:szCs w:val="18"/>
+          <w:lang w:val="es-ES" w:eastAsia="es-ES_tradnl"/>
+        </w:rPr>
         <w:t>arista</w:t>
       </w:r>
-      <w:r>
-        <w:rPr>
-          <w:rFonts w:ascii="Menlo" w:eastAsia="Times New Roman" w:hAnsi="Menlo" w:cs="Menlo"/>
-          <w:color w:val="D4D4D4"/>
-          <w:sz w:val="18"/>
-          <w:szCs w:val="18"/>
-          <w:lang w:val="es-ES" w:eastAsia="es-ES_tradnl"/>
-        </w:rPr>
-        <w:t xml:space="preserve"> = </w:t>
-      </w:r>
-      <w:proofErr w:type="spellStart"/>
-      <w:r>
-        <w:rPr>
-          <w:rFonts w:ascii="Menlo" w:eastAsia="Times New Roman" w:hAnsi="Menlo" w:cs="Menlo"/>
-          <w:color w:val="DCDCAA"/>
-          <w:sz w:val="18"/>
-          <w:szCs w:val="18"/>
-          <w:lang w:val="es-ES" w:eastAsia="es-ES_tradnl"/>
-        </w:rPr>
-        <w:t>menor_arista_conexa</w:t>
-      </w:r>
-      <w:proofErr w:type="spellEnd"/>
-      <w:r>
-        <w:rPr>
-          <w:rFonts w:ascii="Menlo" w:eastAsia="Times New Roman" w:hAnsi="Menlo" w:cs="Menlo"/>
-          <w:color w:val="D4D4D4"/>
-          <w:sz w:val="18"/>
-          <w:szCs w:val="18"/>
-          <w:lang w:val="es-ES" w:eastAsia="es-ES_tradnl"/>
-        </w:rPr>
-        <w:t>(</w:t>
-      </w:r>
-      <w:proofErr w:type="spellStart"/>
-      <w:r>
-        <w:rPr>
-          <w:rFonts w:ascii="Menlo" w:eastAsia="Times New Roman" w:hAnsi="Menlo" w:cs="Menlo"/>
-          <w:color w:val="9CDCFE"/>
-          <w:sz w:val="18"/>
-          <w:szCs w:val="18"/>
-          <w:lang w:val="es-ES" w:eastAsia="es-ES_tradnl"/>
-        </w:rPr>
-        <w:t>aristas_candidatos</w:t>
-      </w:r>
-      <w:r>
-        <w:rPr>
-          <w:rFonts w:ascii="Menlo" w:eastAsia="Times New Roman" w:hAnsi="Menlo" w:cs="Menlo"/>
-          <w:color w:val="D4D4D4"/>
-          <w:sz w:val="18"/>
-          <w:szCs w:val="18"/>
-          <w:lang w:val="es-ES" w:eastAsia="es-ES_tradnl"/>
-        </w:rPr>
-        <w:t>,</w:t>
-      </w:r>
-      <w:r>
-        <w:rPr>
-          <w:rFonts w:ascii="Menlo" w:eastAsia="Times New Roman" w:hAnsi="Menlo" w:cs="Menlo"/>
-          <w:color w:val="9CDCFE"/>
-          <w:sz w:val="18"/>
-          <w:szCs w:val="18"/>
-          <w:lang w:val="es-ES" w:eastAsia="es-ES_tradnl"/>
-        </w:rPr>
-        <w:t>nodos_solucion</w:t>
-      </w:r>
-      <w:proofErr w:type="spellEnd"/>
       <w:r>
         <w:rPr>
           <w:rFonts w:ascii="Menlo" w:eastAsia="Times New Roman" w:hAnsi="Menlo" w:cs="Menlo"/>
@@ -11902,78 +11986,6 @@
           <w:lang w:val="es-ES" w:eastAsia="es-ES_tradnl"/>
         </w:rPr>
       </w:pPr>
-      <w:r>
-        <w:rPr>
-          <w:rFonts w:ascii="Menlo" w:eastAsia="Times New Roman" w:hAnsi="Menlo" w:cs="Menlo"/>
-          <w:color w:val="D4D4D4"/>
-          <w:sz w:val="18"/>
-          <w:szCs w:val="18"/>
-          <w:lang w:val="es-ES" w:eastAsia="es-ES_tradnl"/>
-        </w:rPr>
-        <w:t xml:space="preserve">        </w:t>
-      </w:r>
-      <w:proofErr w:type="spellStart"/>
-      <w:r>
-        <w:rPr>
-          <w:rFonts w:ascii="Menlo" w:eastAsia="Times New Roman" w:hAnsi="Menlo" w:cs="Menlo"/>
-          <w:color w:val="9CDCFE"/>
-          <w:sz w:val="18"/>
-          <w:szCs w:val="18"/>
-          <w:lang w:val="es-ES" w:eastAsia="es-ES_tradnl"/>
-        </w:rPr>
-        <w:t>aristas_candidatos</w:t>
-      </w:r>
-      <w:r>
-        <w:rPr>
-          <w:rFonts w:ascii="Menlo" w:eastAsia="Times New Roman" w:hAnsi="Menlo" w:cs="Menlo"/>
-          <w:color w:val="D4D4D4"/>
-          <w:sz w:val="18"/>
-          <w:szCs w:val="18"/>
-          <w:lang w:val="es-ES" w:eastAsia="es-ES_tradnl"/>
-        </w:rPr>
-        <w:t>.</w:t>
-      </w:r>
-      <w:r>
-        <w:rPr>
-          <w:rFonts w:ascii="Menlo" w:eastAsia="Times New Roman" w:hAnsi="Menlo" w:cs="Menlo"/>
-          <w:color w:val="DCDCAA"/>
-          <w:sz w:val="18"/>
-          <w:szCs w:val="18"/>
-          <w:lang w:val="es-ES" w:eastAsia="es-ES_tradnl"/>
-        </w:rPr>
-        <w:t>remove</w:t>
-      </w:r>
-      <w:proofErr w:type="spellEnd"/>
-      <w:r>
-        <w:rPr>
-          <w:rFonts w:ascii="Menlo" w:eastAsia="Times New Roman" w:hAnsi="Menlo" w:cs="Menlo"/>
-          <w:color w:val="D4D4D4"/>
-          <w:sz w:val="18"/>
-          <w:szCs w:val="18"/>
-          <w:lang w:val="es-ES" w:eastAsia="es-ES_tradnl"/>
-        </w:rPr>
-        <w:t>(</w:t>
-      </w:r>
-      <w:r>
-        <w:rPr>
-          <w:rFonts w:ascii="Menlo" w:eastAsia="Times New Roman" w:hAnsi="Menlo" w:cs="Menlo"/>
-          <w:color w:val="9CDCFE"/>
-          <w:sz w:val="18"/>
-          <w:szCs w:val="18"/>
-          <w:lang w:val="es-ES" w:eastAsia="es-ES_tradnl"/>
-        </w:rPr>
-        <w:t>arista</w:t>
-      </w:r>
-      <w:r>
-        <w:rPr>
-          <w:rFonts w:ascii="Menlo" w:eastAsia="Times New Roman" w:hAnsi="Menlo" w:cs="Menlo"/>
-          <w:color w:val="D4D4D4"/>
-          <w:sz w:val="18"/>
-          <w:szCs w:val="18"/>
-          <w:lang w:val="es-ES" w:eastAsia="es-ES_tradnl"/>
-        </w:rPr>
-        <w:t>)</w:t>
-      </w:r>
     </w:p>
     <w:p>
       <w:pPr>
@@ -11988,6 +12000,26 @@
           <w:lang w:val="es-ES" w:eastAsia="es-ES_tradnl"/>
         </w:rPr>
       </w:pPr>
+      <w:r>
+        <w:rPr>
+          <w:rFonts w:ascii="Menlo" w:eastAsia="Times New Roman" w:hAnsi="Menlo" w:cs="Menlo"/>
+          <w:color w:val="D4D4D4"/>
+          <w:sz w:val="18"/>
+          <w:szCs w:val="18"/>
+          <w:lang w:val="es-ES" w:eastAsia="es-ES_tradnl"/>
+        </w:rPr>
+        <w:t xml:space="preserve">        </w:t>
+      </w:r>
+      <w:r>
+        <w:rPr>
+          <w:rFonts w:ascii="Menlo" w:eastAsia="Times New Roman" w:hAnsi="Menlo" w:cs="Menlo"/>
+          <w:color w:val="6A9955"/>
+          <w:sz w:val="18"/>
+          <w:szCs w:val="18"/>
+          <w:lang w:val="es-ES" w:eastAsia="es-ES_tradnl"/>
+        </w:rPr>
+        <w:t>#Comprobar que la arista a añadir no genera ciclo</w:t>
+      </w:r>
     </w:p>
     <w:p>
       <w:pPr>
@@ -11999,7 +12031,7 @@
           <w:color w:val="D4D4D4"/>
           <w:sz w:val="18"/>
           <w:szCs w:val="18"/>
-          <w:lang w:val="es-ES" w:eastAsia="es-ES_tradnl"/>
+          <w:lang w:val="en-US" w:eastAsia="es-ES_tradnl"/>
         </w:rPr>
       </w:pPr>
       <w:r>
@@ -12015,12 +12047,248 @@
       <w:r>
         <w:rPr>
           <w:rFonts w:ascii="Menlo" w:eastAsia="Times New Roman" w:hAnsi="Menlo" w:cs="Menlo"/>
-          <w:color w:val="6A9955"/>
-          <w:sz w:val="18"/>
-          <w:szCs w:val="18"/>
-          <w:lang w:val="es-ES" w:eastAsia="es-ES_tradnl"/>
-        </w:rPr>
-        <w:t>#Comprobar que la arista a añadir no genera ciclo</w:t>
+          <w:color w:val="C586C0"/>
+          <w:sz w:val="18"/>
+          <w:szCs w:val="18"/>
+          <w:lang w:val="en-US" w:eastAsia="es-ES_tradnl"/>
+        </w:rPr>
+        <w:t>if</w:t>
+      </w:r>
+      <w:r>
+        <w:rPr>
+          <w:rFonts w:ascii="Menlo" w:eastAsia="Times New Roman" w:hAnsi="Menlo" w:cs="Menlo"/>
+          <w:color w:val="D4D4D4"/>
+          <w:sz w:val="18"/>
+          <w:szCs w:val="18"/>
+          <w:lang w:val="en-US" w:eastAsia="es-ES_tradnl"/>
+        </w:rPr>
+        <w:t xml:space="preserve"> </w:t>
+      </w:r>
+      <w:r>
+        <w:rPr>
+          <w:rFonts w:ascii="Menlo" w:eastAsia="Times New Roman" w:hAnsi="Menlo" w:cs="Menlo"/>
+          <w:color w:val="569CD6"/>
+          <w:sz w:val="18"/>
+          <w:szCs w:val="18"/>
+          <w:lang w:val="en-US" w:eastAsia="es-ES_tradnl"/>
+        </w:rPr>
+        <w:t>not</w:t>
+      </w:r>
+      <w:r>
+        <w:rPr>
+          <w:rFonts w:ascii="Menlo" w:eastAsia="Times New Roman" w:hAnsi="Menlo" w:cs="Menlo"/>
+          <w:color w:val="D4D4D4"/>
+          <w:sz w:val="18"/>
+          <w:szCs w:val="18"/>
+          <w:lang w:val="en-US" w:eastAsia="es-ES_tradnl"/>
+        </w:rPr>
+        <w:t xml:space="preserve"> </w:t>
+      </w:r>
+      <w:proofErr w:type="gramStart"/>
+      <w:r>
+        <w:rPr>
+          <w:rFonts w:ascii="Menlo" w:eastAsia="Times New Roman" w:hAnsi="Menlo" w:cs="Menlo"/>
+          <w:color w:val="9CDCFE"/>
+          <w:sz w:val="18"/>
+          <w:szCs w:val="18"/>
+          <w:lang w:val="en-US" w:eastAsia="es-ES_tradnl"/>
+        </w:rPr>
+        <w:t>arista</w:t>
+      </w:r>
+      <w:r>
+        <w:rPr>
+          <w:rFonts w:ascii="Menlo" w:eastAsia="Times New Roman" w:hAnsi="Menlo" w:cs="Menlo"/>
+          <w:color w:val="D4D4D4"/>
+          <w:sz w:val="18"/>
+          <w:szCs w:val="18"/>
+          <w:lang w:val="en-US" w:eastAsia="es-ES_tradnl"/>
+        </w:rPr>
+        <w:t>[</w:t>
+      </w:r>
+      <w:proofErr w:type="gramEnd"/>
+      <w:r>
+        <w:rPr>
+          <w:rFonts w:ascii="Menlo" w:eastAsia="Times New Roman" w:hAnsi="Menlo" w:cs="Menlo"/>
+          <w:color w:val="B5CEA8"/>
+          <w:sz w:val="18"/>
+          <w:szCs w:val="18"/>
+          <w:lang w:val="en-US" w:eastAsia="es-ES_tradnl"/>
+        </w:rPr>
+        <w:t>0</w:t>
+      </w:r>
+      <w:r>
+        <w:rPr>
+          <w:rFonts w:ascii="Menlo" w:eastAsia="Times New Roman" w:hAnsi="Menlo" w:cs="Menlo"/>
+          <w:color w:val="D4D4D4"/>
+          <w:sz w:val="18"/>
+          <w:szCs w:val="18"/>
+          <w:lang w:val="en-US" w:eastAsia="es-ES_tradnl"/>
+        </w:rPr>
+        <w:t xml:space="preserve">] </w:t>
+      </w:r>
+      <w:r>
+        <w:rPr>
+          <w:rFonts w:ascii="Menlo" w:eastAsia="Times New Roman" w:hAnsi="Menlo" w:cs="Menlo"/>
+          <w:color w:val="569CD6"/>
+          <w:sz w:val="18"/>
+          <w:szCs w:val="18"/>
+          <w:lang w:val="en-US" w:eastAsia="es-ES_tradnl"/>
+        </w:rPr>
+        <w:t>in</w:t>
+      </w:r>
+      <w:r>
+        <w:rPr>
+          <w:rFonts w:ascii="Menlo" w:eastAsia="Times New Roman" w:hAnsi="Menlo" w:cs="Menlo"/>
+          <w:color w:val="D4D4D4"/>
+          <w:sz w:val="18"/>
+          <w:szCs w:val="18"/>
+          <w:lang w:val="en-US" w:eastAsia="es-ES_tradnl"/>
+        </w:rPr>
+        <w:t xml:space="preserve"> </w:t>
+      </w:r>
+      <w:proofErr w:type="spellStart"/>
+      <w:r>
+        <w:rPr>
+          <w:rFonts w:ascii="Menlo" w:eastAsia="Times New Roman" w:hAnsi="Menlo" w:cs="Menlo"/>
+          <w:color w:val="9CDCFE"/>
+          <w:sz w:val="18"/>
+          <w:szCs w:val="18"/>
+          <w:lang w:val="en-US" w:eastAsia="es-ES_tradnl"/>
+        </w:rPr>
+        <w:t>nodos_solucion</w:t>
+      </w:r>
+      <w:proofErr w:type="spellEnd"/>
+      <w:r>
+        <w:rPr>
+          <w:rFonts w:ascii="Menlo" w:eastAsia="Times New Roman" w:hAnsi="Menlo" w:cs="Menlo"/>
+          <w:color w:val="D4D4D4"/>
+          <w:sz w:val="18"/>
+          <w:szCs w:val="18"/>
+          <w:lang w:val="en-US" w:eastAsia="es-ES_tradnl"/>
+        </w:rPr>
+        <w:t xml:space="preserve"> </w:t>
+      </w:r>
+      <w:r>
+        <w:rPr>
+          <w:rFonts w:ascii="Menlo" w:eastAsia="Times New Roman" w:hAnsi="Menlo" w:cs="Menlo"/>
+          <w:color w:val="569CD6"/>
+          <w:sz w:val="18"/>
+          <w:szCs w:val="18"/>
+          <w:lang w:val="en-US" w:eastAsia="es-ES_tradnl"/>
+        </w:rPr>
+        <w:t>or</w:t>
+      </w:r>
+      <w:r>
+        <w:rPr>
+          <w:rFonts w:ascii="Menlo" w:eastAsia="Times New Roman" w:hAnsi="Menlo" w:cs="Menlo"/>
+          <w:color w:val="D4D4D4"/>
+          <w:sz w:val="18"/>
+          <w:szCs w:val="18"/>
+          <w:lang w:val="en-US" w:eastAsia="es-ES_tradnl"/>
+        </w:rPr>
+        <w:t xml:space="preserve"> </w:t>
+      </w:r>
+      <w:r>
+        <w:rPr>
+          <w:rFonts w:ascii="Menlo" w:eastAsia="Times New Roman" w:hAnsi="Menlo" w:cs="Menlo"/>
+          <w:color w:val="569CD6"/>
+          <w:sz w:val="18"/>
+          <w:szCs w:val="18"/>
+          <w:lang w:val="en-US" w:eastAsia="es-ES_tradnl"/>
+        </w:rPr>
+        <w:t>not</w:t>
+      </w:r>
+      <w:r>
+        <w:rPr>
+          <w:rFonts w:ascii="Menlo" w:eastAsia="Times New Roman" w:hAnsi="Menlo" w:cs="Menlo"/>
+          <w:color w:val="D4D4D4"/>
+          <w:sz w:val="18"/>
+          <w:szCs w:val="18"/>
+          <w:lang w:val="en-US" w:eastAsia="es-ES_tradnl"/>
+        </w:rPr>
+        <w:t xml:space="preserve"> </w:t>
+      </w:r>
+      <w:r>
+        <w:rPr>
+          <w:rFonts w:ascii="Menlo" w:eastAsia="Times New Roman" w:hAnsi="Menlo" w:cs="Menlo"/>
+          <w:color w:val="9CDCFE"/>
+          <w:sz w:val="18"/>
+          <w:szCs w:val="18"/>
+          <w:lang w:val="en-US" w:eastAsia="es-ES_tradnl"/>
+        </w:rPr>
+        <w:t>arista</w:t>
+      </w:r>
+      <w:r>
+        <w:rPr>
+          <w:rFonts w:ascii="Menlo" w:eastAsia="Times New Roman" w:hAnsi="Menlo" w:cs="Menlo"/>
+          <w:color w:val="D4D4D4"/>
+          <w:sz w:val="18"/>
+          <w:szCs w:val="18"/>
+          <w:lang w:val="en-US" w:eastAsia="es-ES_tradnl"/>
+        </w:rPr>
+        <w:t>[</w:t>
+      </w:r>
+      <w:r>
+        <w:rPr>
+          <w:rFonts w:ascii="Menlo" w:eastAsia="Times New Roman" w:hAnsi="Menlo" w:cs="Menlo"/>
+          <w:color w:val="B5CEA8"/>
+          <w:sz w:val="18"/>
+          <w:szCs w:val="18"/>
+          <w:lang w:val="en-US" w:eastAsia="es-ES_tradnl"/>
+        </w:rPr>
+        <w:t>1</w:t>
+      </w:r>
+      <w:r>
+        <w:rPr>
+          <w:rFonts w:ascii="Menlo" w:eastAsia="Times New Roman" w:hAnsi="Menlo" w:cs="Menlo"/>
+          <w:color w:val="D4D4D4"/>
+          <w:sz w:val="18"/>
+          <w:szCs w:val="18"/>
+          <w:lang w:val="en-US" w:eastAsia="es-ES_tradnl"/>
+        </w:rPr>
+        <w:t xml:space="preserve">] </w:t>
+      </w:r>
+      <w:r>
+        <w:rPr>
+          <w:rFonts w:ascii="Menlo" w:eastAsia="Times New Roman" w:hAnsi="Menlo" w:cs="Menlo"/>
+          <w:color w:val="569CD6"/>
+          <w:sz w:val="18"/>
+          <w:szCs w:val="18"/>
+          <w:lang w:val="en-US" w:eastAsia="es-ES_tradnl"/>
+        </w:rPr>
+        <w:t>in</w:t>
+      </w:r>
+      <w:r>
+        <w:rPr>
+          <w:rFonts w:ascii="Menlo" w:eastAsia="Times New Roman" w:hAnsi="Menlo" w:cs="Menlo"/>
+          <w:color w:val="D4D4D4"/>
+          <w:sz w:val="18"/>
+          <w:szCs w:val="18"/>
+          <w:lang w:val="en-US" w:eastAsia="es-ES_tradnl"/>
+        </w:rPr>
+        <w:t xml:space="preserve"> </w:t>
+      </w:r>
+      <w:proofErr w:type="spellStart"/>
+      <w:r>
+        <w:rPr>
+          <w:rFonts w:ascii="Menlo" w:eastAsia="Times New Roman" w:hAnsi="Menlo" w:cs="Menlo"/>
+          <w:color w:val="9CDCFE"/>
+          <w:sz w:val="18"/>
+          <w:szCs w:val="18"/>
+          <w:lang w:val="en-US" w:eastAsia="es-ES_tradnl"/>
+        </w:rPr>
+        <w:t>nodos_solucion</w:t>
+      </w:r>
+      <w:proofErr w:type="spellEnd"/>
+      <w:r>
+        <w:rPr>
+          <w:rFonts w:ascii="Menlo" w:eastAsia="Times New Roman" w:hAnsi="Menlo" w:cs="Menlo"/>
+          <w:color w:val="D4D4D4"/>
+          <w:sz w:val="18"/>
+          <w:szCs w:val="18"/>
+          <w:lang w:val="en-US" w:eastAsia="es-ES_tradnl"/>
+        </w:rPr>
+        <w:t>:</w:t>
       </w:r>
     </w:p>
     <w:p>
@@ -12042,9 +12310,9 @@
           <w:color w:val="D4D4D4"/>
           <w:sz w:val="18"/>
           <w:szCs w:val="18"/>
-          <w:lang w:val="es-ES" w:eastAsia="es-ES_tradnl"/>
-        </w:rPr>
-        <w:t xml:space="preserve">        </w:t>
+          <w:lang w:val="en-US" w:eastAsia="es-ES_tradnl"/>
+        </w:rPr>
+        <w:t xml:space="preserve">            </w:t>
       </w:r>
       <w:r>
         <w:rPr>
@@ -12084,8 +12352,71 @@
           <w:szCs w:val="18"/>
           <w:lang w:val="en-US" w:eastAsia="es-ES_tradnl"/>
         </w:rPr>
+        <w:t>(</w:t>
+      </w:r>
+      <w:proofErr w:type="gramStart"/>
+      <w:r>
+        <w:rPr>
+          <w:rFonts w:ascii="Menlo" w:eastAsia="Times New Roman" w:hAnsi="Menlo" w:cs="Menlo"/>
+          <w:color w:val="9CDCFE"/>
+          <w:sz w:val="18"/>
+          <w:szCs w:val="18"/>
+          <w:lang w:val="en-US" w:eastAsia="es-ES_tradnl"/>
+        </w:rPr>
+        <w:t>arista</w:t>
+      </w:r>
+      <w:r>
+        <w:rPr>
+          <w:rFonts w:ascii="Menlo" w:eastAsia="Times New Roman" w:hAnsi="Menlo" w:cs="Menlo"/>
+          <w:color w:val="D4D4D4"/>
+          <w:sz w:val="18"/>
+          <w:szCs w:val="18"/>
+          <w:lang w:val="en-US" w:eastAsia="es-ES_tradnl"/>
+        </w:rPr>
+        <w:t>[</w:t>
+      </w:r>
+      <w:proofErr w:type="gramEnd"/>
+      <w:r>
+        <w:rPr>
+          <w:rFonts w:ascii="Menlo" w:eastAsia="Times New Roman" w:hAnsi="Menlo" w:cs="Menlo"/>
+          <w:color w:val="B5CEA8"/>
+          <w:sz w:val="18"/>
+          <w:szCs w:val="18"/>
+          <w:lang w:val="en-US" w:eastAsia="es-ES_tradnl"/>
+        </w:rPr>
+        <w:t>0</w:t>
+      </w:r>
+      <w:r>
+        <w:rPr>
+          <w:rFonts w:ascii="Menlo" w:eastAsia="Times New Roman" w:hAnsi="Menlo" w:cs="Menlo"/>
+          <w:color w:val="D4D4D4"/>
+          <w:sz w:val="18"/>
+          <w:szCs w:val="18"/>
+          <w:lang w:val="en-US" w:eastAsia="es-ES_tradnl"/>
+        </w:rPr>
+        <w:t xml:space="preserve">] </w:t>
+      </w:r>
+      <w:r>
+        <w:rPr>
+          <w:rFonts w:ascii="Menlo" w:eastAsia="Times New Roman" w:hAnsi="Menlo" w:cs="Menlo"/>
+          <w:color w:val="569CD6"/>
+          <w:sz w:val="18"/>
+          <w:szCs w:val="18"/>
+          <w:lang w:val="en-US" w:eastAsia="es-ES_tradnl"/>
+        </w:rPr>
+        <w:t>in</w:t>
+      </w:r>
+      <w:r>
+        <w:rPr>
+          <w:rFonts w:ascii="Menlo" w:eastAsia="Times New Roman" w:hAnsi="Menlo" w:cs="Menlo"/>
+          <w:color w:val="D4D4D4"/>
+          <w:sz w:val="18"/>
+          <w:szCs w:val="18"/>
+          <w:lang w:val="en-US" w:eastAsia="es-ES_tradnl"/>
+        </w:rPr>
         <w:t xml:space="preserve"> </w:t>
       </w:r>
+      <w:proofErr w:type="spellStart"/>
       <w:r>
         <w:rPr>
           <w:rFonts w:ascii="Menlo" w:eastAsia="Times New Roman" w:hAnsi="Menlo" w:cs="Menlo"/>
@@ -12094,6 +12425,69 @@
           <w:szCs w:val="18"/>
           <w:lang w:val="en-US" w:eastAsia="es-ES_tradnl"/>
         </w:rPr>
+        <w:t>nodos_solucion</w:t>
+      </w:r>
+      <w:proofErr w:type="spellEnd"/>
+      <w:r>
+        <w:rPr>
+          <w:rFonts w:ascii="Menlo" w:eastAsia="Times New Roman" w:hAnsi="Menlo" w:cs="Menlo"/>
+          <w:color w:val="D4D4D4"/>
+          <w:sz w:val="18"/>
+          <w:szCs w:val="18"/>
+          <w:lang w:val="en-US" w:eastAsia="es-ES_tradnl"/>
+        </w:rPr>
+        <w:t xml:space="preserve">): </w:t>
+      </w:r>
+      <w:proofErr w:type="spellStart"/>
+      <w:r>
+        <w:rPr>
+          <w:rFonts w:ascii="Menlo" w:eastAsia="Times New Roman" w:hAnsi="Menlo" w:cs="Menlo"/>
+          <w:color w:val="9CDCFE"/>
+          <w:sz w:val="18"/>
+          <w:szCs w:val="18"/>
+          <w:lang w:val="en-US" w:eastAsia="es-ES_tradnl"/>
+        </w:rPr>
+        <w:t>nodos_solucion</w:t>
+      </w:r>
+      <w:r>
+        <w:rPr>
+          <w:rFonts w:ascii="Menlo" w:eastAsia="Times New Roman" w:hAnsi="Menlo" w:cs="Menlo"/>
+          <w:color w:val="D4D4D4"/>
+          <w:sz w:val="18"/>
+          <w:szCs w:val="18"/>
+          <w:lang w:val="en-US" w:eastAsia="es-ES_tradnl"/>
+        </w:rPr>
+        <w:t>.</w:t>
+      </w:r>
+      <w:r>
+        <w:rPr>
+          <w:rFonts w:ascii="Menlo" w:eastAsia="Times New Roman" w:hAnsi="Menlo" w:cs="Menlo"/>
+          <w:color w:val="DCDCAA"/>
+          <w:sz w:val="18"/>
+          <w:szCs w:val="18"/>
+          <w:lang w:val="en-US" w:eastAsia="es-ES_tradnl"/>
+        </w:rPr>
+        <w:t>append</w:t>
+      </w:r>
+      <w:proofErr w:type="spellEnd"/>
+      <w:r>
+        <w:rPr>
+          <w:rFonts w:ascii="Menlo" w:eastAsia="Times New Roman" w:hAnsi="Menlo" w:cs="Menlo"/>
+          <w:color w:val="D4D4D4"/>
+          <w:sz w:val="18"/>
+          <w:szCs w:val="18"/>
+          <w:lang w:val="en-US" w:eastAsia="es-ES_tradnl"/>
+        </w:rPr>
+        <w:t>(</w:t>
+      </w:r>
+      <w:r>
+        <w:rPr>
+          <w:rFonts w:ascii="Menlo" w:eastAsia="Times New Roman" w:hAnsi="Menlo" w:cs="Menlo"/>
+          <w:color w:val="9CDCFE"/>
+          <w:sz w:val="18"/>
+          <w:szCs w:val="18"/>
+          <w:lang w:val="en-US" w:eastAsia="es-ES_tradnl"/>
+        </w:rPr>
         <w:t>arista</w:t>
       </w:r>
       <w:r>
@@ -12124,171 +12518,7 @@
           <w:szCs w:val="18"/>
           <w:lang w:val="en-US" w:eastAsia="es-ES_tradnl"/>
         </w:rPr>
-        <w:t xml:space="preserve">] </w:t>
-      </w:r>
-      <w:r>
-        <w:rPr>
-          <w:rFonts w:ascii="Menlo" w:eastAsia="Times New Roman" w:hAnsi="Menlo" w:cs="Menlo"/>
-          <w:color w:val="569CD6"/>
-          <w:sz w:val="18"/>
-          <w:szCs w:val="18"/>
-          <w:lang w:val="en-US" w:eastAsia="es-ES_tradnl"/>
-        </w:rPr>
-        <w:t>in</w:t>
-      </w:r>
-      <w:r>
-        <w:rPr>
-          <w:rFonts w:ascii="Menlo" w:eastAsia="Times New Roman" w:hAnsi="Menlo" w:cs="Menlo"/>
-          <w:color w:val="D4D4D4"/>
-          <w:sz w:val="18"/>
-          <w:szCs w:val="18"/>
-          <w:lang w:val="en-US" w:eastAsia="es-ES_tradnl"/>
-        </w:rPr>
-        <w:t xml:space="preserve"> </w:t>
-      </w:r>
-      <w:proofErr w:type="spellStart"/>
-      <w:r>
-        <w:rPr>
-          <w:rFonts w:ascii="Menlo" w:eastAsia="Times New Roman" w:hAnsi="Menlo" w:cs="Menlo"/>
-          <w:color w:val="9CDCFE"/>
-          <w:sz w:val="18"/>
-          <w:szCs w:val="18"/>
-          <w:lang w:val="en-US" w:eastAsia="es-ES_tradnl"/>
-        </w:rPr>
-        <w:t>nodos_solucion</w:t>
-      </w:r>
-      <w:proofErr w:type="spellEnd"/>
-      <w:r>
-        <w:rPr>
-          <w:rFonts w:ascii="Menlo" w:eastAsia="Times New Roman" w:hAnsi="Menlo" w:cs="Menlo"/>
-          <w:color w:val="D4D4D4"/>
-          <w:sz w:val="18"/>
-          <w:szCs w:val="18"/>
-          <w:lang w:val="en-US" w:eastAsia="es-ES_tradnl"/>
-        </w:rPr>
-        <w:t xml:space="preserve"> </w:t>
-      </w:r>
-      <w:r>
-        <w:rPr>
-          <w:rFonts w:ascii="Menlo" w:eastAsia="Times New Roman" w:hAnsi="Menlo" w:cs="Menlo"/>
-          <w:color w:val="569CD6"/>
-          <w:sz w:val="18"/>
-          <w:szCs w:val="18"/>
-          <w:lang w:val="en-US" w:eastAsia="es-ES_tradnl"/>
-        </w:rPr>
-        <w:t>or</w:t>
-      </w:r>
-      <w:r>
-        <w:rPr>
-          <w:rFonts w:ascii="Menlo" w:eastAsia="Times New Roman" w:hAnsi="Menlo" w:cs="Menlo"/>
-          <w:color w:val="D4D4D4"/>
-          <w:sz w:val="18"/>
-          <w:szCs w:val="18"/>
-          <w:lang w:val="en-US" w:eastAsia="es-ES_tradnl"/>
-        </w:rPr>
-        <w:t xml:space="preserve"> </w:t>
-      </w:r>
-      <w:r>
-        <w:rPr>
-          <w:rFonts w:ascii="Menlo" w:eastAsia="Times New Roman" w:hAnsi="Menlo" w:cs="Menlo"/>
-          <w:color w:val="569CD6"/>
-          <w:sz w:val="18"/>
-          <w:szCs w:val="18"/>
-          <w:lang w:val="en-US" w:eastAsia="es-ES_tradnl"/>
-        </w:rPr>
-        <w:t>not</w:t>
-      </w:r>
-      <w:r>
-        <w:rPr>
-          <w:rFonts w:ascii="Menlo" w:eastAsia="Times New Roman" w:hAnsi="Menlo" w:cs="Menlo"/>
-          <w:color w:val="D4D4D4"/>
-          <w:sz w:val="18"/>
-          <w:szCs w:val="18"/>
-          <w:lang w:val="en-US" w:eastAsia="es-ES_tradnl"/>
-        </w:rPr>
-        <w:t xml:space="preserve"> </w:t>
-      </w:r>
-      <w:r>
-        <w:rPr>
-          <w:rFonts w:ascii="Menlo" w:eastAsia="Times New Roman" w:hAnsi="Menlo" w:cs="Menlo"/>
-          <w:color w:val="9CDCFE"/>
-          <w:sz w:val="18"/>
-          <w:szCs w:val="18"/>
-          <w:lang w:val="en-US" w:eastAsia="es-ES_tradnl"/>
-        </w:rPr>
-        <w:t>arista</w:t>
-      </w:r>
-      <w:r>
-        <w:rPr>
-          <w:rFonts w:ascii="Menlo" w:eastAsia="Times New Roman" w:hAnsi="Menlo" w:cs="Menlo"/>
-          <w:color w:val="D4D4D4"/>
-          <w:sz w:val="18"/>
-          <w:szCs w:val="18"/>
-          <w:lang w:val="en-US" w:eastAsia="es-ES_tradnl"/>
-        </w:rPr>
-        <w:t>[</w:t>
-      </w:r>
-      <w:r>
-        <w:rPr>
-          <w:rFonts w:ascii="Menlo" w:eastAsia="Times New Roman" w:hAnsi="Menlo" w:cs="Menlo"/>
-          <w:color w:val="B5CEA8"/>
-          <w:sz w:val="18"/>
-          <w:szCs w:val="18"/>
-          <w:lang w:val="en-US" w:eastAsia="es-ES_tradnl"/>
-        </w:rPr>
-        <w:t>1</w:t>
-      </w:r>
-      <w:r>
-        <w:rPr>
-          <w:rFonts w:ascii="Menlo" w:eastAsia="Times New Roman" w:hAnsi="Menlo" w:cs="Menlo"/>
-          <w:color w:val="D4D4D4"/>
-          <w:sz w:val="18"/>
-          <w:szCs w:val="18"/>
-          <w:lang w:val="en-US" w:eastAsia="es-ES_tradnl"/>
-        </w:rPr>
-        <w:t xml:space="preserve">] </w:t>
-      </w:r>
-      <w:r>
-        <w:rPr>
-          <w:rFonts w:ascii="Menlo" w:eastAsia="Times New Roman" w:hAnsi="Menlo" w:cs="Menlo"/>
-          <w:color w:val="569CD6"/>
-          <w:sz w:val="18"/>
-          <w:szCs w:val="18"/>
-          <w:lang w:val="en-US" w:eastAsia="es-ES_tradnl"/>
-        </w:rPr>
-        <w:t>in</w:t>
-      </w:r>
-      <w:r>
-        <w:rPr>
-          <w:rFonts w:ascii="Menlo" w:eastAsia="Times New Roman" w:hAnsi="Menlo" w:cs="Menlo"/>
-          <w:color w:val="D4D4D4"/>
-          <w:sz w:val="18"/>
-          <w:szCs w:val="18"/>
-          <w:lang w:val="en-US" w:eastAsia="es-ES_tradnl"/>
-        </w:rPr>
-        <w:t xml:space="preserve"> </w:t>
-      </w:r>
-      <w:proofErr w:type="spellStart"/>
-      <w:r>
-        <w:rPr>
-          <w:rFonts w:ascii="Menlo" w:eastAsia="Times New Roman" w:hAnsi="Menlo" w:cs="Menlo"/>
-          <w:color w:val="9CDCFE"/>
-          <w:sz w:val="18"/>
-          <w:szCs w:val="18"/>
-          <w:lang w:val="en-US" w:eastAsia="es-ES_tradnl"/>
-        </w:rPr>
-        <w:t>nodos_solucion</w:t>
-      </w:r>
-      <w:proofErr w:type="spellEnd"/>
-      <w:r>
-        <w:rPr>
-          <w:rFonts w:ascii="Menlo" w:eastAsia="Times New Roman" w:hAnsi="Menlo" w:cs="Menlo"/>
-          <w:color w:val="D4D4D4"/>
-          <w:sz w:val="18"/>
-          <w:szCs w:val="18"/>
-          <w:lang w:val="en-US" w:eastAsia="es-ES_tradnl"/>
-        </w:rPr>
-        <w:t>:</w:t>
+        <w:t>])</w:t>
       </w:r>
     </w:p>
     <w:p>
@@ -12354,6 +12584,7 @@
         </w:rPr>
         <w:t>(</w:t>
       </w:r>
+      <w:proofErr w:type="gramStart"/>
       <w:r>
         <w:rPr>
           <w:rFonts w:ascii="Menlo" w:eastAsia="Times New Roman" w:hAnsi="Menlo" w:cs="Menlo"/>
@@ -12374,6 +12605,7 @@
         </w:rPr>
         <w:t>[</w:t>
       </w:r>
+      <w:proofErr w:type="gramEnd"/>
       <w:r>
         <w:rPr>
           <w:rFonts w:ascii="Menlo" w:eastAsia="Times New Roman" w:hAnsi="Menlo" w:cs="Menlo"/>
@@ -12382,7 +12614,7 @@
           <w:szCs w:val="18"/>
           <w:lang w:val="en-US" w:eastAsia="es-ES_tradnl"/>
         </w:rPr>
-        <w:t>0</w:t>
+        <w:t>1</w:t>
       </w:r>
       <w:r>
         <w:rPr>
@@ -12506,7 +12738,7 @@
           <w:szCs w:val="18"/>
           <w:lang w:val="en-US" w:eastAsia="es-ES_tradnl"/>
         </w:rPr>
-        <w:t>0</w:t>
+        <w:t>1</w:t>
       </w:r>
       <w:r>
         <w:rPr>
@@ -12542,36 +12774,50 @@
         </w:rPr>
         <w:t xml:space="preserve">            </w:t>
       </w:r>
-      <w:r>
-        <w:rPr>
-          <w:rFonts w:ascii="Menlo" w:eastAsia="Times New Roman" w:hAnsi="Menlo" w:cs="Menlo"/>
-          <w:color w:val="C586C0"/>
-          <w:sz w:val="18"/>
-          <w:szCs w:val="18"/>
-          <w:lang w:val="en-US" w:eastAsia="es-ES_tradnl"/>
-        </w:rPr>
-        <w:t>if</w:t>
-      </w:r>
-      <w:r>
-        <w:rPr>
-          <w:rFonts w:ascii="Menlo" w:eastAsia="Times New Roman" w:hAnsi="Menlo" w:cs="Menlo"/>
-          <w:color w:val="D4D4D4"/>
-          <w:sz w:val="18"/>
-          <w:szCs w:val="18"/>
-          <w:lang w:val="en-US" w:eastAsia="es-ES_tradnl"/>
-        </w:rPr>
-        <w:t xml:space="preserve"> </w:t>
-      </w:r>
-      <w:r>
-        <w:rPr>
-          <w:rFonts w:ascii="Menlo" w:eastAsia="Times New Roman" w:hAnsi="Menlo" w:cs="Menlo"/>
-          <w:color w:val="569CD6"/>
-          <w:sz w:val="18"/>
-          <w:szCs w:val="18"/>
-          <w:lang w:val="en-US" w:eastAsia="es-ES_tradnl"/>
-        </w:rPr>
-        <w:t>not</w:t>
-      </w:r>
+      <w:proofErr w:type="spellStart"/>
+      <w:r>
+        <w:rPr>
+          <w:rFonts w:ascii="Menlo" w:eastAsia="Times New Roman" w:hAnsi="Menlo" w:cs="Menlo"/>
+          <w:color w:val="9CDCFE"/>
+          <w:sz w:val="18"/>
+          <w:szCs w:val="18"/>
+          <w:lang w:val="en-US" w:eastAsia="es-ES_tradnl"/>
+        </w:rPr>
+        <w:t>aristas_</w:t>
+      </w:r>
+      <w:proofErr w:type="gramStart"/>
+      <w:r>
+        <w:rPr>
+          <w:rFonts w:ascii="Menlo" w:eastAsia="Times New Roman" w:hAnsi="Menlo" w:cs="Menlo"/>
+          <w:color w:val="9CDCFE"/>
+          <w:sz w:val="18"/>
+          <w:szCs w:val="18"/>
+          <w:lang w:val="en-US" w:eastAsia="es-ES_tradnl"/>
+        </w:rPr>
+        <w:t>solucion</w:t>
+      </w:r>
+      <w:r>
+        <w:rPr>
+          <w:rFonts w:ascii="Menlo" w:eastAsia="Times New Roman" w:hAnsi="Menlo" w:cs="Menlo"/>
+          <w:color w:val="D4D4D4"/>
+          <w:sz w:val="18"/>
+          <w:szCs w:val="18"/>
+          <w:lang w:val="en-US" w:eastAsia="es-ES_tradnl"/>
+        </w:rPr>
+        <w:t>.</w:t>
+      </w:r>
+      <w:r>
+        <w:rPr>
+          <w:rFonts w:ascii="Menlo" w:eastAsia="Times New Roman" w:hAnsi="Menlo" w:cs="Menlo"/>
+          <w:color w:val="DCDCAA"/>
+          <w:sz w:val="18"/>
+          <w:szCs w:val="18"/>
+          <w:lang w:val="en-US" w:eastAsia="es-ES_tradnl"/>
+        </w:rPr>
+        <w:t>append</w:t>
+      </w:r>
+      <w:proofErr w:type="spellEnd"/>
+      <w:proofErr w:type="gramEnd"/>
       <w:r>
         <w:rPr>
           <w:rFonts w:ascii="Menlo" w:eastAsia="Times New Roman" w:hAnsi="Menlo" w:cs="Menlo"/>
@@ -12600,151 +12846,7 @@
           <w:szCs w:val="18"/>
           <w:lang w:val="en-US" w:eastAsia="es-ES_tradnl"/>
         </w:rPr>
-        <w:t>[</w:t>
-      </w:r>
-      <w:r>
-        <w:rPr>
-          <w:rFonts w:ascii="Menlo" w:eastAsia="Times New Roman" w:hAnsi="Menlo" w:cs="Menlo"/>
-          <w:color w:val="B5CEA8"/>
-          <w:sz w:val="18"/>
-          <w:szCs w:val="18"/>
-          <w:lang w:val="en-US" w:eastAsia="es-ES_tradnl"/>
-        </w:rPr>
-        <w:t>1</w:t>
-      </w:r>
-      <w:r>
-        <w:rPr>
-          <w:rFonts w:ascii="Menlo" w:eastAsia="Times New Roman" w:hAnsi="Menlo" w:cs="Menlo"/>
-          <w:color w:val="D4D4D4"/>
-          <w:sz w:val="18"/>
-          <w:szCs w:val="18"/>
-          <w:lang w:val="en-US" w:eastAsia="es-ES_tradnl"/>
-        </w:rPr>
-        <w:t xml:space="preserve">] </w:t>
-      </w:r>
-      <w:r>
-        <w:rPr>
-          <w:rFonts w:ascii="Menlo" w:eastAsia="Times New Roman" w:hAnsi="Menlo" w:cs="Menlo"/>
-          <w:color w:val="569CD6"/>
-          <w:sz w:val="18"/>
-          <w:szCs w:val="18"/>
-          <w:lang w:val="en-US" w:eastAsia="es-ES_tradnl"/>
-        </w:rPr>
-        <w:t>in</w:t>
-      </w:r>
-      <w:r>
-        <w:rPr>
-          <w:rFonts w:ascii="Menlo" w:eastAsia="Times New Roman" w:hAnsi="Menlo" w:cs="Menlo"/>
-          <w:color w:val="D4D4D4"/>
-          <w:sz w:val="18"/>
-          <w:szCs w:val="18"/>
-          <w:lang w:val="en-US" w:eastAsia="es-ES_tradnl"/>
-        </w:rPr>
-        <w:t xml:space="preserve"> </w:t>
-      </w:r>
-      <w:proofErr w:type="spellStart"/>
-      <w:r>
-        <w:rPr>
-          <w:rFonts w:ascii="Menlo" w:eastAsia="Times New Roman" w:hAnsi="Menlo" w:cs="Menlo"/>
-          <w:color w:val="9CDCFE"/>
-          <w:sz w:val="18"/>
-          <w:szCs w:val="18"/>
-          <w:lang w:val="en-US" w:eastAsia="es-ES_tradnl"/>
-        </w:rPr>
-        <w:t>nodos_solucion</w:t>
-      </w:r>
-      <w:proofErr w:type="spellEnd"/>
-      <w:r>
-        <w:rPr>
-          <w:rFonts w:ascii="Menlo" w:eastAsia="Times New Roman" w:hAnsi="Menlo" w:cs="Menlo"/>
-          <w:color w:val="D4D4D4"/>
-          <w:sz w:val="18"/>
-          <w:szCs w:val="18"/>
-          <w:lang w:val="en-US" w:eastAsia="es-ES_tradnl"/>
-        </w:rPr>
-        <w:t xml:space="preserve">): </w:t>
-      </w:r>
-      <w:proofErr w:type="spellStart"/>
-      <w:r>
-        <w:rPr>
-          <w:rFonts w:ascii="Menlo" w:eastAsia="Times New Roman" w:hAnsi="Menlo" w:cs="Menlo"/>
-          <w:color w:val="9CDCFE"/>
-          <w:sz w:val="18"/>
-          <w:szCs w:val="18"/>
-          <w:lang w:val="en-US" w:eastAsia="es-ES_tradnl"/>
-        </w:rPr>
-        <w:t>nodos_solucion</w:t>
-      </w:r>
-      <w:r>
-        <w:rPr>
-          <w:rFonts w:ascii="Menlo" w:eastAsia="Times New Roman" w:hAnsi="Menlo" w:cs="Menlo"/>
-          <w:color w:val="D4D4D4"/>
-          <w:sz w:val="18"/>
-          <w:szCs w:val="18"/>
-          <w:lang w:val="en-US" w:eastAsia="es-ES_tradnl"/>
-        </w:rPr>
-        <w:t>.</w:t>
-      </w:r>
-      <w:r>
-        <w:rPr>
-          <w:rFonts w:ascii="Menlo" w:eastAsia="Times New Roman" w:hAnsi="Menlo" w:cs="Menlo"/>
-          <w:color w:val="DCDCAA"/>
-          <w:sz w:val="18"/>
-          <w:szCs w:val="18"/>
-          <w:lang w:val="en-US" w:eastAsia="es-ES_tradnl"/>
-        </w:rPr>
-        <w:t>append</w:t>
-      </w:r>
-      <w:proofErr w:type="spellEnd"/>
-      <w:r>
-        <w:rPr>
-          <w:rFonts w:ascii="Menlo" w:eastAsia="Times New Roman" w:hAnsi="Menlo" w:cs="Menlo"/>
-          <w:color w:val="D4D4D4"/>
-          <w:sz w:val="18"/>
-          <w:szCs w:val="18"/>
-          <w:lang w:val="en-US" w:eastAsia="es-ES_tradnl"/>
-        </w:rPr>
-        <w:t>(</w:t>
-      </w:r>
-      <w:r>
-        <w:rPr>
-          <w:rFonts w:ascii="Menlo" w:eastAsia="Times New Roman" w:hAnsi="Menlo" w:cs="Menlo"/>
-          <w:color w:val="9CDCFE"/>
-          <w:sz w:val="18"/>
-          <w:szCs w:val="18"/>
-          <w:lang w:val="en-US" w:eastAsia="es-ES_tradnl"/>
-        </w:rPr>
-        <w:t>arista</w:t>
-      </w:r>
-      <w:r>
-        <w:rPr>
-          <w:rFonts w:ascii="Menlo" w:eastAsia="Times New Roman" w:hAnsi="Menlo" w:cs="Menlo"/>
-          <w:color w:val="D4D4D4"/>
-          <w:sz w:val="18"/>
-          <w:szCs w:val="18"/>
-          <w:lang w:val="en-US" w:eastAsia="es-ES_tradnl"/>
-        </w:rPr>
-        <w:t>[</w:t>
-      </w:r>
-      <w:r>
-        <w:rPr>
-          <w:rFonts w:ascii="Menlo" w:eastAsia="Times New Roman" w:hAnsi="Menlo" w:cs="Menlo"/>
-          <w:color w:val="B5CEA8"/>
-          <w:sz w:val="18"/>
-          <w:szCs w:val="18"/>
-          <w:lang w:val="en-US" w:eastAsia="es-ES_tradnl"/>
-        </w:rPr>
-        <w:t>1</w:t>
-      </w:r>
-      <w:r>
-        <w:rPr>
-          <w:rFonts w:ascii="Menlo" w:eastAsia="Times New Roman" w:hAnsi="Menlo" w:cs="Menlo"/>
-          <w:color w:val="D4D4D4"/>
-          <w:sz w:val="18"/>
-          <w:szCs w:val="18"/>
-          <w:lang w:val="en-US" w:eastAsia="es-ES_tradnl"/>
-        </w:rPr>
-        <w:t>])</w:t>
+        <w:t>)</w:t>
       </w:r>
     </w:p>
     <w:p>
@@ -12760,78 +12862,6 @@
           <w:lang w:val="en-US" w:eastAsia="es-ES_tradnl"/>
         </w:rPr>
       </w:pPr>
-      <w:r>
-        <w:rPr>
-          <w:rFonts w:ascii="Menlo" w:eastAsia="Times New Roman" w:hAnsi="Menlo" w:cs="Menlo"/>
-          <w:color w:val="D4D4D4"/>
-          <w:sz w:val="18"/>
-          <w:szCs w:val="18"/>
-          <w:lang w:val="en-US" w:eastAsia="es-ES_tradnl"/>
-        </w:rPr>
-        <w:t xml:space="preserve">            </w:t>
-      </w:r>
-      <w:proofErr w:type="spellStart"/>
-      <w:r>
-        <w:rPr>
-          <w:rFonts w:ascii="Menlo" w:eastAsia="Times New Roman" w:hAnsi="Menlo" w:cs="Menlo"/>
-          <w:color w:val="9CDCFE"/>
-          <w:sz w:val="18"/>
-          <w:szCs w:val="18"/>
-          <w:lang w:val="en-US" w:eastAsia="es-ES_tradnl"/>
-        </w:rPr>
-        <w:t>aristas_solucion</w:t>
-      </w:r>
-      <w:r>
-        <w:rPr>
-          <w:rFonts w:ascii="Menlo" w:eastAsia="Times New Roman" w:hAnsi="Menlo" w:cs="Menlo"/>
-          <w:color w:val="D4D4D4"/>
-          <w:sz w:val="18"/>
-          <w:szCs w:val="18"/>
-          <w:lang w:val="en-US" w:eastAsia="es-ES_tradnl"/>
-        </w:rPr>
-        <w:t>.</w:t>
-      </w:r>
-      <w:r>
-        <w:rPr>
-          <w:rFonts w:ascii="Menlo" w:eastAsia="Times New Roman" w:hAnsi="Menlo" w:cs="Menlo"/>
-          <w:color w:val="DCDCAA"/>
-          <w:sz w:val="18"/>
-          <w:szCs w:val="18"/>
-          <w:lang w:val="en-US" w:eastAsia="es-ES_tradnl"/>
-        </w:rPr>
-        <w:t>append</w:t>
-      </w:r>
-      <w:proofErr w:type="spellEnd"/>
-      <w:r>
-        <w:rPr>
-          <w:rFonts w:ascii="Menlo" w:eastAsia="Times New Roman" w:hAnsi="Menlo" w:cs="Menlo"/>
-          <w:color w:val="D4D4D4"/>
-          <w:sz w:val="18"/>
-          <w:szCs w:val="18"/>
-          <w:lang w:val="en-US" w:eastAsia="es-ES_tradnl"/>
-        </w:rPr>
-        <w:t>(</w:t>
-      </w:r>
-      <w:r>
-        <w:rPr>
-          <w:rFonts w:ascii="Menlo" w:eastAsia="Times New Roman" w:hAnsi="Menlo" w:cs="Menlo"/>
-          <w:color w:val="9CDCFE"/>
-          <w:sz w:val="18"/>
-          <w:szCs w:val="18"/>
-          <w:lang w:val="en-US" w:eastAsia="es-ES_tradnl"/>
-        </w:rPr>
-        <w:t>arista</w:t>
-      </w:r>
-      <w:r>
-        <w:rPr>
-          <w:rFonts w:ascii="Menlo" w:eastAsia="Times New Roman" w:hAnsi="Menlo" w:cs="Menlo"/>
-          <w:color w:val="D4D4D4"/>
-          <w:sz w:val="18"/>
-          <w:szCs w:val="18"/>
-          <w:lang w:val="en-US" w:eastAsia="es-ES_tradnl"/>
-        </w:rPr>
-        <w:t>)</w:t>
-      </w:r>
     </w:p>
     <w:p>
       <w:pPr>
@@ -12846,6 +12876,60 @@
           <w:lang w:val="en-US" w:eastAsia="es-ES_tradnl"/>
         </w:rPr>
       </w:pPr>
+      <w:r>
+        <w:rPr>
+          <w:rFonts w:ascii="Menlo" w:eastAsia="Times New Roman" w:hAnsi="Menlo" w:cs="Menlo"/>
+          <w:color w:val="D4D4D4"/>
+          <w:sz w:val="18"/>
+          <w:szCs w:val="18"/>
+          <w:lang w:val="en-US" w:eastAsia="es-ES_tradnl"/>
+        </w:rPr>
+        <w:t xml:space="preserve">    </w:t>
+      </w:r>
+      <w:r>
+        <w:rPr>
+          <w:rFonts w:ascii="Menlo" w:eastAsia="Times New Roman" w:hAnsi="Menlo" w:cs="Menlo"/>
+          <w:color w:val="6A9955"/>
+          <w:sz w:val="18"/>
+          <w:szCs w:val="18"/>
+          <w:lang w:val="en-US" w:eastAsia="es-ES_tradnl"/>
+        </w:rPr>
+        <w:t xml:space="preserve">#Convertir a </w:t>
+      </w:r>
+      <w:proofErr w:type="spellStart"/>
+      <w:r>
+        <w:rPr>
+          <w:rFonts w:ascii="Menlo" w:eastAsia="Times New Roman" w:hAnsi="Menlo" w:cs="Menlo"/>
+          <w:color w:val="6A9955"/>
+          <w:sz w:val="18"/>
+          <w:szCs w:val="18"/>
+          <w:lang w:val="en-US" w:eastAsia="es-ES_tradnl"/>
+        </w:rPr>
+        <w:t>matriz</w:t>
+      </w:r>
+      <w:proofErr w:type="spellEnd"/>
+      <w:r>
+        <w:rPr>
+          <w:rFonts w:ascii="Menlo" w:eastAsia="Times New Roman" w:hAnsi="Menlo" w:cs="Menlo"/>
+          <w:color w:val="6A9955"/>
+          <w:sz w:val="18"/>
+          <w:szCs w:val="18"/>
+          <w:lang w:val="en-US" w:eastAsia="es-ES_tradnl"/>
+        </w:rPr>
+        <w:t xml:space="preserve"> de </w:t>
+      </w:r>
+      <w:proofErr w:type="spellStart"/>
+      <w:r>
+        <w:rPr>
+          <w:rFonts w:ascii="Menlo" w:eastAsia="Times New Roman" w:hAnsi="Menlo" w:cs="Menlo"/>
+          <w:color w:val="6A9955"/>
+          <w:sz w:val="18"/>
+          <w:szCs w:val="18"/>
+          <w:lang w:val="en-US" w:eastAsia="es-ES_tradnl"/>
+        </w:rPr>
+        <w:t>adyacencia</w:t>
+      </w:r>
+      <w:proofErr w:type="spellEnd"/>
     </w:p>
     <w:p>
       <w:pPr>
@@ -12873,47 +12957,23 @@
       <w:r>
         <w:rPr>
           <w:rFonts w:ascii="Menlo" w:eastAsia="Times New Roman" w:hAnsi="Menlo" w:cs="Menlo"/>
-          <w:color w:val="6A9955"/>
-          <w:sz w:val="18"/>
-          <w:szCs w:val="18"/>
-          <w:lang w:val="en-US" w:eastAsia="es-ES_tradnl"/>
-        </w:rPr>
-        <w:t xml:space="preserve">#Convertir a </w:t>
-      </w:r>
-      <w:proofErr w:type="spellStart"/>
-      <w:r>
-        <w:rPr>
-          <w:rFonts w:ascii="Menlo" w:eastAsia="Times New Roman" w:hAnsi="Menlo" w:cs="Menlo"/>
-          <w:color w:val="6A9955"/>
-          <w:sz w:val="18"/>
-          <w:szCs w:val="18"/>
-          <w:lang w:val="en-US" w:eastAsia="es-ES_tradnl"/>
-        </w:rPr>
-        <w:t>matriz</w:t>
-      </w:r>
-      <w:proofErr w:type="spellEnd"/>
-      <w:r>
-        <w:rPr>
-          <w:rFonts w:ascii="Menlo" w:eastAsia="Times New Roman" w:hAnsi="Menlo" w:cs="Menlo"/>
-          <w:color w:val="6A9955"/>
-          <w:sz w:val="18"/>
-          <w:szCs w:val="18"/>
-          <w:lang w:val="en-US" w:eastAsia="es-ES_tradnl"/>
-        </w:rPr>
-        <w:t xml:space="preserve"> de </w:t>
-      </w:r>
-      <w:proofErr w:type="spellStart"/>
-      <w:r>
-        <w:rPr>
-          <w:rFonts w:ascii="Menlo" w:eastAsia="Times New Roman" w:hAnsi="Menlo" w:cs="Menlo"/>
-          <w:color w:val="6A9955"/>
-          <w:sz w:val="18"/>
-          <w:szCs w:val="18"/>
-          <w:lang w:val="en-US" w:eastAsia="es-ES_tradnl"/>
-        </w:rPr>
-        <w:t>adyacencia</w:t>
-      </w:r>
-      <w:proofErr w:type="spellEnd"/>
+          <w:color w:val="9CDCFE"/>
+          <w:sz w:val="18"/>
+          <w:szCs w:val="18"/>
+          <w:lang w:val="en-US" w:eastAsia="es-ES_tradnl"/>
+        </w:rPr>
+        <w:t>arbol</w:t>
+      </w:r>
+      <w:r>
+        <w:rPr>
+          <w:rFonts w:ascii="Menlo" w:eastAsia="Times New Roman" w:hAnsi="Menlo" w:cs="Menlo"/>
+          <w:color w:val="D4D4D4"/>
+          <w:sz w:val="18"/>
+          <w:szCs w:val="18"/>
+          <w:lang w:val="en-US" w:eastAsia="es-ES_tradnl"/>
+        </w:rPr>
+        <w:t xml:space="preserve"> = []</w:t>
+      </w:r>
     </w:p>
     <w:p>
       <w:pPr>
@@ -12941,22 +13001,128 @@
       <w:r>
         <w:rPr>
           <w:rFonts w:ascii="Menlo" w:eastAsia="Times New Roman" w:hAnsi="Menlo" w:cs="Menlo"/>
+          <w:color w:val="C586C0"/>
+          <w:sz w:val="18"/>
+          <w:szCs w:val="18"/>
+          <w:lang w:val="en-US" w:eastAsia="es-ES_tradnl"/>
+        </w:rPr>
+        <w:t>for</w:t>
+      </w:r>
+      <w:r>
+        <w:rPr>
+          <w:rFonts w:ascii="Menlo" w:eastAsia="Times New Roman" w:hAnsi="Menlo" w:cs="Menlo"/>
+          <w:color w:val="D4D4D4"/>
+          <w:sz w:val="18"/>
+          <w:szCs w:val="18"/>
+          <w:lang w:val="en-US" w:eastAsia="es-ES_tradnl"/>
+        </w:rPr>
+        <w:t xml:space="preserve"> </w:t>
+      </w:r>
+      <w:proofErr w:type="spellStart"/>
+      <w:r>
+        <w:rPr>
+          <w:rFonts w:ascii="Menlo" w:eastAsia="Times New Roman" w:hAnsi="Menlo" w:cs="Menlo"/>
           <w:color w:val="9CDCFE"/>
           <w:sz w:val="18"/>
           <w:szCs w:val="18"/>
           <w:lang w:val="en-US" w:eastAsia="es-ES_tradnl"/>
         </w:rPr>
-        <w:t>arbol</w:t>
-      </w:r>
-      <w:r>
-        <w:rPr>
-          <w:rFonts w:ascii="Menlo" w:eastAsia="Times New Roman" w:hAnsi="Menlo" w:cs="Menlo"/>
-          <w:color w:val="D4D4D4"/>
-          <w:sz w:val="18"/>
-          <w:szCs w:val="18"/>
-          <w:lang w:val="en-US" w:eastAsia="es-ES_tradnl"/>
-        </w:rPr>
-        <w:t xml:space="preserve"> = []</w:t>
+        <w:t>i</w:t>
+      </w:r>
+      <w:proofErr w:type="spellEnd"/>
+      <w:r>
+        <w:rPr>
+          <w:rFonts w:ascii="Menlo" w:eastAsia="Times New Roman" w:hAnsi="Menlo" w:cs="Menlo"/>
+          <w:color w:val="D4D4D4"/>
+          <w:sz w:val="18"/>
+          <w:szCs w:val="18"/>
+          <w:lang w:val="en-US" w:eastAsia="es-ES_tradnl"/>
+        </w:rPr>
+        <w:t xml:space="preserve"> </w:t>
+      </w:r>
+      <w:r>
+        <w:rPr>
+          <w:rFonts w:ascii="Menlo" w:eastAsia="Times New Roman" w:hAnsi="Menlo" w:cs="Menlo"/>
+          <w:color w:val="C586C0"/>
+          <w:sz w:val="18"/>
+          <w:szCs w:val="18"/>
+          <w:lang w:val="en-US" w:eastAsia="es-ES_tradnl"/>
+        </w:rPr>
+        <w:t>in</w:t>
+      </w:r>
+      <w:r>
+        <w:rPr>
+          <w:rFonts w:ascii="Menlo" w:eastAsia="Times New Roman" w:hAnsi="Menlo" w:cs="Menlo"/>
+          <w:color w:val="D4D4D4"/>
+          <w:sz w:val="18"/>
+          <w:szCs w:val="18"/>
+          <w:lang w:val="en-US" w:eastAsia="es-ES_tradnl"/>
+        </w:rPr>
+        <w:t xml:space="preserve"> </w:t>
+      </w:r>
+      <w:r>
+        <w:rPr>
+          <w:rFonts w:ascii="Menlo" w:eastAsia="Times New Roman" w:hAnsi="Menlo" w:cs="Menlo"/>
+          <w:color w:val="4EC9B0"/>
+          <w:sz w:val="18"/>
+          <w:szCs w:val="18"/>
+          <w:lang w:val="en-US" w:eastAsia="es-ES_tradnl"/>
+        </w:rPr>
+        <w:t>range</w:t>
+      </w:r>
+      <w:r>
+        <w:rPr>
+          <w:rFonts w:ascii="Menlo" w:eastAsia="Times New Roman" w:hAnsi="Menlo" w:cs="Menlo"/>
+          <w:color w:val="D4D4D4"/>
+          <w:sz w:val="18"/>
+          <w:szCs w:val="18"/>
+          <w:lang w:val="en-US" w:eastAsia="es-ES_tradnl"/>
+        </w:rPr>
+        <w:t>(</w:t>
+      </w:r>
+      <w:proofErr w:type="spellStart"/>
+      <w:r>
+        <w:rPr>
+          <w:rFonts w:ascii="Menlo" w:eastAsia="Times New Roman" w:hAnsi="Menlo" w:cs="Menlo"/>
+          <w:color w:val="DCDCAA"/>
+          <w:sz w:val="18"/>
+          <w:szCs w:val="18"/>
+          <w:lang w:val="en-US" w:eastAsia="es-ES_tradnl"/>
+        </w:rPr>
+        <w:t>len</w:t>
+      </w:r>
+      <w:proofErr w:type="spellEnd"/>
+      <w:r>
+        <w:rPr>
+          <w:rFonts w:ascii="Menlo" w:eastAsia="Times New Roman" w:hAnsi="Menlo" w:cs="Menlo"/>
+          <w:color w:val="D4D4D4"/>
+          <w:sz w:val="18"/>
+          <w:szCs w:val="18"/>
+          <w:lang w:val="en-US" w:eastAsia="es-ES_tradnl"/>
+        </w:rPr>
+        <w:t>(</w:t>
+      </w:r>
+      <w:proofErr w:type="spellStart"/>
+      <w:r>
+        <w:rPr>
+          <w:rFonts w:ascii="Menlo" w:eastAsia="Times New Roman" w:hAnsi="Menlo" w:cs="Menlo"/>
+          <w:color w:val="9CDCFE"/>
+          <w:sz w:val="18"/>
+          <w:szCs w:val="18"/>
+          <w:lang w:val="en-US" w:eastAsia="es-ES_tradnl"/>
+        </w:rPr>
+        <w:t>nodos_solucion</w:t>
+      </w:r>
+      <w:proofErr w:type="spellEnd"/>
+      <w:r>
+        <w:rPr>
+          <w:rFonts w:ascii="Menlo" w:eastAsia="Times New Roman" w:hAnsi="Menlo" w:cs="Menlo"/>
+          <w:color w:val="D4D4D4"/>
+          <w:sz w:val="18"/>
+          <w:szCs w:val="18"/>
+          <w:lang w:val="en-US" w:eastAsia="es-ES_tradnl"/>
+        </w:rPr>
+        <w:t xml:space="preserve">)): </w:t>
       </w:r>
     </w:p>
     <w:p>
@@ -12980,27 +13146,7 @@
           <w:szCs w:val="18"/>
           <w:lang w:val="en-US" w:eastAsia="es-ES_tradnl"/>
         </w:rPr>
-        <w:t xml:space="preserve">    </w:t>
-      </w:r>
-      <w:r>
-        <w:rPr>
-          <w:rFonts w:ascii="Menlo" w:eastAsia="Times New Roman" w:hAnsi="Menlo" w:cs="Menlo"/>
-          <w:color w:val="C586C0"/>
-          <w:sz w:val="18"/>
-          <w:szCs w:val="18"/>
-          <w:lang w:val="en-US" w:eastAsia="es-ES_tradnl"/>
-        </w:rPr>
-        <w:t>for</w:t>
-      </w:r>
-      <w:r>
-        <w:rPr>
-          <w:rFonts w:ascii="Menlo" w:eastAsia="Times New Roman" w:hAnsi="Menlo" w:cs="Menlo"/>
-          <w:color w:val="D4D4D4"/>
-          <w:sz w:val="18"/>
-          <w:szCs w:val="18"/>
-          <w:lang w:val="en-US" w:eastAsia="es-ES_tradnl"/>
-        </w:rPr>
-        <w:t xml:space="preserve"> </w:t>
+        <w:t xml:space="preserve">        </w:t>
       </w:r>
       <w:proofErr w:type="spellStart"/>
       <w:r>
@@ -13011,102 +13157,18 @@
           <w:szCs w:val="18"/>
           <w:lang w:val="en-US" w:eastAsia="es-ES_tradnl"/>
         </w:rPr>
-        <w:t>i</w:t>
-      </w:r>
-      <w:proofErr w:type="spellEnd"/>
-      <w:r>
-        <w:rPr>
-          <w:rFonts w:ascii="Menlo" w:eastAsia="Times New Roman" w:hAnsi="Menlo" w:cs="Menlo"/>
-          <w:color w:val="D4D4D4"/>
-          <w:sz w:val="18"/>
-          <w:szCs w:val="18"/>
-          <w:lang w:val="en-US" w:eastAsia="es-ES_tradnl"/>
-        </w:rPr>
-        <w:t xml:space="preserve"> </w:t>
-      </w:r>
-      <w:r>
-        <w:rPr>
-          <w:rFonts w:ascii="Menlo" w:eastAsia="Times New Roman" w:hAnsi="Menlo" w:cs="Menlo"/>
-          <w:color w:val="C586C0"/>
-          <w:sz w:val="18"/>
-          <w:szCs w:val="18"/>
-          <w:lang w:val="en-US" w:eastAsia="es-ES_tradnl"/>
-        </w:rPr>
-        <w:t>in</w:t>
-      </w:r>
-      <w:r>
-        <w:rPr>
-          <w:rFonts w:ascii="Menlo" w:eastAsia="Times New Roman" w:hAnsi="Menlo" w:cs="Menlo"/>
-          <w:color w:val="D4D4D4"/>
-          <w:sz w:val="18"/>
-          <w:szCs w:val="18"/>
-          <w:lang w:val="en-US" w:eastAsia="es-ES_tradnl"/>
-        </w:rPr>
-        <w:t xml:space="preserve"> </w:t>
-      </w:r>
-      <w:r>
-        <w:rPr>
-          <w:rFonts w:ascii="Menlo" w:eastAsia="Times New Roman" w:hAnsi="Menlo" w:cs="Menlo"/>
-          <w:color w:val="4EC9B0"/>
-          <w:sz w:val="18"/>
-          <w:szCs w:val="18"/>
-          <w:lang w:val="en-US" w:eastAsia="es-ES_tradnl"/>
-        </w:rPr>
-        <w:t>range</w:t>
-      </w:r>
-      <w:r>
-        <w:rPr>
-          <w:rFonts w:ascii="Menlo" w:eastAsia="Times New Roman" w:hAnsi="Menlo" w:cs="Menlo"/>
-          <w:color w:val="D4D4D4"/>
-          <w:sz w:val="18"/>
-          <w:szCs w:val="18"/>
-          <w:lang w:val="en-US" w:eastAsia="es-ES_tradnl"/>
-        </w:rPr>
-        <w:t>(</w:t>
-      </w:r>
-      <w:proofErr w:type="spellStart"/>
-      <w:r>
-        <w:rPr>
-          <w:rFonts w:ascii="Menlo" w:eastAsia="Times New Roman" w:hAnsi="Menlo" w:cs="Menlo"/>
-          <w:color w:val="DCDCAA"/>
-          <w:sz w:val="18"/>
-          <w:szCs w:val="18"/>
-          <w:lang w:val="en-US" w:eastAsia="es-ES_tradnl"/>
-        </w:rPr>
-        <w:t>len</w:t>
-      </w:r>
-      <w:proofErr w:type="spellEnd"/>
-      <w:r>
-        <w:rPr>
-          <w:rFonts w:ascii="Menlo" w:eastAsia="Times New Roman" w:hAnsi="Menlo" w:cs="Menlo"/>
-          <w:color w:val="D4D4D4"/>
-          <w:sz w:val="18"/>
-          <w:szCs w:val="18"/>
-          <w:lang w:val="en-US" w:eastAsia="es-ES_tradnl"/>
-        </w:rPr>
-        <w:t>(</w:t>
-      </w:r>
-      <w:proofErr w:type="spellStart"/>
-      <w:r>
-        <w:rPr>
-          <w:rFonts w:ascii="Menlo" w:eastAsia="Times New Roman" w:hAnsi="Menlo" w:cs="Menlo"/>
-          <w:color w:val="9CDCFE"/>
-          <w:sz w:val="18"/>
-          <w:szCs w:val="18"/>
-          <w:lang w:val="en-US" w:eastAsia="es-ES_tradnl"/>
-        </w:rPr>
-        <w:t>nodos_solucion</w:t>
-      </w:r>
-      <w:proofErr w:type="spellEnd"/>
-      <w:r>
-        <w:rPr>
-          <w:rFonts w:ascii="Menlo" w:eastAsia="Times New Roman" w:hAnsi="Menlo" w:cs="Menlo"/>
-          <w:color w:val="D4D4D4"/>
-          <w:sz w:val="18"/>
-          <w:szCs w:val="18"/>
-          <w:lang w:val="en-US" w:eastAsia="es-ES_tradnl"/>
-        </w:rPr>
-        <w:t xml:space="preserve">)): </w:t>
+        <w:t>lista_aux</w:t>
+      </w:r>
+      <w:proofErr w:type="spellEnd"/>
+      <w:r>
+        <w:rPr>
+          <w:rFonts w:ascii="Menlo" w:eastAsia="Times New Roman" w:hAnsi="Menlo" w:cs="Menlo"/>
+          <w:color w:val="D4D4D4"/>
+          <w:sz w:val="18"/>
+          <w:szCs w:val="18"/>
+          <w:lang w:val="en-US" w:eastAsia="es-ES_tradnl"/>
+        </w:rPr>
+        <w:t xml:space="preserve"> = []</w:t>
       </w:r>
     </w:p>
     <w:p>
@@ -13132,7 +13194,26 @@
         </w:rPr>
         <w:t xml:space="preserve">        </w:t>
       </w:r>
-      <w:proofErr w:type="spellStart"/>
+      <w:r>
+        <w:rPr>
+          <w:rFonts w:ascii="Menlo" w:eastAsia="Times New Roman" w:hAnsi="Menlo" w:cs="Menlo"/>
+          <w:color w:val="C586C0"/>
+          <w:sz w:val="18"/>
+          <w:szCs w:val="18"/>
+          <w:lang w:val="en-US" w:eastAsia="es-ES_tradnl"/>
+        </w:rPr>
+        <w:t>for</w:t>
+      </w:r>
+      <w:r>
+        <w:rPr>
+          <w:rFonts w:ascii="Menlo" w:eastAsia="Times New Roman" w:hAnsi="Menlo" w:cs="Menlo"/>
+          <w:color w:val="D4D4D4"/>
+          <w:sz w:val="18"/>
+          <w:szCs w:val="18"/>
+          <w:lang w:val="en-US" w:eastAsia="es-ES_tradnl"/>
+        </w:rPr>
+        <w:t xml:space="preserve"> </w:t>
+      </w:r>
       <w:r>
         <w:rPr>
           <w:rFonts w:ascii="Menlo" w:eastAsia="Times New Roman" w:hAnsi="Menlo" w:cs="Menlo"/>
@@ -13141,18 +13222,184 @@
           <w:szCs w:val="18"/>
           <w:lang w:val="en-US" w:eastAsia="es-ES_tradnl"/>
         </w:rPr>
-        <w:t>lista_aux</w:t>
-      </w:r>
-      <w:proofErr w:type="spellEnd"/>
-      <w:r>
-        <w:rPr>
-          <w:rFonts w:ascii="Menlo" w:eastAsia="Times New Roman" w:hAnsi="Menlo" w:cs="Menlo"/>
-          <w:color w:val="D4D4D4"/>
-          <w:sz w:val="18"/>
-          <w:szCs w:val="18"/>
-          <w:lang w:val="en-US" w:eastAsia="es-ES_tradnl"/>
-        </w:rPr>
-        <w:t xml:space="preserve"> = []</w:t>
+        <w:t>j</w:t>
+      </w:r>
+      <w:r>
+        <w:rPr>
+          <w:rFonts w:ascii="Menlo" w:eastAsia="Times New Roman" w:hAnsi="Menlo" w:cs="Menlo"/>
+          <w:color w:val="D4D4D4"/>
+          <w:sz w:val="18"/>
+          <w:szCs w:val="18"/>
+          <w:lang w:val="en-US" w:eastAsia="es-ES_tradnl"/>
+        </w:rPr>
+        <w:t xml:space="preserve"> </w:t>
+      </w:r>
+      <w:r>
+        <w:rPr>
+          <w:rFonts w:ascii="Menlo" w:eastAsia="Times New Roman" w:hAnsi="Menlo" w:cs="Menlo"/>
+          <w:color w:val="C586C0"/>
+          <w:sz w:val="18"/>
+          <w:szCs w:val="18"/>
+          <w:lang w:val="en-US" w:eastAsia="es-ES_tradnl"/>
+        </w:rPr>
+        <w:t>in</w:t>
+      </w:r>
+      <w:r>
+        <w:rPr>
+          <w:rFonts w:ascii="Menlo" w:eastAsia="Times New Roman" w:hAnsi="Menlo" w:cs="Menlo"/>
+          <w:color w:val="D4D4D4"/>
+          <w:sz w:val="18"/>
+          <w:szCs w:val="18"/>
+          <w:lang w:val="en-US" w:eastAsia="es-ES_tradnl"/>
+        </w:rPr>
+        <w:t xml:space="preserve"> </w:t>
+      </w:r>
+      <w:r>
+        <w:rPr>
+          <w:rFonts w:ascii="Menlo" w:eastAsia="Times New Roman" w:hAnsi="Menlo" w:cs="Menlo"/>
+          <w:color w:val="4EC9B0"/>
+          <w:sz w:val="18"/>
+          <w:szCs w:val="18"/>
+          <w:lang w:val="en-US" w:eastAsia="es-ES_tradnl"/>
+        </w:rPr>
+        <w:t>range</w:t>
+      </w:r>
+      <w:r>
+        <w:rPr>
+          <w:rFonts w:ascii="Menlo" w:eastAsia="Times New Roman" w:hAnsi="Menlo" w:cs="Menlo"/>
+          <w:color w:val="D4D4D4"/>
+          <w:sz w:val="18"/>
+          <w:szCs w:val="18"/>
+          <w:lang w:val="en-US" w:eastAsia="es-ES_tradnl"/>
+        </w:rPr>
+        <w:t>(</w:t>
+      </w:r>
+      <w:proofErr w:type="spellStart"/>
+      <w:r>
+        <w:rPr>
+          <w:rFonts w:ascii="Menlo" w:eastAsia="Times New Roman" w:hAnsi="Menlo" w:cs="Menlo"/>
+          <w:color w:val="DCDCAA"/>
+          <w:sz w:val="18"/>
+          <w:szCs w:val="18"/>
+          <w:lang w:val="en-US" w:eastAsia="es-ES_tradnl"/>
+        </w:rPr>
+        <w:t>len</w:t>
+      </w:r>
+      <w:proofErr w:type="spellEnd"/>
+      <w:r>
+        <w:rPr>
+          <w:rFonts w:ascii="Menlo" w:eastAsia="Times New Roman" w:hAnsi="Menlo" w:cs="Menlo"/>
+          <w:color w:val="D4D4D4"/>
+          <w:sz w:val="18"/>
+          <w:szCs w:val="18"/>
+          <w:lang w:val="en-US" w:eastAsia="es-ES_tradnl"/>
+        </w:rPr>
+        <w:t>(</w:t>
+      </w:r>
+      <w:proofErr w:type="spellStart"/>
+      <w:r>
+        <w:rPr>
+          <w:rFonts w:ascii="Menlo" w:eastAsia="Times New Roman" w:hAnsi="Menlo" w:cs="Menlo"/>
+          <w:color w:val="9CDCFE"/>
+          <w:sz w:val="18"/>
+          <w:szCs w:val="18"/>
+          <w:lang w:val="en-US" w:eastAsia="es-ES_tradnl"/>
+        </w:rPr>
+        <w:t>nodos_solucion</w:t>
+      </w:r>
+      <w:proofErr w:type="spellEnd"/>
+      <w:r>
+        <w:rPr>
+          <w:rFonts w:ascii="Menlo" w:eastAsia="Times New Roman" w:hAnsi="Menlo" w:cs="Menlo"/>
+          <w:color w:val="D4D4D4"/>
+          <w:sz w:val="18"/>
+          <w:szCs w:val="18"/>
+          <w:lang w:val="en-US" w:eastAsia="es-ES_tradnl"/>
+        </w:rPr>
+        <w:t>)):</w:t>
+      </w:r>
+      <w:r>
+        <w:rPr>
+          <w:rFonts w:ascii="Menlo" w:eastAsia="Times New Roman" w:hAnsi="Menlo" w:cs="Menlo"/>
+          <w:color w:val="D4D4D4"/>
+          <w:sz w:val="18"/>
+          <w:szCs w:val="18"/>
+          <w:lang w:val="en-US" w:eastAsia="es-ES_tradnl"/>
+        </w:rPr>
+        <w:br/>
+        <w:t xml:space="preserve">            </w:t>
+      </w:r>
+      <w:r>
+        <w:rPr>
+          <w:rFonts w:ascii="Menlo" w:eastAsia="Times New Roman" w:hAnsi="Menlo" w:cs="Menlo"/>
+          <w:color w:val="C586C0"/>
+          <w:sz w:val="18"/>
+          <w:szCs w:val="18"/>
+          <w:lang w:val="en-US" w:eastAsia="es-ES_tradnl"/>
+        </w:rPr>
+        <w:t>if</w:t>
+      </w:r>
+      <w:r>
+        <w:rPr>
+          <w:rFonts w:ascii="Menlo" w:eastAsia="Times New Roman" w:hAnsi="Menlo" w:cs="Menlo"/>
+          <w:color w:val="C586C0"/>
+          <w:sz w:val="18"/>
+          <w:szCs w:val="18"/>
+          <w:lang w:val="en-US" w:eastAsia="es-ES_tradnl"/>
+        </w:rPr>
+        <w:t xml:space="preserve"> </w:t>
+      </w:r>
+      <w:proofErr w:type="spellStart"/>
+      <w:r>
+        <w:rPr>
+          <w:rFonts w:ascii="Menlo" w:eastAsia="Times New Roman" w:hAnsi="Menlo" w:cs="Menlo"/>
+          <w:color w:val="9CDCFE"/>
+          <w:sz w:val="18"/>
+          <w:szCs w:val="18"/>
+          <w:lang w:val="en-US" w:eastAsia="es-ES_tradnl"/>
+        </w:rPr>
+        <w:t>i</w:t>
+      </w:r>
+      <w:proofErr w:type="spellEnd"/>
+      <w:r>
+        <w:rPr>
+          <w:rFonts w:ascii="Menlo" w:eastAsia="Times New Roman" w:hAnsi="Menlo" w:cs="Menlo"/>
+          <w:color w:val="D4D4D4"/>
+          <w:sz w:val="18"/>
+          <w:szCs w:val="18"/>
+          <w:lang w:val="en-US" w:eastAsia="es-ES_tradnl"/>
+        </w:rPr>
+        <w:t>==</w:t>
+      </w:r>
+      <w:r>
+        <w:rPr>
+          <w:rFonts w:ascii="Menlo" w:eastAsia="Times New Roman" w:hAnsi="Menlo" w:cs="Menlo"/>
+          <w:color w:val="9CDCFE"/>
+          <w:sz w:val="18"/>
+          <w:szCs w:val="18"/>
+          <w:lang w:val="en-US" w:eastAsia="es-ES_tradnl"/>
+        </w:rPr>
+        <w:t xml:space="preserve"> </w:t>
+      </w:r>
+      <w:r>
+        <w:rPr>
+          <w:rFonts w:ascii="Menlo" w:eastAsia="Times New Roman" w:hAnsi="Menlo" w:cs="Menlo"/>
+          <w:color w:val="9CDCFE"/>
+          <w:sz w:val="18"/>
+          <w:szCs w:val="18"/>
+          <w:lang w:val="en-US" w:eastAsia="es-ES_tradnl"/>
+        </w:rPr>
+        <w:t>j</w:t>
+      </w:r>
+      <w:r>
+        <w:rPr>
+          <w:rFonts w:ascii="Menlo" w:eastAsia="Times New Roman" w:hAnsi="Menlo" w:cs="Menlo"/>
+          <w:color w:val="D4D4D4"/>
+          <w:sz w:val="18"/>
+          <w:szCs w:val="18"/>
+          <w:lang w:val="en-US" w:eastAsia="es-ES_tradnl"/>
+        </w:rPr>
+        <w:t>:</w:t>
       </w:r>
     </w:p>
     <w:p>
@@ -13165,18 +13412,112 @@
           <w:color w:val="D4D4D4"/>
           <w:sz w:val="18"/>
           <w:szCs w:val="18"/>
-          <w:lang w:val="en-US" w:eastAsia="es-ES_tradnl"/>
-        </w:rPr>
-      </w:pPr>
-      <w:r>
-        <w:rPr>
-          <w:rFonts w:ascii="Menlo" w:eastAsia="Times New Roman" w:hAnsi="Menlo" w:cs="Menlo"/>
-          <w:color w:val="D4D4D4"/>
-          <w:sz w:val="18"/>
-          <w:szCs w:val="18"/>
-          <w:lang w:val="en-US" w:eastAsia="es-ES_tradnl"/>
-        </w:rPr>
-        <w:t xml:space="preserve">        </w:t>
+          <w:lang w:val="en-GB" w:eastAsia="es-ES_tradnl"/>
+        </w:rPr>
+      </w:pPr>
+      <w:r>
+        <w:rPr>
+          <w:rFonts w:ascii="Menlo" w:eastAsia="Times New Roman" w:hAnsi="Menlo" w:cs="Menlo"/>
+          <w:color w:val="D4D4D4"/>
+          <w:sz w:val="18"/>
+          <w:szCs w:val="18"/>
+          <w:lang w:val="en-GB" w:eastAsia="es-ES_tradnl"/>
+        </w:rPr>
+        <w:t xml:space="preserve">                </w:t>
+      </w:r>
+      <w:proofErr w:type="spellStart"/>
+      <w:r>
+        <w:rPr>
+          <w:rFonts w:ascii="Menlo" w:eastAsia="Times New Roman" w:hAnsi="Menlo" w:cs="Menlo"/>
+          <w:color w:val="9CDCFE"/>
+          <w:sz w:val="18"/>
+          <w:szCs w:val="18"/>
+          <w:lang w:val="en-GB" w:eastAsia="es-ES_tradnl"/>
+        </w:rPr>
+        <w:t>lista_</w:t>
+      </w:r>
+      <w:proofErr w:type="gramStart"/>
+      <w:r>
+        <w:rPr>
+          <w:rFonts w:ascii="Menlo" w:eastAsia="Times New Roman" w:hAnsi="Menlo" w:cs="Menlo"/>
+          <w:color w:val="9CDCFE"/>
+          <w:sz w:val="18"/>
+          <w:szCs w:val="18"/>
+          <w:lang w:val="en-GB" w:eastAsia="es-ES_tradnl"/>
+        </w:rPr>
+        <w:t>aux</w:t>
+      </w:r>
+      <w:r>
+        <w:rPr>
+          <w:rFonts w:ascii="Menlo" w:eastAsia="Times New Roman" w:hAnsi="Menlo" w:cs="Menlo"/>
+          <w:color w:val="D4D4D4"/>
+          <w:sz w:val="18"/>
+          <w:szCs w:val="18"/>
+          <w:lang w:val="en-GB" w:eastAsia="es-ES_tradnl"/>
+        </w:rPr>
+        <w:t>.</w:t>
+      </w:r>
+      <w:r>
+        <w:rPr>
+          <w:rFonts w:ascii="Menlo" w:eastAsia="Times New Roman" w:hAnsi="Menlo" w:cs="Menlo"/>
+          <w:color w:val="DCDCAA"/>
+          <w:sz w:val="18"/>
+          <w:szCs w:val="18"/>
+          <w:lang w:val="en-GB" w:eastAsia="es-ES_tradnl"/>
+        </w:rPr>
+        <w:t>append</w:t>
+      </w:r>
+      <w:proofErr w:type="spellEnd"/>
+      <w:proofErr w:type="gramEnd"/>
+      <w:r>
+        <w:rPr>
+          <w:rFonts w:ascii="Menlo" w:eastAsia="Times New Roman" w:hAnsi="Menlo" w:cs="Menlo"/>
+          <w:color w:val="D4D4D4"/>
+          <w:sz w:val="18"/>
+          <w:szCs w:val="18"/>
+          <w:lang w:val="en-GB" w:eastAsia="es-ES_tradnl"/>
+        </w:rPr>
+        <w:t>(</w:t>
+      </w:r>
+      <w:r>
+        <w:rPr>
+          <w:rFonts w:ascii="Menlo" w:eastAsia="Times New Roman" w:hAnsi="Menlo" w:cs="Menlo"/>
+          <w:color w:val="B5CEA8"/>
+          <w:sz w:val="18"/>
+          <w:szCs w:val="18"/>
+          <w:lang w:val="en-GB" w:eastAsia="es-ES_tradnl"/>
+        </w:rPr>
+        <w:t>0</w:t>
+      </w:r>
+      <w:r>
+        <w:rPr>
+          <w:rFonts w:ascii="Menlo" w:eastAsia="Times New Roman" w:hAnsi="Menlo" w:cs="Menlo"/>
+          <w:color w:val="D4D4D4"/>
+          <w:sz w:val="18"/>
+          <w:szCs w:val="18"/>
+          <w:lang w:val="en-GB" w:eastAsia="es-ES_tradnl"/>
+        </w:rPr>
+        <w:t>)</w:t>
+      </w:r>
+      <w:r>
+        <w:rPr>
+          <w:rFonts w:ascii="Menlo" w:eastAsia="Times New Roman" w:hAnsi="Menlo" w:cs="Menlo"/>
+          <w:color w:val="D4D4D4"/>
+          <w:sz w:val="18"/>
+          <w:szCs w:val="18"/>
+          <w:lang w:val="en-GB" w:eastAsia="es-ES_tradnl"/>
+        </w:rPr>
+        <w:br/>
+      </w:r>
+      <w:r>
+        <w:rPr>
+          <w:rFonts w:ascii="Menlo" w:eastAsia="Times New Roman" w:hAnsi="Menlo" w:cs="Menlo"/>
+          <w:color w:val="D4D4D4"/>
+          <w:sz w:val="18"/>
+          <w:szCs w:val="18"/>
+          <w:lang w:val="en-GB" w:eastAsia="es-ES_tradnl"/>
+        </w:rPr>
+        <w:t xml:space="preserve">            </w:t>
       </w:r>
       <w:r>
         <w:rPr>
@@ -13184,125 +13525,19 @@
           <w:color w:val="C586C0"/>
           <w:sz w:val="18"/>
           <w:szCs w:val="18"/>
-          <w:lang w:val="en-US" w:eastAsia="es-ES_tradnl"/>
-        </w:rPr>
-        <w:t>for</w:t>
-      </w:r>
-      <w:r>
-        <w:rPr>
-          <w:rFonts w:ascii="Menlo" w:eastAsia="Times New Roman" w:hAnsi="Menlo" w:cs="Menlo"/>
-          <w:color w:val="D4D4D4"/>
-          <w:sz w:val="18"/>
-          <w:szCs w:val="18"/>
-          <w:lang w:val="en-US" w:eastAsia="es-ES_tradnl"/>
-        </w:rPr>
-        <w:t xml:space="preserve"> </w:t>
-      </w:r>
-      <w:proofErr w:type="spellStart"/>
-      <w:r>
-        <w:rPr>
-          <w:rFonts w:ascii="Menlo" w:eastAsia="Times New Roman" w:hAnsi="Menlo" w:cs="Menlo"/>
-          <w:color w:val="9CDCFE"/>
-          <w:sz w:val="18"/>
-          <w:szCs w:val="18"/>
-          <w:lang w:val="en-US" w:eastAsia="es-ES_tradnl"/>
-        </w:rPr>
-        <w:t>i</w:t>
-      </w:r>
-      <w:proofErr w:type="spellEnd"/>
-      <w:r>
-        <w:rPr>
-          <w:rFonts w:ascii="Menlo" w:eastAsia="Times New Roman" w:hAnsi="Menlo" w:cs="Menlo"/>
-          <w:color w:val="D4D4D4"/>
-          <w:sz w:val="18"/>
-          <w:szCs w:val="18"/>
-          <w:lang w:val="en-US" w:eastAsia="es-ES_tradnl"/>
-        </w:rPr>
-        <w:t xml:space="preserve"> </w:t>
-      </w:r>
-      <w:r>
-        <w:rPr>
-          <w:rFonts w:ascii="Menlo" w:eastAsia="Times New Roman" w:hAnsi="Menlo" w:cs="Menlo"/>
-          <w:color w:val="C586C0"/>
-          <w:sz w:val="18"/>
-          <w:szCs w:val="18"/>
-          <w:lang w:val="en-US" w:eastAsia="es-ES_tradnl"/>
-        </w:rPr>
-        <w:t>in</w:t>
-      </w:r>
-      <w:r>
-        <w:rPr>
-          <w:rFonts w:ascii="Menlo" w:eastAsia="Times New Roman" w:hAnsi="Menlo" w:cs="Menlo"/>
-          <w:color w:val="D4D4D4"/>
-          <w:sz w:val="18"/>
-          <w:szCs w:val="18"/>
-          <w:lang w:val="en-US" w:eastAsia="es-ES_tradnl"/>
-        </w:rPr>
-        <w:t xml:space="preserve"> </w:t>
-      </w:r>
-      <w:r>
-        <w:rPr>
-          <w:rFonts w:ascii="Menlo" w:eastAsia="Times New Roman" w:hAnsi="Menlo" w:cs="Menlo"/>
-          <w:color w:val="4EC9B0"/>
-          <w:sz w:val="18"/>
-          <w:szCs w:val="18"/>
-          <w:lang w:val="en-US" w:eastAsia="es-ES_tradnl"/>
-        </w:rPr>
-        <w:t>range</w:t>
-      </w:r>
-      <w:r>
-        <w:rPr>
-          <w:rFonts w:ascii="Menlo" w:eastAsia="Times New Roman" w:hAnsi="Menlo" w:cs="Menlo"/>
-          <w:color w:val="D4D4D4"/>
-          <w:sz w:val="18"/>
-          <w:szCs w:val="18"/>
-          <w:lang w:val="en-US" w:eastAsia="es-ES_tradnl"/>
-        </w:rPr>
-        <w:t>(</w:t>
-      </w:r>
-      <w:proofErr w:type="spellStart"/>
-      <w:r>
-        <w:rPr>
-          <w:rFonts w:ascii="Menlo" w:eastAsia="Times New Roman" w:hAnsi="Menlo" w:cs="Menlo"/>
-          <w:color w:val="DCDCAA"/>
-          <w:sz w:val="18"/>
-          <w:szCs w:val="18"/>
-          <w:lang w:val="en-US" w:eastAsia="es-ES_tradnl"/>
-        </w:rPr>
-        <w:t>len</w:t>
-      </w:r>
-      <w:proofErr w:type="spellEnd"/>
-      <w:r>
-        <w:rPr>
-          <w:rFonts w:ascii="Menlo" w:eastAsia="Times New Roman" w:hAnsi="Menlo" w:cs="Menlo"/>
-          <w:color w:val="D4D4D4"/>
-          <w:sz w:val="18"/>
-          <w:szCs w:val="18"/>
-          <w:lang w:val="en-US" w:eastAsia="es-ES_tradnl"/>
-        </w:rPr>
-        <w:t>(</w:t>
-      </w:r>
-      <w:proofErr w:type="spellStart"/>
-      <w:r>
-        <w:rPr>
-          <w:rFonts w:ascii="Menlo" w:eastAsia="Times New Roman" w:hAnsi="Menlo" w:cs="Menlo"/>
-          <w:color w:val="9CDCFE"/>
-          <w:sz w:val="18"/>
-          <w:szCs w:val="18"/>
-          <w:lang w:val="en-US" w:eastAsia="es-ES_tradnl"/>
-        </w:rPr>
-        <w:t>nodos_solucion</w:t>
-      </w:r>
-      <w:proofErr w:type="spellEnd"/>
-      <w:r>
-        <w:rPr>
-          <w:rFonts w:ascii="Menlo" w:eastAsia="Times New Roman" w:hAnsi="Menlo" w:cs="Menlo"/>
-          <w:color w:val="D4D4D4"/>
-          <w:sz w:val="18"/>
-          <w:szCs w:val="18"/>
-          <w:lang w:val="en-US" w:eastAsia="es-ES_tradnl"/>
-        </w:rPr>
-        <w:t>)):</w:t>
+          <w:lang w:val="en-GB" w:eastAsia="es-ES_tradnl"/>
+        </w:rPr>
+        <w:t>else</w:t>
+      </w:r>
+      <w:r>
+        <w:rPr>
+          <w:rFonts w:ascii="Menlo" w:eastAsia="Times New Roman" w:hAnsi="Menlo" w:cs="Menlo"/>
+          <w:color w:val="D4D4D4"/>
+          <w:sz w:val="18"/>
+          <w:szCs w:val="18"/>
+          <w:lang w:val="en-US" w:eastAsia="es-ES_tradnl"/>
+        </w:rPr>
+        <w:t>:</w:t>
       </w:r>
     </w:p>
     <w:p>
@@ -13315,18 +13550,38 @@
           <w:color w:val="D4D4D4"/>
           <w:sz w:val="18"/>
           <w:szCs w:val="18"/>
-          <w:lang w:val="en-US" w:eastAsia="es-ES_tradnl"/>
-        </w:rPr>
-      </w:pPr>
-      <w:r>
-        <w:rPr>
-          <w:rFonts w:ascii="Menlo" w:eastAsia="Times New Roman" w:hAnsi="Menlo" w:cs="Menlo"/>
-          <w:color w:val="D4D4D4"/>
-          <w:sz w:val="18"/>
-          <w:szCs w:val="18"/>
-          <w:lang w:val="en-US" w:eastAsia="es-ES_tradnl"/>
-        </w:rPr>
-        <w:t xml:space="preserve">            </w:t>
+          <w:lang w:val="en-GB" w:eastAsia="es-ES_tradnl"/>
+        </w:rPr>
+      </w:pPr>
+      <w:r>
+        <w:rPr>
+          <w:rFonts w:ascii="Menlo" w:eastAsia="Times New Roman" w:hAnsi="Menlo" w:cs="Menlo"/>
+          <w:color w:val="D4D4D4"/>
+          <w:sz w:val="18"/>
+          <w:szCs w:val="18"/>
+          <w:lang w:val="en-GB" w:eastAsia="es-ES_tradnl"/>
+        </w:rPr>
+        <w:t xml:space="preserve">    </w:t>
+      </w:r>
+      <w:r>
+        <w:rPr>
+          <w:rFonts w:ascii="Menlo" w:eastAsia="Times New Roman" w:hAnsi="Menlo" w:cs="Menlo"/>
+          <w:color w:val="D4D4D4"/>
+          <w:sz w:val="18"/>
+          <w:szCs w:val="18"/>
+          <w:lang w:val="en-GB" w:eastAsia="es-ES_tradnl"/>
+        </w:rPr>
+        <w:t xml:space="preserve">    </w:t>
+      </w:r>
+      <w:r>
+        <w:rPr>
+          <w:rFonts w:ascii="Menlo" w:eastAsia="Times New Roman" w:hAnsi="Menlo" w:cs="Menlo"/>
+          <w:color w:val="D4D4D4"/>
+          <w:sz w:val="18"/>
+          <w:szCs w:val="18"/>
+          <w:lang w:val="en-GB" w:eastAsia="es-ES_tradnl"/>
+        </w:rPr>
+        <w:t xml:space="preserve">        </w:t>
       </w:r>
       <w:proofErr w:type="spellStart"/>
       <w:r>
@@ -13335,17 +13590,28 @@
           <w:color w:val="9CDCFE"/>
           <w:sz w:val="18"/>
           <w:szCs w:val="18"/>
-          <w:lang w:val="en-US" w:eastAsia="es-ES_tradnl"/>
-        </w:rPr>
-        <w:t>lista_aux</w:t>
-      </w:r>
-      <w:r>
-        <w:rPr>
-          <w:rFonts w:ascii="Menlo" w:eastAsia="Times New Roman" w:hAnsi="Menlo" w:cs="Menlo"/>
-          <w:color w:val="D4D4D4"/>
-          <w:sz w:val="18"/>
-          <w:szCs w:val="18"/>
-          <w:lang w:val="en-US" w:eastAsia="es-ES_tradnl"/>
+          <w:lang w:val="en-GB" w:eastAsia="es-ES_tradnl"/>
+        </w:rPr>
+        <w:t>lista_</w:t>
+      </w:r>
+      <w:proofErr w:type="gramStart"/>
+      <w:r>
+        <w:rPr>
+          <w:rFonts w:ascii="Menlo" w:eastAsia="Times New Roman" w:hAnsi="Menlo" w:cs="Menlo"/>
+          <w:color w:val="9CDCFE"/>
+          <w:sz w:val="18"/>
+          <w:szCs w:val="18"/>
+          <w:lang w:val="en-GB" w:eastAsia="es-ES_tradnl"/>
+        </w:rPr>
+        <w:t>aux</w:t>
+      </w:r>
+      <w:r>
+        <w:rPr>
+          <w:rFonts w:ascii="Menlo" w:eastAsia="Times New Roman" w:hAnsi="Menlo" w:cs="Menlo"/>
+          <w:color w:val="D4D4D4"/>
+          <w:sz w:val="18"/>
+          <w:szCs w:val="18"/>
+          <w:lang w:val="en-GB" w:eastAsia="es-ES_tradnl"/>
         </w:rPr>
         <w:t>.</w:t>
       </w:r>
@@ -13355,38 +13621,39 @@
           <w:color w:val="DCDCAA"/>
           <w:sz w:val="18"/>
           <w:szCs w:val="18"/>
-          <w:lang w:val="en-US" w:eastAsia="es-ES_tradnl"/>
+          <w:lang w:val="en-GB" w:eastAsia="es-ES_tradnl"/>
         </w:rPr>
         <w:t>append</w:t>
       </w:r>
       <w:proofErr w:type="spellEnd"/>
-      <w:r>
-        <w:rPr>
-          <w:rFonts w:ascii="Menlo" w:eastAsia="Times New Roman" w:hAnsi="Menlo" w:cs="Menlo"/>
-          <w:color w:val="D4D4D4"/>
-          <w:sz w:val="18"/>
-          <w:szCs w:val="18"/>
-          <w:lang w:val="en-US" w:eastAsia="es-ES_tradnl"/>
+      <w:proofErr w:type="gramEnd"/>
+      <w:r>
+        <w:rPr>
+          <w:rFonts w:ascii="Menlo" w:eastAsia="Times New Roman" w:hAnsi="Menlo" w:cs="Menlo"/>
+          <w:color w:val="D4D4D4"/>
+          <w:sz w:val="18"/>
+          <w:szCs w:val="18"/>
+          <w:lang w:val="en-GB" w:eastAsia="es-ES_tradnl"/>
         </w:rPr>
         <w:t>(</w:t>
       </w:r>
       <w:r>
         <w:rPr>
-          <w:rFonts w:ascii="Menlo" w:eastAsia="Times New Roman" w:hAnsi="Menlo" w:cs="Menlo"/>
-          <w:color w:val="B5CEA8"/>
-          <w:sz w:val="18"/>
-          <w:szCs w:val="18"/>
-          <w:lang w:val="en-US" w:eastAsia="es-ES_tradnl"/>
-        </w:rPr>
-        <w:t>0</w:t>
-      </w:r>
-      <w:r>
-        <w:rPr>
-          <w:rFonts w:ascii="Menlo" w:eastAsia="Times New Roman" w:hAnsi="Menlo" w:cs="Menlo"/>
-          <w:color w:val="D4D4D4"/>
-          <w:sz w:val="18"/>
-          <w:szCs w:val="18"/>
-          <w:lang w:val="en-US" w:eastAsia="es-ES_tradnl"/>
+          <w:rFonts w:ascii="Menlo" w:hAnsi="Menlo" w:cs="Menlo"/>
+          <w:color w:val="B2CCA5"/>
+          <w:sz w:val="18"/>
+          <w:szCs w:val="18"/>
+          <w:lang w:val="en-GB"/>
+        </w:rPr>
+        <w:t>inf</w:t>
+      </w:r>
+      <w:r>
+        <w:rPr>
+          <w:rFonts w:ascii="Menlo" w:eastAsia="Times New Roman" w:hAnsi="Menlo" w:cs="Menlo"/>
+          <w:color w:val="D4D4D4"/>
+          <w:sz w:val="18"/>
+          <w:szCs w:val="18"/>
+          <w:lang w:val="en-GB" w:eastAsia="es-ES_tradnl"/>
         </w:rPr>
         <w:t>)</w:t>
       </w:r>
@@ -13410,11 +13677,12 @@
           <w:color w:val="D4D4D4"/>
           <w:sz w:val="18"/>
           <w:szCs w:val="18"/>
-          <w:lang w:val="en-US" w:eastAsia="es-ES_tradnl"/>
+          <w:lang w:val="en-GB" w:eastAsia="es-ES_tradnl"/>
         </w:rPr>
         <w:t xml:space="preserve">        </w:t>
       </w:r>
       <w:proofErr w:type="spellStart"/>
+      <w:proofErr w:type="gramStart"/>
       <w:r>
         <w:rPr>
           <w:rFonts w:ascii="Menlo" w:eastAsia="Times New Roman" w:hAnsi="Menlo" w:cs="Menlo"/>
@@ -13446,6 +13714,7 @@
         <w:t>append</w:t>
       </w:r>
       <w:proofErr w:type="spellEnd"/>
+      <w:proofErr w:type="gramEnd"/>
       <w:r>
         <w:rPr>
           <w:rFonts w:ascii="Menlo" w:eastAsia="Times New Roman" w:hAnsi="Menlo" w:cs="Menlo"/>
@@ -13682,6 +13951,7 @@
         </w:rPr>
         <w:t>0</w:t>
       </w:r>
+      <w:proofErr w:type="gramStart"/>
       <w:r>
         <w:rPr>
           <w:rFonts w:ascii="Menlo" w:eastAsia="Times New Roman" w:hAnsi="Menlo" w:cs="Menlo"/>
@@ -13692,6 +13962,7 @@
         </w:rPr>
         <w:t>]][</w:t>
       </w:r>
+      <w:proofErr w:type="gramEnd"/>
       <w:r>
         <w:rPr>
           <w:rFonts w:ascii="Menlo" w:eastAsia="Times New Roman" w:hAnsi="Menlo" w:cs="Menlo"/>
@@ -13846,6 +14117,7 @@
         </w:rPr>
         <w:t>1</w:t>
       </w:r>
+      <w:proofErr w:type="gramStart"/>
       <w:r>
         <w:rPr>
           <w:rFonts w:ascii="Menlo" w:eastAsia="Times New Roman" w:hAnsi="Menlo" w:cs="Menlo"/>
@@ -13856,6 +14128,7 @@
         </w:rPr>
         <w:t>]][</w:t>
       </w:r>
+      <w:proofErr w:type="gramEnd"/>
       <w:r>
         <w:rPr>
           <w:rFonts w:ascii="Menlo" w:eastAsia="Times New Roman" w:hAnsi="Menlo" w:cs="Menlo"/>
@@ -13961,7 +14234,7 @@
           <w:color w:val="D4D4D4"/>
           <w:sz w:val="18"/>
           <w:szCs w:val="18"/>
-          <w:lang w:val="en-US" w:eastAsia="es-ES_tradnl"/>
+          <w:lang w:val="es-ES" w:eastAsia="es-ES_tradnl"/>
         </w:rPr>
       </w:pPr>
       <w:r>
@@ -13974,36 +14247,40 @@
         </w:rPr>
         <w:t xml:space="preserve">    </w:t>
       </w:r>
+      <w:proofErr w:type="spellStart"/>
       <w:r>
         <w:rPr>
           <w:rFonts w:ascii="Menlo" w:eastAsia="Times New Roman" w:hAnsi="Menlo" w:cs="Menlo"/>
           <w:color w:val="C586C0"/>
           <w:sz w:val="18"/>
           <w:szCs w:val="18"/>
-          <w:lang w:val="en-US" w:eastAsia="es-ES_tradnl"/>
+          <w:lang w:val="es-ES" w:eastAsia="es-ES_tradnl"/>
         </w:rPr>
         <w:t>return</w:t>
       </w:r>
-      <w:r>
-        <w:rPr>
-          <w:rFonts w:ascii="Menlo" w:eastAsia="Times New Roman" w:hAnsi="Menlo" w:cs="Menlo"/>
-          <w:color w:val="D4D4D4"/>
-          <w:sz w:val="18"/>
-          <w:szCs w:val="18"/>
-          <w:lang w:val="en-US" w:eastAsia="es-ES_tradnl"/>
+      <w:proofErr w:type="spellEnd"/>
+      <w:r>
+        <w:rPr>
+          <w:rFonts w:ascii="Menlo" w:eastAsia="Times New Roman" w:hAnsi="Menlo" w:cs="Menlo"/>
+          <w:color w:val="D4D4D4"/>
+          <w:sz w:val="18"/>
+          <w:szCs w:val="18"/>
+          <w:lang w:val="es-ES" w:eastAsia="es-ES_tradnl"/>
         </w:rPr>
         <w:t xml:space="preserve"> </w:t>
       </w:r>
+      <w:proofErr w:type="spellStart"/>
       <w:r>
         <w:rPr>
           <w:rFonts w:ascii="Menlo" w:eastAsia="Times New Roman" w:hAnsi="Menlo" w:cs="Menlo"/>
           <w:color w:val="9CDCFE"/>
           <w:sz w:val="18"/>
           <w:szCs w:val="18"/>
-          <w:lang w:val="en-US" w:eastAsia="es-ES_tradnl"/>
+          <w:lang w:val="es-ES" w:eastAsia="es-ES_tradnl"/>
         </w:rPr>
         <w:t>arbol</w:t>
       </w:r>
+      <w:proofErr w:type="spellEnd"/>
     </w:p>
     <w:p>
       <w:pPr>
@@ -14015,16 +14292,13 @@
           <w:color w:val="D4D4D4"/>
           <w:sz w:val="18"/>
           <w:szCs w:val="18"/>
-          <w:lang w:val="en-US" w:eastAsia="es-ES_tradnl"/>
+          <w:lang w:val="es-ES" w:eastAsia="es-ES_tradnl"/>
         </w:rPr>
       </w:pPr>
     </w:p>
     <w:p>
       <w:pPr>
         <w:pStyle w:val="NormalWeb"/>
-        <w:rPr>
-          <w:lang w:val="en-US"/>
-        </w:rPr>
       </w:pPr>
     </w:p>
     <w:p>
@@ -14033,6 +14307,7 @@
       </w:pPr>
       <w:bookmarkStart w:id="3" w:name="_Toc103102105"/>
       <w:r>
+        <w:lastRenderedPageBreak/>
         <w:t>PROBLEMA 6</w:t>
       </w:r>
       <w:bookmarkEnd w:id="3"/>
@@ -14048,7 +14323,6 @@
           <w:b/>
           <w:bCs/>
         </w:rPr>
-        <w:lastRenderedPageBreak/>
         <w:t xml:space="preserve">Shrek, Asno y Dragona llegan a los pies del </w:t>
       </w:r>
       <w:proofErr w:type="spellStart"/>
@@ -14841,7 +15115,6 @@
           <w:szCs w:val="22"/>
           <w:u w:val="single"/>
         </w:rPr>
-        <w:lastRenderedPageBreak/>
         <w:t>Ejemplos de ejecución:</w:t>
       </w:r>
     </w:p>
@@ -17770,6 +18043,7 @@
   <w:style w:type="paragraph" w:default="1" w:styleId="Normal">
     <w:name w:val="Normal"/>
     <w:qFormat/>
+    <w:rsid w:val="005B6BEB"/>
     <w:pPr>
       <w:spacing w:after="160" w:line="259" w:lineRule="auto"/>
     </w:pPr>

</xml_diff>

<commit_message>
Problema escaleras codigo y memoria
</commit_message>
<xml_diff>
--- a/TEMA 2/Problemas Tema 2_Correcto.docx
+++ b/TEMA 2/Problemas Tema 2_Correcto.docx
@@ -401,27 +401,7 @@
                                 <w:sz w:val="56"/>
                                 <w:szCs w:val="56"/>
                               </w:rPr>
-                              <w:t xml:space="preserve">Laboratorio: </w:t>
-                            </w:r>
-                            <w:proofErr w:type="gramStart"/>
-                            <w:r>
-                              <w:rPr>
-                                <w:rFonts w:ascii="Calibri" w:hAnsi="Calibri" w:cs="Calibri"/>
-                                <w:color w:val="FFFFFF"/>
-                                <w:sz w:val="56"/>
-                                <w:szCs w:val="56"/>
-                              </w:rPr>
-                              <w:t>Miércoles</w:t>
-                            </w:r>
-                            <w:proofErr w:type="gramEnd"/>
-                            <w:r>
-                              <w:rPr>
-                                <w:rFonts w:ascii="Calibri" w:hAnsi="Calibri" w:cs="Calibri"/>
-                                <w:color w:val="FFFFFF"/>
-                                <w:sz w:val="56"/>
-                                <w:szCs w:val="56"/>
-                              </w:rPr>
-                              <w:t xml:space="preserve"> 15:00-17:00</w:t>
+                              <w:t>Laboratorio: Miércoles 15:00-17:00</w:t>
                             </w:r>
                           </w:p>
                         </w:txbxContent>
@@ -8557,7 +8537,6 @@
           <w:color w:val="D3D3D3"/>
           <w:sz w:val="18"/>
           <w:szCs w:val="18"/>
-          <w:lang w:val="pt-PT"/>
         </w:rPr>
       </w:pPr>
       <w:r>
@@ -8566,7 +8545,6 @@
           <w:color w:val="D3D3D3"/>
           <w:sz w:val="18"/>
           <w:szCs w:val="18"/>
-          <w:lang w:val="pt-PT"/>
         </w:rPr>
         <w:t>grafo1=[[</w:t>
       </w:r>
@@ -8576,7 +8554,6 @@
           <w:color w:val="B2CCA5"/>
           <w:sz w:val="18"/>
           <w:szCs w:val="18"/>
-          <w:lang w:val="pt-PT"/>
         </w:rPr>
         <w:t>0</w:t>
       </w:r>
@@ -8586,7 +8563,6 @@
           <w:color w:val="D3D3D3"/>
           <w:sz w:val="18"/>
           <w:szCs w:val="18"/>
-          <w:lang w:val="pt-PT"/>
         </w:rPr>
         <w:t>,</w:t>
       </w:r>
@@ -8596,7 +8572,6 @@
           <w:color w:val="B2CCA5"/>
           <w:sz w:val="18"/>
           <w:szCs w:val="18"/>
-          <w:lang w:val="pt-PT"/>
         </w:rPr>
         <w:t>1</w:t>
       </w:r>
@@ -8606,7 +8581,6 @@
           <w:color w:val="D3D3D3"/>
           <w:sz w:val="18"/>
           <w:szCs w:val="18"/>
-          <w:lang w:val="pt-PT"/>
         </w:rPr>
         <w:t>,</w:t>
       </w:r>
@@ -8616,7 +8590,6 @@
           <w:color w:val="B2CCA5"/>
           <w:sz w:val="18"/>
           <w:szCs w:val="18"/>
-          <w:lang w:val="pt-PT"/>
         </w:rPr>
         <w:t>inf</w:t>
       </w:r>
@@ -8626,7 +8599,6 @@
           <w:color w:val="D3D3D3"/>
           <w:sz w:val="18"/>
           <w:szCs w:val="18"/>
-          <w:lang w:val="pt-PT"/>
         </w:rPr>
         <w:t>,</w:t>
       </w:r>
@@ -8636,7 +8608,6 @@
           <w:color w:val="B2CCA5"/>
           <w:sz w:val="18"/>
           <w:szCs w:val="18"/>
-          <w:lang w:val="pt-PT"/>
         </w:rPr>
         <w:t>5</w:t>
       </w:r>
@@ -8646,7 +8617,6 @@
           <w:color w:val="D3D3D3"/>
           <w:sz w:val="18"/>
           <w:szCs w:val="18"/>
-          <w:lang w:val="pt-PT"/>
         </w:rPr>
         <w:t>],[</w:t>
       </w:r>
@@ -8656,7 +8626,6 @@
           <w:color w:val="B2CCA5"/>
           <w:sz w:val="18"/>
           <w:szCs w:val="18"/>
-          <w:lang w:val="pt-PT"/>
         </w:rPr>
         <w:t>1</w:t>
       </w:r>
@@ -8666,7 +8635,6 @@
           <w:color w:val="D3D3D3"/>
           <w:sz w:val="18"/>
           <w:szCs w:val="18"/>
-          <w:lang w:val="pt-PT"/>
         </w:rPr>
         <w:t>,</w:t>
       </w:r>
@@ -8676,7 +8644,6 @@
           <w:color w:val="B2CCA5"/>
           <w:sz w:val="18"/>
           <w:szCs w:val="18"/>
-          <w:lang w:val="pt-PT"/>
         </w:rPr>
         <w:t>0</w:t>
       </w:r>
@@ -8686,7 +8653,6 @@
           <w:color w:val="D3D3D3"/>
           <w:sz w:val="18"/>
           <w:szCs w:val="18"/>
-          <w:lang w:val="pt-PT"/>
         </w:rPr>
         <w:t>,</w:t>
       </w:r>
@@ -8696,7 +8662,6 @@
           <w:color w:val="B2CCA5"/>
           <w:sz w:val="18"/>
           <w:szCs w:val="18"/>
-          <w:lang w:val="pt-PT"/>
         </w:rPr>
         <w:t>4</w:t>
       </w:r>
@@ -8706,7 +8671,6 @@
           <w:color w:val="D3D3D3"/>
           <w:sz w:val="18"/>
           <w:szCs w:val="18"/>
-          <w:lang w:val="pt-PT"/>
         </w:rPr>
         <w:t>,</w:t>
       </w:r>
@@ -8716,7 +8680,6 @@
           <w:color w:val="B2CCA5"/>
           <w:sz w:val="18"/>
           <w:szCs w:val="18"/>
-          <w:lang w:val="pt-PT"/>
         </w:rPr>
         <w:t>5</w:t>
       </w:r>
@@ -8726,7 +8689,6 @@
           <w:color w:val="D3D3D3"/>
           <w:sz w:val="18"/>
           <w:szCs w:val="18"/>
-          <w:lang w:val="pt-PT"/>
         </w:rPr>
         <w:t>],[</w:t>
       </w:r>
@@ -8736,7 +8698,6 @@
           <w:color w:val="B2CCA5"/>
           <w:sz w:val="18"/>
           <w:szCs w:val="18"/>
-          <w:lang w:val="pt-PT"/>
         </w:rPr>
         <w:t>inf</w:t>
       </w:r>
@@ -8746,7 +8707,6 @@
           <w:color w:val="D3D3D3"/>
           <w:sz w:val="18"/>
           <w:szCs w:val="18"/>
-          <w:lang w:val="pt-PT"/>
         </w:rPr>
         <w:t>,</w:t>
       </w:r>
@@ -8756,7 +8716,6 @@
           <w:color w:val="B2CCA5"/>
           <w:sz w:val="18"/>
           <w:szCs w:val="18"/>
-          <w:lang w:val="pt-PT"/>
         </w:rPr>
         <w:t>4</w:t>
       </w:r>
@@ -8766,7 +8725,6 @@
           <w:color w:val="D3D3D3"/>
           <w:sz w:val="18"/>
           <w:szCs w:val="18"/>
-          <w:lang w:val="pt-PT"/>
         </w:rPr>
         <w:t>,</w:t>
       </w:r>
@@ -8776,7 +8734,6 @@
           <w:color w:val="B2CCA5"/>
           <w:sz w:val="18"/>
           <w:szCs w:val="18"/>
-          <w:lang w:val="pt-PT"/>
         </w:rPr>
         <w:t>0</w:t>
       </w:r>
@@ -8786,7 +8743,6 @@
           <w:color w:val="D3D3D3"/>
           <w:sz w:val="18"/>
           <w:szCs w:val="18"/>
-          <w:lang w:val="pt-PT"/>
         </w:rPr>
         <w:t>,</w:t>
       </w:r>
@@ -8796,7 +8752,6 @@
           <w:color w:val="B2CCA5"/>
           <w:sz w:val="18"/>
           <w:szCs w:val="18"/>
-          <w:lang w:val="pt-PT"/>
         </w:rPr>
         <w:t>2</w:t>
       </w:r>
@@ -8806,7 +8761,6 @@
           <w:color w:val="D3D3D3"/>
           <w:sz w:val="18"/>
           <w:szCs w:val="18"/>
-          <w:lang w:val="pt-PT"/>
         </w:rPr>
         <w:t>],[</w:t>
       </w:r>
@@ -8816,7 +8770,6 @@
           <w:color w:val="B2CCA5"/>
           <w:sz w:val="18"/>
           <w:szCs w:val="18"/>
-          <w:lang w:val="pt-PT"/>
         </w:rPr>
         <w:t>5</w:t>
       </w:r>
@@ -8826,7 +8779,6 @@
           <w:color w:val="D3D3D3"/>
           <w:sz w:val="18"/>
           <w:szCs w:val="18"/>
-          <w:lang w:val="pt-PT"/>
         </w:rPr>
         <w:t>,</w:t>
       </w:r>
@@ -8836,7 +8788,6 @@
           <w:color w:val="B2CCA5"/>
           <w:sz w:val="18"/>
           <w:szCs w:val="18"/>
-          <w:lang w:val="pt-PT"/>
         </w:rPr>
         <w:t>5</w:t>
       </w:r>
@@ -8846,7 +8797,6 @@
           <w:color w:val="D3D3D3"/>
           <w:sz w:val="18"/>
           <w:szCs w:val="18"/>
-          <w:lang w:val="pt-PT"/>
         </w:rPr>
         <w:t>,</w:t>
       </w:r>
@@ -8856,7 +8806,6 @@
           <w:color w:val="B2CCA5"/>
           <w:sz w:val="18"/>
           <w:szCs w:val="18"/>
-          <w:lang w:val="pt-PT"/>
         </w:rPr>
         <w:t>2</w:t>
       </w:r>
@@ -8866,7 +8815,6 @@
           <w:color w:val="D3D3D3"/>
           <w:sz w:val="18"/>
           <w:szCs w:val="18"/>
-          <w:lang w:val="pt-PT"/>
         </w:rPr>
         <w:t>,</w:t>
       </w:r>
@@ -8876,7 +8824,6 @@
           <w:color w:val="B2CCA5"/>
           <w:sz w:val="18"/>
           <w:szCs w:val="18"/>
-          <w:lang w:val="pt-PT"/>
         </w:rPr>
         <w:t>0</w:t>
       </w:r>
@@ -8886,7 +8833,6 @@
           <w:color w:val="D3D3D3"/>
           <w:sz w:val="18"/>
           <w:szCs w:val="18"/>
-          <w:lang w:val="pt-PT"/>
         </w:rPr>
         <w:t xml:space="preserve">]] </w:t>
       </w:r>
@@ -8896,7 +8842,6 @@
           <w:color w:val="D3D3D3"/>
           <w:sz w:val="18"/>
           <w:szCs w:val="18"/>
-          <w:lang w:val="pt-PT"/>
         </w:rPr>
         <w:br/>
       </w:r>
@@ -8906,7 +8851,6 @@
           <w:color w:val="D3D3D3"/>
           <w:sz w:val="18"/>
           <w:szCs w:val="18"/>
-          <w:lang w:val="pt-PT"/>
         </w:rPr>
         <w:t>grafo2=[[</w:t>
       </w:r>
@@ -8916,7 +8860,6 @@
           <w:color w:val="B2CCA5"/>
           <w:sz w:val="18"/>
           <w:szCs w:val="18"/>
-          <w:lang w:val="pt-PT"/>
         </w:rPr>
         <w:t>0</w:t>
       </w:r>
@@ -8926,7 +8869,6 @@
           <w:color w:val="D3D3D3"/>
           <w:sz w:val="18"/>
           <w:szCs w:val="18"/>
-          <w:lang w:val="pt-PT"/>
         </w:rPr>
         <w:t>,</w:t>
       </w:r>
@@ -8936,7 +8878,6 @@
           <w:color w:val="B2CCA5"/>
           <w:sz w:val="18"/>
           <w:szCs w:val="18"/>
-          <w:lang w:val="pt-PT"/>
         </w:rPr>
         <w:t>4</w:t>
       </w:r>
@@ -8946,7 +8887,6 @@
           <w:color w:val="D3D3D3"/>
           <w:sz w:val="18"/>
           <w:szCs w:val="18"/>
-          <w:lang w:val="pt-PT"/>
         </w:rPr>
         <w:t>,</w:t>
       </w:r>
@@ -8956,7 +8896,6 @@
           <w:color w:val="B2CCA5"/>
           <w:sz w:val="18"/>
           <w:szCs w:val="18"/>
-          <w:lang w:val="pt-PT"/>
         </w:rPr>
         <w:t>inf</w:t>
       </w:r>
@@ -8966,7 +8905,6 @@
           <w:color w:val="D3D3D3"/>
           <w:sz w:val="18"/>
           <w:szCs w:val="18"/>
-          <w:lang w:val="pt-PT"/>
         </w:rPr>
         <w:t>,</w:t>
       </w:r>
@@ -8976,7 +8914,6 @@
           <w:color w:val="B2CCA5"/>
           <w:sz w:val="18"/>
           <w:szCs w:val="18"/>
-          <w:lang w:val="pt-PT"/>
         </w:rPr>
         <w:t>8</w:t>
       </w:r>
@@ -8986,7 +8923,6 @@
           <w:color w:val="D3D3D3"/>
           <w:sz w:val="18"/>
           <w:szCs w:val="18"/>
-          <w:lang w:val="pt-PT"/>
         </w:rPr>
         <w:t>],[</w:t>
       </w:r>
@@ -8996,7 +8932,6 @@
           <w:color w:val="B2CCA5"/>
           <w:sz w:val="18"/>
           <w:szCs w:val="18"/>
-          <w:lang w:val="pt-PT"/>
         </w:rPr>
         <w:t>2</w:t>
       </w:r>
@@ -9006,7 +8941,6 @@
           <w:color w:val="D3D3D3"/>
           <w:sz w:val="18"/>
           <w:szCs w:val="18"/>
-          <w:lang w:val="pt-PT"/>
         </w:rPr>
         <w:t>,</w:t>
       </w:r>
@@ -9016,7 +8950,6 @@
           <w:color w:val="B2CCA5"/>
           <w:sz w:val="18"/>
           <w:szCs w:val="18"/>
-          <w:lang w:val="pt-PT"/>
         </w:rPr>
         <w:t>0</w:t>
       </w:r>
@@ -9026,7 +8959,6 @@
           <w:color w:val="D3D3D3"/>
           <w:sz w:val="18"/>
           <w:szCs w:val="18"/>
-          <w:lang w:val="pt-PT"/>
         </w:rPr>
         <w:t>,</w:t>
       </w:r>
@@ -9036,7 +8968,6 @@
           <w:color w:val="B2CCA5"/>
           <w:sz w:val="18"/>
           <w:szCs w:val="18"/>
-          <w:lang w:val="pt-PT"/>
         </w:rPr>
         <w:t>3</w:t>
       </w:r>
@@ -9046,7 +8977,6 @@
           <w:color w:val="D3D3D3"/>
           <w:sz w:val="18"/>
           <w:szCs w:val="18"/>
-          <w:lang w:val="pt-PT"/>
         </w:rPr>
         <w:t>,</w:t>
       </w:r>
@@ -9056,7 +8986,6 @@
           <w:color w:val="B2CCA5"/>
           <w:sz w:val="18"/>
           <w:szCs w:val="18"/>
-          <w:lang w:val="pt-PT"/>
         </w:rPr>
         <w:t>6</w:t>
       </w:r>
@@ -9066,7 +8995,6 @@
           <w:color w:val="D3D3D3"/>
           <w:sz w:val="18"/>
           <w:szCs w:val="18"/>
-          <w:lang w:val="pt-PT"/>
         </w:rPr>
         <w:t>],[</w:t>
       </w:r>
@@ -9076,7 +9004,6 @@
           <w:color w:val="B2CCA5"/>
           <w:sz w:val="18"/>
           <w:szCs w:val="18"/>
-          <w:lang w:val="pt-PT"/>
         </w:rPr>
         <w:t>inf</w:t>
       </w:r>
@@ -9086,7 +9013,6 @@
           <w:color w:val="D3D3D3"/>
           <w:sz w:val="18"/>
           <w:szCs w:val="18"/>
-          <w:lang w:val="pt-PT"/>
         </w:rPr>
         <w:t>,</w:t>
       </w:r>
@@ -9096,7 +9022,6 @@
           <w:color w:val="B2CCA5"/>
           <w:sz w:val="18"/>
           <w:szCs w:val="18"/>
-          <w:lang w:val="pt-PT"/>
         </w:rPr>
         <w:t>7</w:t>
       </w:r>
@@ -9106,7 +9031,6 @@
           <w:color w:val="D3D3D3"/>
           <w:sz w:val="18"/>
           <w:szCs w:val="18"/>
-          <w:lang w:val="pt-PT"/>
         </w:rPr>
         <w:t>,</w:t>
       </w:r>
@@ -9116,7 +9040,6 @@
           <w:color w:val="B2CCA5"/>
           <w:sz w:val="18"/>
           <w:szCs w:val="18"/>
-          <w:lang w:val="pt-PT"/>
         </w:rPr>
         <w:t>0</w:t>
       </w:r>
@@ -9126,7 +9049,6 @@
           <w:color w:val="D3D3D3"/>
           <w:sz w:val="18"/>
           <w:szCs w:val="18"/>
-          <w:lang w:val="pt-PT"/>
         </w:rPr>
         <w:t>,</w:t>
       </w:r>
@@ -9136,7 +9058,6 @@
           <w:color w:val="B2CCA5"/>
           <w:sz w:val="18"/>
           <w:szCs w:val="18"/>
-          <w:lang w:val="pt-PT"/>
         </w:rPr>
         <w:t>10</w:t>
       </w:r>
@@ -9146,7 +9067,6 @@
           <w:color w:val="D3D3D3"/>
           <w:sz w:val="18"/>
           <w:szCs w:val="18"/>
-          <w:lang w:val="pt-PT"/>
         </w:rPr>
         <w:t>],[</w:t>
       </w:r>
@@ -9156,7 +9076,6 @@
           <w:color w:val="B2CCA5"/>
           <w:sz w:val="18"/>
           <w:szCs w:val="18"/>
-          <w:lang w:val="pt-PT"/>
         </w:rPr>
         <w:t>23</w:t>
       </w:r>
@@ -9166,7 +9085,6 @@
           <w:color w:val="D3D3D3"/>
           <w:sz w:val="18"/>
           <w:szCs w:val="18"/>
-          <w:lang w:val="pt-PT"/>
         </w:rPr>
         <w:t>,</w:t>
       </w:r>
@@ -9176,7 +9094,6 @@
           <w:color w:val="B2CCA5"/>
           <w:sz w:val="18"/>
           <w:szCs w:val="18"/>
-          <w:lang w:val="pt-PT"/>
         </w:rPr>
         <w:t>3</w:t>
       </w:r>
@@ -9186,7 +9103,6 @@
           <w:color w:val="D3D3D3"/>
           <w:sz w:val="18"/>
           <w:szCs w:val="18"/>
-          <w:lang w:val="pt-PT"/>
         </w:rPr>
         <w:t>,</w:t>
       </w:r>
@@ -9196,7 +9112,6 @@
           <w:color w:val="B2CCA5"/>
           <w:sz w:val="18"/>
           <w:szCs w:val="18"/>
-          <w:lang w:val="pt-PT"/>
         </w:rPr>
         <w:t>9</w:t>
       </w:r>
@@ -9206,7 +9121,6 @@
           <w:color w:val="D3D3D3"/>
           <w:sz w:val="18"/>
           <w:szCs w:val="18"/>
-          <w:lang w:val="pt-PT"/>
         </w:rPr>
         <w:t>,</w:t>
       </w:r>
@@ -9216,7 +9130,6 @@
           <w:color w:val="B2CCA5"/>
           <w:sz w:val="18"/>
           <w:szCs w:val="18"/>
-          <w:lang w:val="pt-PT"/>
         </w:rPr>
         <w:t>0</w:t>
       </w:r>
@@ -9226,7 +9139,6 @@
           <w:color w:val="D3D3D3"/>
           <w:sz w:val="18"/>
           <w:szCs w:val="18"/>
-          <w:lang w:val="pt-PT"/>
         </w:rPr>
         <w:t>]]</w:t>
       </w:r>
@@ -9236,59 +9148,97 @@
           <w:color w:val="D3D3D3"/>
           <w:sz w:val="18"/>
           <w:szCs w:val="18"/>
-          <w:lang w:val="pt-PT"/>
         </w:rPr>
         <w:br/>
       </w:r>
+      <w:proofErr w:type="spellStart"/>
       <w:r>
         <w:rPr>
           <w:rFonts w:ascii="Menlo" w:hAnsi="Menlo" w:cs="Menlo"/>
           <w:color w:val="DBDBA8"/>
           <w:sz w:val="18"/>
           <w:szCs w:val="18"/>
-          <w:lang w:val="pt-PT"/>
         </w:rPr>
         <w:t>print</w:t>
       </w:r>
+      <w:proofErr w:type="spellEnd"/>
       <w:r>
         <w:rPr>
           <w:rFonts w:ascii="Menlo" w:hAnsi="Menlo" w:cs="Menlo"/>
           <w:color w:val="D3D3D3"/>
           <w:sz w:val="18"/>
           <w:szCs w:val="18"/>
-          <w:lang w:val="pt-PT"/>
-        </w:rPr>
-        <w:t>(prim(grafo1))</w:t>
-      </w:r>
+        </w:rPr>
+        <w:t>(</w:t>
+      </w:r>
+      <w:proofErr w:type="spellStart"/>
       <w:r>
         <w:rPr>
           <w:rFonts w:ascii="Menlo" w:hAnsi="Menlo" w:cs="Menlo"/>
           <w:color w:val="D3D3D3"/>
           <w:sz w:val="18"/>
           <w:szCs w:val="18"/>
-          <w:lang w:val="pt-PT"/>
+        </w:rPr>
+        <w:t>prim</w:t>
+      </w:r>
+      <w:proofErr w:type="spellEnd"/>
+      <w:r>
+        <w:rPr>
+          <w:rFonts w:ascii="Menlo" w:hAnsi="Menlo" w:cs="Menlo"/>
+          <w:color w:val="D3D3D3"/>
+          <w:sz w:val="18"/>
+          <w:szCs w:val="18"/>
+        </w:rPr>
+        <w:t>(grafo1))</w:t>
+      </w:r>
+      <w:r>
+        <w:rPr>
+          <w:rFonts w:ascii="Menlo" w:hAnsi="Menlo" w:cs="Menlo"/>
+          <w:color w:val="D3D3D3"/>
+          <w:sz w:val="18"/>
+          <w:szCs w:val="18"/>
         </w:rPr>
         <w:br/>
       </w:r>
+      <w:proofErr w:type="spellStart"/>
       <w:r>
         <w:rPr>
           <w:rFonts w:ascii="Menlo" w:hAnsi="Menlo" w:cs="Menlo"/>
           <w:color w:val="DBDBA8"/>
           <w:sz w:val="18"/>
           <w:szCs w:val="18"/>
-          <w:lang w:val="pt-PT"/>
         </w:rPr>
         <w:t>print</w:t>
       </w:r>
+      <w:proofErr w:type="spellEnd"/>
       <w:r>
         <w:rPr>
           <w:rFonts w:ascii="Menlo" w:hAnsi="Menlo" w:cs="Menlo"/>
           <w:color w:val="D3D3D3"/>
           <w:sz w:val="18"/>
           <w:szCs w:val="18"/>
-          <w:lang w:val="pt-PT"/>
-        </w:rPr>
-        <w:t xml:space="preserve">(prim(grafo2)) </w:t>
+        </w:rPr>
+        <w:t>(</w:t>
+      </w:r>
+      <w:proofErr w:type="spellStart"/>
+      <w:r>
+        <w:rPr>
+          <w:rFonts w:ascii="Menlo" w:hAnsi="Menlo" w:cs="Menlo"/>
+          <w:color w:val="D3D3D3"/>
+          <w:sz w:val="18"/>
+          <w:szCs w:val="18"/>
+        </w:rPr>
+        <w:t>prim</w:t>
+      </w:r>
+      <w:proofErr w:type="spellEnd"/>
+      <w:r>
+        <w:rPr>
+          <w:rFonts w:ascii="Menlo" w:hAnsi="Menlo" w:cs="Menlo"/>
+          <w:color w:val="D3D3D3"/>
+          <w:sz w:val="18"/>
+          <w:szCs w:val="18"/>
+        </w:rPr>
+        <w:t xml:space="preserve">(grafo2)) </w:t>
       </w:r>
     </w:p>
     <w:p>
@@ -11186,7 +11136,7 @@
           <w:color w:val="D4D4D4"/>
           <w:sz w:val="18"/>
           <w:szCs w:val="18"/>
-          <w:lang w:val="pt-PT" w:eastAsia="es-ES_tradnl"/>
+          <w:lang w:val="en-US" w:eastAsia="es-ES_tradnl"/>
         </w:rPr>
         <w:t xml:space="preserve">            </w:t>
       </w:r>
@@ -13508,15 +13458,6 @@
           <w:lang w:val="en-GB" w:eastAsia="es-ES_tradnl"/>
         </w:rPr>
         <w:br/>
-      </w:r>
-      <w:r>
-        <w:rPr>
-          <w:rFonts w:ascii="Menlo" w:eastAsia="Times New Roman" w:hAnsi="Menlo" w:cs="Menlo"/>
-          <w:color w:val="D4D4D4"/>
-          <w:sz w:val="18"/>
-          <w:szCs w:val="18"/>
-          <w:lang w:val="en-GB" w:eastAsia="es-ES_tradnl"/>
-        </w:rPr>
         <w:t xml:space="preserve">            </w:t>
       </w:r>
       <w:r>
@@ -13888,7 +13829,7 @@
           <w:color w:val="D4D4D4"/>
           <w:sz w:val="18"/>
           <w:szCs w:val="18"/>
-          <w:lang w:val="en-US" w:eastAsia="es-ES_tradnl"/>
+          <w:lang w:val="es-ES" w:eastAsia="es-ES_tradnl"/>
         </w:rPr>
       </w:pPr>
       <w:r>
@@ -13901,23 +13842,25 @@
         </w:rPr>
         <w:t xml:space="preserve">        </w:t>
       </w:r>
+      <w:proofErr w:type="spellStart"/>
       <w:r>
         <w:rPr>
           <w:rFonts w:ascii="Menlo" w:eastAsia="Times New Roman" w:hAnsi="Menlo" w:cs="Menlo"/>
           <w:color w:val="9CDCFE"/>
           <w:sz w:val="18"/>
           <w:szCs w:val="18"/>
-          <w:lang w:val="en-US" w:eastAsia="es-ES_tradnl"/>
+          <w:lang w:val="es-ES" w:eastAsia="es-ES_tradnl"/>
         </w:rPr>
         <w:t>arbol</w:t>
       </w:r>
-      <w:r>
-        <w:rPr>
-          <w:rFonts w:ascii="Menlo" w:eastAsia="Times New Roman" w:hAnsi="Menlo" w:cs="Menlo"/>
-          <w:color w:val="D4D4D4"/>
-          <w:sz w:val="18"/>
-          <w:szCs w:val="18"/>
-          <w:lang w:val="en-US" w:eastAsia="es-ES_tradnl"/>
+      <w:proofErr w:type="spellEnd"/>
+      <w:r>
+        <w:rPr>
+          <w:rFonts w:ascii="Menlo" w:eastAsia="Times New Roman" w:hAnsi="Menlo" w:cs="Menlo"/>
+          <w:color w:val="D4D4D4"/>
+          <w:sz w:val="18"/>
+          <w:szCs w:val="18"/>
+          <w:lang w:val="es-ES" w:eastAsia="es-ES_tradnl"/>
         </w:rPr>
         <w:t>[</w:t>
       </w:r>
@@ -13927,7 +13870,7 @@
           <w:color w:val="9CDCFE"/>
           <w:sz w:val="18"/>
           <w:szCs w:val="18"/>
-          <w:lang w:val="en-US" w:eastAsia="es-ES_tradnl"/>
+          <w:lang w:val="es-ES" w:eastAsia="es-ES_tradnl"/>
         </w:rPr>
         <w:t>arista</w:t>
       </w:r>
@@ -13937,7 +13880,7 @@
           <w:color w:val="D4D4D4"/>
           <w:sz w:val="18"/>
           <w:szCs w:val="18"/>
-          <w:lang w:val="en-US" w:eastAsia="es-ES_tradnl"/>
+          <w:lang w:val="es-ES" w:eastAsia="es-ES_tradnl"/>
         </w:rPr>
         <w:t>[</w:t>
       </w:r>
@@ -13947,29 +13890,27 @@
           <w:color w:val="B5CEA8"/>
           <w:sz w:val="18"/>
           <w:szCs w:val="18"/>
-          <w:lang w:val="en-US" w:eastAsia="es-ES_tradnl"/>
+          <w:lang w:val="es-ES" w:eastAsia="es-ES_tradnl"/>
         </w:rPr>
         <w:t>0</w:t>
       </w:r>
-      <w:proofErr w:type="gramStart"/>
-      <w:r>
-        <w:rPr>
-          <w:rFonts w:ascii="Menlo" w:eastAsia="Times New Roman" w:hAnsi="Menlo" w:cs="Menlo"/>
-          <w:color w:val="D4D4D4"/>
-          <w:sz w:val="18"/>
-          <w:szCs w:val="18"/>
-          <w:lang w:val="en-US" w:eastAsia="es-ES_tradnl"/>
+      <w:r>
+        <w:rPr>
+          <w:rFonts w:ascii="Menlo" w:eastAsia="Times New Roman" w:hAnsi="Menlo" w:cs="Menlo"/>
+          <w:color w:val="D4D4D4"/>
+          <w:sz w:val="18"/>
+          <w:szCs w:val="18"/>
+          <w:lang w:val="es-ES" w:eastAsia="es-ES_tradnl"/>
         </w:rPr>
         <w:t>]][</w:t>
       </w:r>
-      <w:proofErr w:type="gramEnd"/>
       <w:r>
         <w:rPr>
           <w:rFonts w:ascii="Menlo" w:eastAsia="Times New Roman" w:hAnsi="Menlo" w:cs="Menlo"/>
           <w:color w:val="9CDCFE"/>
           <w:sz w:val="18"/>
           <w:szCs w:val="18"/>
-          <w:lang w:val="en-US" w:eastAsia="es-ES_tradnl"/>
+          <w:lang w:val="es-ES" w:eastAsia="es-ES_tradnl"/>
         </w:rPr>
         <w:t>arista</w:t>
       </w:r>
@@ -13979,7 +13920,7 @@
           <w:color w:val="D4D4D4"/>
           <w:sz w:val="18"/>
           <w:szCs w:val="18"/>
-          <w:lang w:val="en-US" w:eastAsia="es-ES_tradnl"/>
+          <w:lang w:val="es-ES" w:eastAsia="es-ES_tradnl"/>
         </w:rPr>
         <w:t>[</w:t>
       </w:r>
@@ -13989,7 +13930,7 @@
           <w:color w:val="B5CEA8"/>
           <w:sz w:val="18"/>
           <w:szCs w:val="18"/>
-          <w:lang w:val="en-US" w:eastAsia="es-ES_tradnl"/>
+          <w:lang w:val="es-ES" w:eastAsia="es-ES_tradnl"/>
         </w:rPr>
         <w:t>1</w:t>
       </w:r>
@@ -13999,7 +13940,7 @@
           <w:color w:val="D4D4D4"/>
           <w:sz w:val="18"/>
           <w:szCs w:val="18"/>
-          <w:lang w:val="en-US" w:eastAsia="es-ES_tradnl"/>
+          <w:lang w:val="es-ES" w:eastAsia="es-ES_tradnl"/>
         </w:rPr>
         <w:t>]]=</w:t>
       </w:r>
@@ -14009,7 +13950,7 @@
           <w:color w:val="9CDCFE"/>
           <w:sz w:val="18"/>
           <w:szCs w:val="18"/>
-          <w:lang w:val="en-US" w:eastAsia="es-ES_tradnl"/>
+          <w:lang w:val="es-ES" w:eastAsia="es-ES_tradnl"/>
         </w:rPr>
         <w:t>arista</w:t>
       </w:r>
@@ -14019,7 +13960,7 @@
           <w:color w:val="D4D4D4"/>
           <w:sz w:val="18"/>
           <w:szCs w:val="18"/>
-          <w:lang w:val="en-US" w:eastAsia="es-ES_tradnl"/>
+          <w:lang w:val="es-ES" w:eastAsia="es-ES_tradnl"/>
         </w:rPr>
         <w:t>[</w:t>
       </w:r>
@@ -14029,7 +13970,7 @@
           <w:color w:val="B5CEA8"/>
           <w:sz w:val="18"/>
           <w:szCs w:val="18"/>
-          <w:lang w:val="en-US" w:eastAsia="es-ES_tradnl"/>
+          <w:lang w:val="es-ES" w:eastAsia="es-ES_tradnl"/>
         </w:rPr>
         <w:t>2</w:t>
       </w:r>
@@ -14039,7 +13980,7 @@
           <w:color w:val="D4D4D4"/>
           <w:sz w:val="18"/>
           <w:szCs w:val="18"/>
-          <w:lang w:val="en-US" w:eastAsia="es-ES_tradnl"/>
+          <w:lang w:val="es-ES" w:eastAsia="es-ES_tradnl"/>
         </w:rPr>
         <w:t>]</w:t>
       </w:r>
@@ -14054,36 +13995,38 @@
           <w:color w:val="D4D4D4"/>
           <w:sz w:val="18"/>
           <w:szCs w:val="18"/>
-          <w:lang w:val="en-US" w:eastAsia="es-ES_tradnl"/>
-        </w:rPr>
-      </w:pPr>
-      <w:r>
-        <w:rPr>
-          <w:rFonts w:ascii="Menlo" w:eastAsia="Times New Roman" w:hAnsi="Menlo" w:cs="Menlo"/>
-          <w:color w:val="D4D4D4"/>
-          <w:sz w:val="18"/>
-          <w:szCs w:val="18"/>
-          <w:lang w:val="en-US" w:eastAsia="es-ES_tradnl"/>
+          <w:lang w:val="es-ES" w:eastAsia="es-ES_tradnl"/>
+        </w:rPr>
+      </w:pPr>
+      <w:r>
+        <w:rPr>
+          <w:rFonts w:ascii="Menlo" w:eastAsia="Times New Roman" w:hAnsi="Menlo" w:cs="Menlo"/>
+          <w:color w:val="D4D4D4"/>
+          <w:sz w:val="18"/>
+          <w:szCs w:val="18"/>
+          <w:lang w:val="es-ES" w:eastAsia="es-ES_tradnl"/>
         </w:rPr>
         <w:t xml:space="preserve">        </w:t>
       </w:r>
+      <w:proofErr w:type="spellStart"/>
       <w:r>
         <w:rPr>
           <w:rFonts w:ascii="Menlo" w:eastAsia="Times New Roman" w:hAnsi="Menlo" w:cs="Menlo"/>
           <w:color w:val="9CDCFE"/>
           <w:sz w:val="18"/>
           <w:szCs w:val="18"/>
-          <w:lang w:val="en-US" w:eastAsia="es-ES_tradnl"/>
+          <w:lang w:val="es-ES" w:eastAsia="es-ES_tradnl"/>
         </w:rPr>
         <w:t>arbol</w:t>
       </w:r>
-      <w:r>
-        <w:rPr>
-          <w:rFonts w:ascii="Menlo" w:eastAsia="Times New Roman" w:hAnsi="Menlo" w:cs="Menlo"/>
-          <w:color w:val="D4D4D4"/>
-          <w:sz w:val="18"/>
-          <w:szCs w:val="18"/>
-          <w:lang w:val="en-US" w:eastAsia="es-ES_tradnl"/>
+      <w:proofErr w:type="spellEnd"/>
+      <w:r>
+        <w:rPr>
+          <w:rFonts w:ascii="Menlo" w:eastAsia="Times New Roman" w:hAnsi="Menlo" w:cs="Menlo"/>
+          <w:color w:val="D4D4D4"/>
+          <w:sz w:val="18"/>
+          <w:szCs w:val="18"/>
+          <w:lang w:val="es-ES" w:eastAsia="es-ES_tradnl"/>
         </w:rPr>
         <w:t>[</w:t>
       </w:r>
@@ -14093,7 +14036,7 @@
           <w:color w:val="9CDCFE"/>
           <w:sz w:val="18"/>
           <w:szCs w:val="18"/>
-          <w:lang w:val="en-US" w:eastAsia="es-ES_tradnl"/>
+          <w:lang w:val="es-ES" w:eastAsia="es-ES_tradnl"/>
         </w:rPr>
         <w:t>arista</w:t>
       </w:r>
@@ -14103,7 +14046,7 @@
           <w:color w:val="D4D4D4"/>
           <w:sz w:val="18"/>
           <w:szCs w:val="18"/>
-          <w:lang w:val="en-US" w:eastAsia="es-ES_tradnl"/>
+          <w:lang w:val="es-ES" w:eastAsia="es-ES_tradnl"/>
         </w:rPr>
         <w:t>[</w:t>
       </w:r>
@@ -14113,29 +14056,27 @@
           <w:color w:val="B5CEA8"/>
           <w:sz w:val="18"/>
           <w:szCs w:val="18"/>
-          <w:lang w:val="en-US" w:eastAsia="es-ES_tradnl"/>
+          <w:lang w:val="es-ES" w:eastAsia="es-ES_tradnl"/>
         </w:rPr>
         <w:t>1</w:t>
       </w:r>
-      <w:proofErr w:type="gramStart"/>
-      <w:r>
-        <w:rPr>
-          <w:rFonts w:ascii="Menlo" w:eastAsia="Times New Roman" w:hAnsi="Menlo" w:cs="Menlo"/>
-          <w:color w:val="D4D4D4"/>
-          <w:sz w:val="18"/>
-          <w:szCs w:val="18"/>
-          <w:lang w:val="en-US" w:eastAsia="es-ES_tradnl"/>
+      <w:r>
+        <w:rPr>
+          <w:rFonts w:ascii="Menlo" w:eastAsia="Times New Roman" w:hAnsi="Menlo" w:cs="Menlo"/>
+          <w:color w:val="D4D4D4"/>
+          <w:sz w:val="18"/>
+          <w:szCs w:val="18"/>
+          <w:lang w:val="es-ES" w:eastAsia="es-ES_tradnl"/>
         </w:rPr>
         <w:t>]][</w:t>
       </w:r>
-      <w:proofErr w:type="gramEnd"/>
       <w:r>
         <w:rPr>
           <w:rFonts w:ascii="Menlo" w:eastAsia="Times New Roman" w:hAnsi="Menlo" w:cs="Menlo"/>
           <w:color w:val="9CDCFE"/>
           <w:sz w:val="18"/>
           <w:szCs w:val="18"/>
-          <w:lang w:val="en-US" w:eastAsia="es-ES_tradnl"/>
+          <w:lang w:val="es-ES" w:eastAsia="es-ES_tradnl"/>
         </w:rPr>
         <w:t>arista</w:t>
       </w:r>
@@ -14145,7 +14086,7 @@
           <w:color w:val="D4D4D4"/>
           <w:sz w:val="18"/>
           <w:szCs w:val="18"/>
-          <w:lang w:val="en-US" w:eastAsia="es-ES_tradnl"/>
+          <w:lang w:val="es-ES" w:eastAsia="es-ES_tradnl"/>
         </w:rPr>
         <w:t>[</w:t>
       </w:r>
@@ -14155,7 +14096,7 @@
           <w:color w:val="B5CEA8"/>
           <w:sz w:val="18"/>
           <w:szCs w:val="18"/>
-          <w:lang w:val="en-US" w:eastAsia="es-ES_tradnl"/>
+          <w:lang w:val="es-ES" w:eastAsia="es-ES_tradnl"/>
         </w:rPr>
         <w:t>0</w:t>
       </w:r>
@@ -14165,7 +14106,7 @@
           <w:color w:val="D4D4D4"/>
           <w:sz w:val="18"/>
           <w:szCs w:val="18"/>
-          <w:lang w:val="en-US" w:eastAsia="es-ES_tradnl"/>
+          <w:lang w:val="es-ES" w:eastAsia="es-ES_tradnl"/>
         </w:rPr>
         <w:t>]]=</w:t>
       </w:r>
@@ -14175,7 +14116,7 @@
           <w:color w:val="9CDCFE"/>
           <w:sz w:val="18"/>
           <w:szCs w:val="18"/>
-          <w:lang w:val="en-US" w:eastAsia="es-ES_tradnl"/>
+          <w:lang w:val="es-ES" w:eastAsia="es-ES_tradnl"/>
         </w:rPr>
         <w:t>arista</w:t>
       </w:r>
@@ -14185,7 +14126,7 @@
           <w:color w:val="D4D4D4"/>
           <w:sz w:val="18"/>
           <w:szCs w:val="18"/>
-          <w:lang w:val="en-US" w:eastAsia="es-ES_tradnl"/>
+          <w:lang w:val="es-ES" w:eastAsia="es-ES_tradnl"/>
         </w:rPr>
         <w:t>[</w:t>
       </w:r>
@@ -14195,7 +14136,7 @@
           <w:color w:val="B5CEA8"/>
           <w:sz w:val="18"/>
           <w:szCs w:val="18"/>
-          <w:lang w:val="en-US" w:eastAsia="es-ES_tradnl"/>
+          <w:lang w:val="es-ES" w:eastAsia="es-ES_tradnl"/>
         </w:rPr>
         <w:t>2</w:t>
       </w:r>
@@ -14205,7 +14146,7 @@
           <w:color w:val="D4D4D4"/>
           <w:sz w:val="18"/>
           <w:szCs w:val="18"/>
-          <w:lang w:val="en-US" w:eastAsia="es-ES_tradnl"/>
+          <w:lang w:val="es-ES" w:eastAsia="es-ES_tradnl"/>
         </w:rPr>
         <w:t>]</w:t>
       </w:r>
@@ -14220,7 +14161,7 @@
           <w:color w:val="D4D4D4"/>
           <w:sz w:val="18"/>
           <w:szCs w:val="18"/>
-          <w:lang w:val="en-US" w:eastAsia="es-ES_tradnl"/>
+          <w:lang w:val="es-ES" w:eastAsia="es-ES_tradnl"/>
         </w:rPr>
       </w:pPr>
     </w:p>
@@ -14243,7 +14184,7 @@
           <w:color w:val="D4D4D4"/>
           <w:sz w:val="18"/>
           <w:szCs w:val="18"/>
-          <w:lang w:val="en-US" w:eastAsia="es-ES_tradnl"/>
+          <w:lang w:val="es-ES" w:eastAsia="es-ES_tradnl"/>
         </w:rPr>
         <w:t xml:space="preserve">    </w:t>
       </w:r>
@@ -14523,16 +14464,14 @@
         </w:rPr>
         <w:t xml:space="preserve"> un algoritmo eficiente que encuentre el mejor coste y manera de soldar las escaleras para que Shrek tarde lo menos posible es escalar la muralla, indicando las estructuras de datos elegidas y su forma de uso. Se puede suponer que se dispone exactamente de las escaleras necesarias para subir a la muralla (ni sobran ni faltan), es decir, que el dato del problema es la </w:t>
       </w:r>
-      <w:proofErr w:type="spellStart"/>
       <w:r>
         <w:rPr>
           <w:rFonts w:ascii="Calibri" w:hAnsi="Calibri" w:cs="Calibri"/>
           <w:b/>
           <w:bCs/>
         </w:rPr>
-        <w:t>colección</w:t>
-      </w:r>
-      <w:proofErr w:type="spellEnd"/>
+        <w:t>colección</w:t>
+      </w:r>
       <w:r>
         <w:rPr>
           <w:rFonts w:ascii="Calibri" w:hAnsi="Calibri" w:cs="Calibri"/>
@@ -14541,16 +14480,14 @@
         </w:rPr>
         <w:t xml:space="preserve"> de medidas de las “</w:t>
       </w:r>
-      <w:proofErr w:type="spellStart"/>
       <w:r>
         <w:rPr>
           <w:rFonts w:ascii="Calibri" w:hAnsi="Calibri" w:cs="Calibri"/>
           <w:b/>
           <w:bCs/>
         </w:rPr>
-        <w:t>miniescaleras</w:t>
-      </w:r>
-      <w:proofErr w:type="spellEnd"/>
+        <w:t>mini escaleras</w:t>
+      </w:r>
       <w:r>
         <w:rPr>
           <w:rFonts w:ascii="Calibri" w:hAnsi="Calibri" w:cs="Calibri"/>
@@ -14610,68 +14547,185 @@
       <w:pPr>
         <w:pStyle w:val="NormalWeb"/>
         <w:ind w:firstLine="708"/>
-      </w:pPr>
-      <w:r>
-        <w:rPr>
-          <w:rFonts w:ascii="Calibri" w:hAnsi="Calibri" w:cs="Calibri"/>
-          <w:sz w:val="22"/>
-          <w:szCs w:val="22"/>
-        </w:rPr>
-        <w:t xml:space="preserve">La forma que hemos encontrado de hallar semejante </w:t>
-      </w:r>
-      <w:proofErr w:type="spellStart"/>
-      <w:r>
-        <w:rPr>
-          <w:rFonts w:ascii="Calibri" w:hAnsi="Calibri" w:cs="Calibri"/>
-          <w:sz w:val="22"/>
-          <w:szCs w:val="22"/>
-        </w:rPr>
-        <w:t>solución</w:t>
-      </w:r>
-      <w:proofErr w:type="spellEnd"/>
-      <w:r>
-        <w:rPr>
-          <w:rFonts w:ascii="Calibri" w:hAnsi="Calibri" w:cs="Calibri"/>
-          <w:sz w:val="22"/>
-          <w:szCs w:val="22"/>
-        </w:rPr>
-        <w:t xml:space="preserve"> es sumamente sencilla. Realizamos un par de </w:t>
-      </w:r>
-      <w:proofErr w:type="spellStart"/>
-      <w:r>
-        <w:rPr>
-          <w:rFonts w:ascii="Calibri" w:hAnsi="Calibri" w:cs="Calibri"/>
-          <w:sz w:val="22"/>
-          <w:szCs w:val="22"/>
-        </w:rPr>
-        <w:t>búsquedas</w:t>
-      </w:r>
-      <w:proofErr w:type="spellEnd"/>
-      <w:r>
-        <w:rPr>
-          <w:rFonts w:ascii="Calibri" w:hAnsi="Calibri" w:cs="Calibri"/>
-          <w:sz w:val="22"/>
-          <w:szCs w:val="22"/>
-        </w:rPr>
-        <w:t xml:space="preserve"> secuenciales cada vez que queramos sumar los </w:t>
-      </w:r>
-      <w:proofErr w:type="spellStart"/>
-      <w:r>
-        <w:rPr>
-          <w:rFonts w:ascii="Calibri" w:hAnsi="Calibri" w:cs="Calibri"/>
-          <w:sz w:val="22"/>
-          <w:szCs w:val="22"/>
-        </w:rPr>
-        <w:t>mínimos</w:t>
-      </w:r>
-      <w:proofErr w:type="spellEnd"/>
-      <w:r>
-        <w:rPr>
-          <w:rFonts w:ascii="Calibri" w:hAnsi="Calibri" w:cs="Calibri"/>
-          <w:sz w:val="22"/>
-          <w:szCs w:val="22"/>
-        </w:rPr>
-        <w:t xml:space="preserve"> valores posibles. </w:t>
+        <w:rPr>
+          <w:rFonts w:ascii="Calibri" w:hAnsi="Calibri" w:cs="Calibri"/>
+          <w:sz w:val="22"/>
+          <w:szCs w:val="22"/>
+        </w:rPr>
+      </w:pPr>
+      <w:r>
+        <w:rPr>
+          <w:rFonts w:ascii="Calibri" w:hAnsi="Calibri" w:cs="Calibri"/>
+          <w:sz w:val="22"/>
+          <w:szCs w:val="22"/>
+        </w:rPr>
+        <w:t xml:space="preserve">Una forma de resolver el problema (aunque no la </w:t>
+      </w:r>
+      <w:r>
+        <w:rPr>
+          <w:rFonts w:ascii="Calibri" w:hAnsi="Calibri" w:cs="Calibri"/>
+          <w:sz w:val="22"/>
+          <w:szCs w:val="22"/>
+        </w:rPr>
+        <w:t>óptima</w:t>
+      </w:r>
+      <w:r>
+        <w:rPr>
+          <w:rFonts w:ascii="Calibri" w:hAnsi="Calibri" w:cs="Calibri"/>
+          <w:sz w:val="22"/>
+          <w:szCs w:val="22"/>
+        </w:rPr>
+        <w:t>)</w:t>
+      </w:r>
+      <w:r>
+        <w:rPr>
+          <w:rFonts w:ascii="Calibri" w:hAnsi="Calibri" w:cs="Calibri"/>
+          <w:sz w:val="22"/>
+          <w:szCs w:val="22"/>
+        </w:rPr>
+        <w:t xml:space="preserve"> </w:t>
+      </w:r>
+      <w:r>
+        <w:rPr>
+          <w:rFonts w:ascii="Calibri" w:hAnsi="Calibri" w:cs="Calibri"/>
+          <w:sz w:val="22"/>
+          <w:szCs w:val="22"/>
+        </w:rPr>
+        <w:t>es realizar</w:t>
+      </w:r>
+      <w:r>
+        <w:rPr>
+          <w:rFonts w:ascii="Calibri" w:hAnsi="Calibri" w:cs="Calibri"/>
+          <w:sz w:val="22"/>
+          <w:szCs w:val="22"/>
+        </w:rPr>
+        <w:t xml:space="preserve"> un par de </w:t>
+      </w:r>
+      <w:r>
+        <w:rPr>
+          <w:rFonts w:ascii="Calibri" w:hAnsi="Calibri" w:cs="Calibri"/>
+          <w:sz w:val="22"/>
+          <w:szCs w:val="22"/>
+        </w:rPr>
+        <w:t>búsquedas</w:t>
+      </w:r>
+      <w:r>
+        <w:rPr>
+          <w:rFonts w:ascii="Calibri" w:hAnsi="Calibri" w:cs="Calibri"/>
+          <w:sz w:val="22"/>
+          <w:szCs w:val="22"/>
+        </w:rPr>
+        <w:t xml:space="preserve"> secuenciales </w:t>
+      </w:r>
+      <w:r>
+        <w:rPr>
+          <w:rFonts w:ascii="Calibri" w:hAnsi="Calibri" w:cs="Calibri"/>
+          <w:sz w:val="22"/>
+          <w:szCs w:val="22"/>
+        </w:rPr>
+        <w:t xml:space="preserve">en la lista escaleras </w:t>
+      </w:r>
+      <w:r>
+        <w:rPr>
+          <w:rFonts w:ascii="Calibri" w:hAnsi="Calibri" w:cs="Calibri"/>
+          <w:sz w:val="22"/>
+          <w:szCs w:val="22"/>
+        </w:rPr>
+        <w:t xml:space="preserve">cada vez que queramos sumar los </w:t>
+      </w:r>
+      <w:r>
+        <w:rPr>
+          <w:rFonts w:ascii="Calibri" w:hAnsi="Calibri" w:cs="Calibri"/>
+          <w:sz w:val="22"/>
+          <w:szCs w:val="22"/>
+        </w:rPr>
+        <w:t>mínimos</w:t>
+      </w:r>
+      <w:r>
+        <w:rPr>
+          <w:rFonts w:ascii="Calibri" w:hAnsi="Calibri" w:cs="Calibri"/>
+          <w:sz w:val="22"/>
+          <w:szCs w:val="22"/>
+        </w:rPr>
+        <w:t xml:space="preserve"> valores posibles</w:t>
+      </w:r>
+      <w:r>
+        <w:rPr>
+          <w:rFonts w:ascii="Calibri" w:hAnsi="Calibri" w:cs="Calibri"/>
+          <w:sz w:val="22"/>
+          <w:szCs w:val="22"/>
+        </w:rPr>
+        <w:t xml:space="preserve"> (equivalente a la fundición de escaleras)</w:t>
+      </w:r>
+      <w:r>
+        <w:rPr>
+          <w:rFonts w:ascii="Calibri" w:hAnsi="Calibri" w:cs="Calibri"/>
+          <w:sz w:val="22"/>
+          <w:szCs w:val="22"/>
+        </w:rPr>
+        <w:t xml:space="preserve">. </w:t>
+      </w:r>
+      <w:r>
+        <w:rPr>
+          <w:rFonts w:ascii="Calibri" w:hAnsi="Calibri" w:cs="Calibri"/>
+          <w:sz w:val="22"/>
+          <w:szCs w:val="22"/>
+        </w:rPr>
+        <w:t>De esta forma</w:t>
+      </w:r>
+      <w:r>
+        <w:rPr>
+          <w:rFonts w:ascii="Calibri" w:hAnsi="Calibri" w:cs="Calibri"/>
+          <w:sz w:val="22"/>
+          <w:szCs w:val="22"/>
+        </w:rPr>
+        <w:t xml:space="preserve"> cuando queda una escalera, se ha contabilizado el tiempo que tardarían todas las fundiciones.</w:t>
+      </w:r>
+    </w:p>
+    <w:p>
+      <w:pPr>
+        <w:pStyle w:val="NormalWeb"/>
+        <w:ind w:firstLine="708"/>
+        <w:rPr>
+          <w:rFonts w:ascii="Calibri" w:hAnsi="Calibri" w:cs="Calibri"/>
+          <w:sz w:val="22"/>
+          <w:szCs w:val="22"/>
+        </w:rPr>
+      </w:pPr>
+      <w:r>
+        <w:rPr>
+          <w:rFonts w:ascii="Calibri" w:hAnsi="Calibri" w:cs="Calibri"/>
+          <w:sz w:val="22"/>
+          <w:szCs w:val="22"/>
+        </w:rPr>
+        <w:t>Para lograr una forma óptima de resolver el algoritmo, se asume que la lista está ordenada, siendo esto un prerrequisito. Se tienen dos listas, lista de escaleras (que contiene las escaleras iniciales) y lista de fundidas (que contiene las escaleras que ya han sido fundidas junto a otra)</w:t>
+      </w:r>
+      <w:r>
+        <w:rPr>
+          <w:rFonts w:ascii="Calibri" w:hAnsi="Calibri" w:cs="Calibri"/>
+          <w:sz w:val="22"/>
+          <w:szCs w:val="22"/>
+        </w:rPr>
+        <w:t>. En todo momento se busca 2 veces la menor cabeza de ambas listas, eliminándola en caso de encontrarla, estas dos escaleras después se fundirán y se añadirá al final de la lista de fundidas.</w:t>
+      </w:r>
+    </w:p>
+    <w:p>
+      <w:pPr>
+        <w:pStyle w:val="NormalWeb"/>
+        <w:rPr>
+          <w:rFonts w:ascii="Calibri" w:hAnsi="Calibri" w:cs="Calibri"/>
+          <w:sz w:val="22"/>
+          <w:szCs w:val="22"/>
+        </w:rPr>
+      </w:pPr>
+      <w:r>
+        <w:rPr>
+          <w:rFonts w:ascii="Calibri" w:hAnsi="Calibri" w:cs="Calibri"/>
+          <w:sz w:val="22"/>
+          <w:szCs w:val="22"/>
+        </w:rPr>
+        <w:tab/>
+        <w:t>Como en la lista de fundidas añadimos por el final las escaleras ya fundidas en el orden en el que las creamos, y empezamos a juntar siempre las escaleras más cortas, la lista de fundidas siempre estará ordenada, por lo que no se requiere una búsqueda secuencial para encontrar el mínimo. Para encontrar el tiempo empleado, en todo momento vamos contabilizando cuanto costaría cada fundición binaria.</w:t>
       </w:r>
     </w:p>
     <w:p>
@@ -14735,6 +14789,7 @@
           <w:sz w:val="22"/>
           <w:szCs w:val="22"/>
         </w:rPr>
+        <w:lastRenderedPageBreak/>
         <w:t xml:space="preserve">2. </w:t>
       </w:r>
       <w:r>
@@ -15529,6 +15584,68 @@
         </w:rPr>
         <w:t>]</w:t>
       </w:r>
+      <w:r>
+        <w:rPr>
+          <w:rFonts w:ascii="Menlo" w:eastAsia="Times New Roman" w:hAnsi="Menlo" w:cs="Menlo"/>
+          <w:color w:val="D4D4D4"/>
+          <w:sz w:val="18"/>
+          <w:szCs w:val="18"/>
+          <w:lang w:val="es-ES" w:eastAsia="es-ES_tradnl"/>
+        </w:rPr>
+        <w:br/>
+      </w:r>
+      <w:proofErr w:type="spellStart"/>
+      <w:r>
+        <w:rPr>
+          <w:rFonts w:ascii="Menlo" w:eastAsia="Times New Roman" w:hAnsi="Menlo" w:cs="Menlo"/>
+          <w:color w:val="9CDCFE"/>
+          <w:sz w:val="18"/>
+          <w:szCs w:val="18"/>
+          <w:lang w:val="es-ES" w:eastAsia="es-ES_tradnl"/>
+        </w:rPr>
+        <w:t>escaleras</w:t>
+      </w:r>
+      <w:r>
+        <w:rPr>
+          <w:rFonts w:ascii="Menlo" w:eastAsia="Times New Roman" w:hAnsi="Menlo" w:cs="Menlo"/>
+          <w:color w:val="D4D4D4"/>
+          <w:sz w:val="18"/>
+          <w:szCs w:val="18"/>
+          <w:lang w:val="es-ES" w:eastAsia="es-ES_tradnl"/>
+        </w:rPr>
+        <w:t>.</w:t>
+      </w:r>
+      <w:r>
+        <w:rPr>
+          <w:rFonts w:ascii="Menlo" w:eastAsia="Times New Roman" w:hAnsi="Menlo" w:cs="Menlo"/>
+          <w:color w:val="D4D4D4"/>
+          <w:sz w:val="18"/>
+          <w:szCs w:val="18"/>
+          <w:lang w:val="es-ES" w:eastAsia="es-ES_tradnl"/>
+        </w:rPr>
+        <w:t>sort</w:t>
+      </w:r>
+      <w:proofErr w:type="spellEnd"/>
+      <w:r>
+        <w:rPr>
+          <w:rFonts w:ascii="Menlo" w:eastAsia="Times New Roman" w:hAnsi="Menlo" w:cs="Menlo"/>
+          <w:color w:val="D4D4D4"/>
+          <w:sz w:val="18"/>
+          <w:szCs w:val="18"/>
+          <w:lang w:val="es-ES" w:eastAsia="es-ES_tradnl"/>
+        </w:rPr>
+        <w:t>(</w:t>
+      </w:r>
+      <w:r>
+        <w:rPr>
+          <w:rFonts w:ascii="Menlo" w:eastAsia="Times New Roman" w:hAnsi="Menlo" w:cs="Menlo"/>
+          <w:color w:val="D4D4D4"/>
+          <w:sz w:val="18"/>
+          <w:szCs w:val="18"/>
+          <w:lang w:val="es-ES" w:eastAsia="es-ES_tradnl"/>
+        </w:rPr>
+        <w:t>)</w:t>
+      </w:r>
     </w:p>
     <w:p>
       <w:pPr>
@@ -15543,18 +15660,36 @@
           <w:lang w:val="es-ES" w:eastAsia="es-ES_tradnl"/>
         </w:rPr>
       </w:pPr>
-      <w:proofErr w:type="spellStart"/>
-      <w:r>
-        <w:rPr>
-          <w:rFonts w:ascii="Menlo" w:eastAsia="Times New Roman" w:hAnsi="Menlo" w:cs="Menlo"/>
-          <w:color w:val="DCDCAA"/>
-          <w:sz w:val="18"/>
-          <w:szCs w:val="18"/>
-          <w:lang w:val="es-ES" w:eastAsia="es-ES_tradnl"/>
-        </w:rPr>
-        <w:t>print</w:t>
-      </w:r>
-      <w:proofErr w:type="spellEnd"/>
+      <w:r>
+        <w:rPr>
+          <w:rFonts w:ascii="Menlo" w:eastAsia="Times New Roman" w:hAnsi="Menlo" w:cs="Menlo"/>
+          <w:color w:val="9CDCFE"/>
+          <w:sz w:val="18"/>
+          <w:szCs w:val="18"/>
+          <w:lang w:val="es-ES" w:eastAsia="es-ES_tradnl"/>
+        </w:rPr>
+        <w:t>escaleras1</w:t>
+      </w:r>
+      <w:r>
+        <w:rPr>
+          <w:rFonts w:ascii="Menlo" w:eastAsia="Times New Roman" w:hAnsi="Menlo" w:cs="Menlo"/>
+          <w:color w:val="D4D4D4"/>
+          <w:sz w:val="18"/>
+          <w:szCs w:val="18"/>
+          <w:lang w:val="es-ES" w:eastAsia="es-ES_tradnl"/>
+        </w:rPr>
+        <w:t>.</w:t>
+      </w:r>
+      <w:r>
+        <w:rPr>
+          <w:rFonts w:ascii="Menlo" w:eastAsia="Times New Roman" w:hAnsi="Menlo" w:cs="Menlo"/>
+          <w:color w:val="D4D4D4"/>
+          <w:sz w:val="18"/>
+          <w:szCs w:val="18"/>
+          <w:lang w:val="es-ES" w:eastAsia="es-ES_tradnl"/>
+        </w:rPr>
+        <w:t>sort</w:t>
+      </w:r>
       <w:r>
         <w:rPr>
           <w:rFonts w:ascii="Menlo" w:eastAsia="Times New Roman" w:hAnsi="Menlo" w:cs="Menlo"/>
@@ -15568,64 +15703,12 @@
       <w:r>
         <w:rPr>
           <w:rFonts w:ascii="Menlo" w:eastAsia="Times New Roman" w:hAnsi="Menlo" w:cs="Menlo"/>
-          <w:color w:val="CE9178"/>
-          <w:sz w:val="18"/>
-          <w:szCs w:val="18"/>
-          <w:lang w:val="es-ES" w:eastAsia="es-ES_tradnl"/>
-        </w:rPr>
-        <w:t>"Tiempo mínimo en fundir todas las escaleras: "</w:t>
-      </w:r>
-      <w:r>
-        <w:rPr>
-          <w:rFonts w:ascii="Menlo" w:eastAsia="Times New Roman" w:hAnsi="Menlo" w:cs="Menlo"/>
-          <w:color w:val="D4D4D4"/>
-          <w:sz w:val="18"/>
-          <w:szCs w:val="18"/>
-          <w:lang w:val="es-ES" w:eastAsia="es-ES_tradnl"/>
-        </w:rPr>
-        <w:t>,</w:t>
-      </w:r>
-      <w:proofErr w:type="spellStart"/>
-      <w:r>
-        <w:rPr>
-          <w:rFonts w:ascii="Menlo" w:eastAsia="Times New Roman" w:hAnsi="Menlo" w:cs="Menlo"/>
-          <w:color w:val="DCDCAA"/>
-          <w:sz w:val="18"/>
-          <w:szCs w:val="18"/>
-          <w:lang w:val="es-ES" w:eastAsia="es-ES_tradnl"/>
-        </w:rPr>
-        <w:t>tiempo_min_fundicion</w:t>
-      </w:r>
-      <w:proofErr w:type="spellEnd"/>
-      <w:r>
-        <w:rPr>
-          <w:rFonts w:ascii="Menlo" w:eastAsia="Times New Roman" w:hAnsi="Menlo" w:cs="Menlo"/>
-          <w:color w:val="D4D4D4"/>
-          <w:sz w:val="18"/>
-          <w:szCs w:val="18"/>
-          <w:lang w:val="es-ES" w:eastAsia="es-ES_tradnl"/>
-        </w:rPr>
-        <w:t>(</w:t>
-      </w:r>
-      <w:r>
-        <w:rPr>
-          <w:rFonts w:ascii="Menlo" w:eastAsia="Times New Roman" w:hAnsi="Menlo" w:cs="Menlo"/>
-          <w:color w:val="9CDCFE"/>
-          <w:sz w:val="18"/>
-          <w:szCs w:val="18"/>
-          <w:lang w:val="es-ES" w:eastAsia="es-ES_tradnl"/>
-        </w:rPr>
-        <w:t>escaleras</w:t>
-      </w:r>
-      <w:r>
-        <w:rPr>
-          <w:rFonts w:ascii="Menlo" w:eastAsia="Times New Roman" w:hAnsi="Menlo" w:cs="Menlo"/>
-          <w:color w:val="D4D4D4"/>
-          <w:sz w:val="18"/>
-          <w:szCs w:val="18"/>
-          <w:lang w:val="es-ES" w:eastAsia="es-ES_tradnl"/>
-        </w:rPr>
-        <w:t>))</w:t>
+          <w:color w:val="D4D4D4"/>
+          <w:sz w:val="18"/>
+          <w:szCs w:val="18"/>
+          <w:lang w:val="es-ES" w:eastAsia="es-ES_tradnl"/>
+        </w:rPr>
+        <w:t>)</w:t>
       </w:r>
     </w:p>
     <w:p>
@@ -15683,7 +15766,6 @@
         </w:rPr>
         <w:t>,</w:t>
       </w:r>
-      <w:proofErr w:type="spellStart"/>
       <w:r>
         <w:rPr>
           <w:rFonts w:ascii="Menlo" w:eastAsia="Times New Roman" w:hAnsi="Menlo" w:cs="Menlo"/>
@@ -15694,7 +15776,16 @@
         </w:rPr>
         <w:t>tiempo_min_fundicion</w:t>
       </w:r>
-      <w:proofErr w:type="spellEnd"/>
+      <w:r>
+        <w:rPr>
+          <w:rFonts w:ascii="Menlo" w:eastAsia="Times New Roman" w:hAnsi="Menlo" w:cs="Menlo"/>
+          <w:color w:val="DCDCAA"/>
+          <w:sz w:val="18"/>
+          <w:szCs w:val="18"/>
+          <w:lang w:val="es-ES" w:eastAsia="es-ES_tradnl"/>
+        </w:rPr>
+        <w:t>2</w:t>
+      </w:r>
       <w:r>
         <w:rPr>
           <w:rFonts w:ascii="Menlo" w:eastAsia="Times New Roman" w:hAnsi="Menlo" w:cs="Menlo"/>
@@ -15713,7 +15804,7 @@
           <w:szCs w:val="18"/>
           <w:lang w:val="es-ES" w:eastAsia="es-ES_tradnl"/>
         </w:rPr>
-        <w:t>escaleras1</w:t>
+        <w:t>escaleras</w:t>
       </w:r>
       <w:r>
         <w:rPr>
@@ -15725,103 +15816,6 @@
         </w:rPr>
         <w:t>))</w:t>
       </w:r>
-    </w:p>
-    <w:p>
-      <w:pPr>
-        <w:pStyle w:val="NormalWeb"/>
-        <w:rPr>
-          <w:rFonts w:ascii="Calibri" w:hAnsi="Calibri" w:cs="Calibri"/>
-          <w:sz w:val="22"/>
-          <w:szCs w:val="22"/>
-        </w:rPr>
-      </w:pPr>
-      <w:r>
-        <w:rPr>
-          <w:rFonts w:ascii="Calibri" w:hAnsi="Calibri" w:cs="Calibri"/>
-          <w:sz w:val="22"/>
-          <w:szCs w:val="22"/>
-        </w:rPr>
-        <w:t xml:space="preserve">Tiempo </w:t>
-      </w:r>
-      <w:proofErr w:type="spellStart"/>
-      <w:r>
-        <w:rPr>
-          <w:rFonts w:ascii="Calibri" w:hAnsi="Calibri" w:cs="Calibri"/>
-          <w:sz w:val="22"/>
-          <w:szCs w:val="22"/>
-        </w:rPr>
-        <w:t>mínimo</w:t>
-      </w:r>
-      <w:proofErr w:type="spellEnd"/>
-      <w:r>
-        <w:rPr>
-          <w:rFonts w:ascii="Calibri" w:hAnsi="Calibri" w:cs="Calibri"/>
-          <w:sz w:val="22"/>
-          <w:szCs w:val="22"/>
-        </w:rPr>
-        <w:t xml:space="preserve"> en fundir todas las escaleras: 134 </w:t>
-      </w:r>
-    </w:p>
-    <w:p>
-      <w:pPr>
-        <w:pStyle w:val="NormalWeb"/>
-      </w:pPr>
-      <w:r>
-        <w:rPr>
-          <w:rFonts w:ascii="Calibri" w:hAnsi="Calibri" w:cs="Calibri"/>
-          <w:sz w:val="22"/>
-          <w:szCs w:val="22"/>
-        </w:rPr>
-        <w:t xml:space="preserve">Tiempo </w:t>
-      </w:r>
-      <w:proofErr w:type="spellStart"/>
-      <w:r>
-        <w:rPr>
-          <w:rFonts w:ascii="Calibri" w:hAnsi="Calibri" w:cs="Calibri"/>
-          <w:sz w:val="22"/>
-          <w:szCs w:val="22"/>
-        </w:rPr>
-        <w:t>mínimo</w:t>
-      </w:r>
-      <w:proofErr w:type="spellEnd"/>
-      <w:r>
-        <w:rPr>
-          <w:rFonts w:ascii="Calibri" w:hAnsi="Calibri" w:cs="Calibri"/>
-          <w:sz w:val="22"/>
-          <w:szCs w:val="22"/>
-        </w:rPr>
-        <w:t xml:space="preserve"> en fundir todas las escaleras: 282 </w:t>
-      </w:r>
-    </w:p>
-    <w:p>
-      <w:pPr>
-        <w:pStyle w:val="NormalWeb"/>
-        <w:rPr>
-          <w:rFonts w:ascii="Calibri" w:hAnsi="Calibri" w:cs="Calibri"/>
-          <w:sz w:val="22"/>
-          <w:szCs w:val="22"/>
-          <w:u w:val="single"/>
-        </w:rPr>
-      </w:pPr>
-      <w:r>
-        <w:rPr>
-          <w:rFonts w:ascii="Calibri" w:hAnsi="Calibri" w:cs="Calibri"/>
-          <w:sz w:val="22"/>
-          <w:szCs w:val="22"/>
-          <w:u w:val="single"/>
-        </w:rPr>
-        <w:t>Código del ejercicio:</w:t>
-      </w:r>
-    </w:p>
-    <w:p>
-      <w:pPr>
-        <w:pStyle w:val="NormalWeb"/>
-        <w:rPr>
-          <w:rFonts w:ascii="Calibri" w:hAnsi="Calibri" w:cs="Calibri"/>
-          <w:sz w:val="22"/>
-          <w:szCs w:val="22"/>
-        </w:rPr>
-      </w:pPr>
     </w:p>
     <w:p>
       <w:pPr>
@@ -15840,36 +15834,64 @@
       <w:r>
         <w:rPr>
           <w:rFonts w:ascii="Menlo" w:eastAsia="Times New Roman" w:hAnsi="Menlo" w:cs="Menlo"/>
-          <w:color w:val="569CD6"/>
-          <w:sz w:val="18"/>
-          <w:szCs w:val="18"/>
-          <w:lang w:val="es-ES" w:eastAsia="es-ES_tradnl"/>
-        </w:rPr>
-        <w:t>def</w:t>
-      </w:r>
-      <w:proofErr w:type="spellEnd"/>
-      <w:r>
-        <w:rPr>
-          <w:rFonts w:ascii="Menlo" w:eastAsia="Times New Roman" w:hAnsi="Menlo" w:cs="Menlo"/>
-          <w:color w:val="D4D4D4"/>
-          <w:sz w:val="18"/>
-          <w:szCs w:val="18"/>
-          <w:lang w:val="es-ES" w:eastAsia="es-ES_tradnl"/>
-        </w:rPr>
-        <w:t xml:space="preserve"> </w:t>
-      </w:r>
-      <w:proofErr w:type="spellStart"/>
-      <w:r>
-        <w:rPr>
-          <w:rFonts w:ascii="Menlo" w:eastAsia="Times New Roman" w:hAnsi="Menlo" w:cs="Menlo"/>
           <w:color w:val="DCDCAA"/>
           <w:sz w:val="18"/>
           <w:szCs w:val="18"/>
           <w:lang w:val="es-ES" w:eastAsia="es-ES_tradnl"/>
         </w:rPr>
+        <w:t>print</w:t>
+      </w:r>
+      <w:proofErr w:type="spellEnd"/>
+      <w:r>
+        <w:rPr>
+          <w:rFonts w:ascii="Menlo" w:eastAsia="Times New Roman" w:hAnsi="Menlo" w:cs="Menlo"/>
+          <w:color w:val="D4D4D4"/>
+          <w:sz w:val="18"/>
+          <w:szCs w:val="18"/>
+          <w:lang w:val="es-ES" w:eastAsia="es-ES_tradnl"/>
+        </w:rPr>
+        <w:t>(</w:t>
+      </w:r>
+      <w:r>
+        <w:rPr>
+          <w:rFonts w:ascii="Menlo" w:eastAsia="Times New Roman" w:hAnsi="Menlo" w:cs="Menlo"/>
+          <w:color w:val="CE9178"/>
+          <w:sz w:val="18"/>
+          <w:szCs w:val="18"/>
+          <w:lang w:val="es-ES" w:eastAsia="es-ES_tradnl"/>
+        </w:rPr>
+        <w:t>"Tiempo mínimo en fundir todas las escaleras: "</w:t>
+      </w:r>
+      <w:r>
+        <w:rPr>
+          <w:rFonts w:ascii="Menlo" w:eastAsia="Times New Roman" w:hAnsi="Menlo" w:cs="Menlo"/>
+          <w:color w:val="D4D4D4"/>
+          <w:sz w:val="18"/>
+          <w:szCs w:val="18"/>
+          <w:lang w:val="es-ES" w:eastAsia="es-ES_tradnl"/>
+        </w:rPr>
+        <w:t>,</w:t>
+      </w:r>
+      <w:r>
+        <w:rPr>
+          <w:rFonts w:ascii="Menlo" w:eastAsia="Times New Roman" w:hAnsi="Menlo" w:cs="Menlo"/>
+          <w:color w:val="DCDCAA"/>
+          <w:sz w:val="18"/>
+          <w:szCs w:val="18"/>
+          <w:lang w:val="es-ES" w:eastAsia="es-ES_tradnl"/>
+        </w:rPr>
         <w:t>tiempo_min_fundicion</w:t>
       </w:r>
-      <w:proofErr w:type="spellEnd"/>
+      <w:r>
+        <w:rPr>
+          <w:rFonts w:ascii="Menlo" w:eastAsia="Times New Roman" w:hAnsi="Menlo" w:cs="Menlo"/>
+          <w:color w:val="DCDCAA"/>
+          <w:sz w:val="18"/>
+          <w:szCs w:val="18"/>
+          <w:lang w:val="es-ES" w:eastAsia="es-ES_tradnl"/>
+        </w:rPr>
+        <w:t>2</w:t>
+      </w:r>
       <w:r>
         <w:rPr>
           <w:rFonts w:ascii="Menlo" w:eastAsia="Times New Roman" w:hAnsi="Menlo" w:cs="Menlo"/>
@@ -15888,17 +15910,104 @@
           <w:szCs w:val="18"/>
           <w:lang w:val="es-ES" w:eastAsia="es-ES_tradnl"/>
         </w:rPr>
-        <w:t>escaleras</w:t>
-      </w:r>
-      <w:r>
-        <w:rPr>
-          <w:rFonts w:ascii="Menlo" w:eastAsia="Times New Roman" w:hAnsi="Menlo" w:cs="Menlo"/>
-          <w:color w:val="D4D4D4"/>
-          <w:sz w:val="18"/>
-          <w:szCs w:val="18"/>
-          <w:lang w:val="es-ES" w:eastAsia="es-ES_tradnl"/>
-        </w:rPr>
-        <w:t>):</w:t>
+        <w:t>escaleras1</w:t>
+      </w:r>
+      <w:r>
+        <w:rPr>
+          <w:rFonts w:ascii="Menlo" w:eastAsia="Times New Roman" w:hAnsi="Menlo" w:cs="Menlo"/>
+          <w:color w:val="D4D4D4"/>
+          <w:sz w:val="18"/>
+          <w:szCs w:val="18"/>
+          <w:lang w:val="es-ES" w:eastAsia="es-ES_tradnl"/>
+        </w:rPr>
+        <w:t>))</w:t>
+      </w:r>
+    </w:p>
+    <w:p>
+      <w:pPr>
+        <w:pStyle w:val="NormalWeb"/>
+        <w:rPr>
+          <w:rFonts w:ascii="Calibri" w:hAnsi="Calibri" w:cs="Calibri"/>
+          <w:sz w:val="22"/>
+          <w:szCs w:val="22"/>
+        </w:rPr>
+      </w:pPr>
+      <w:r>
+        <w:rPr>
+          <w:rFonts w:ascii="Calibri" w:hAnsi="Calibri" w:cs="Calibri"/>
+          <w:sz w:val="22"/>
+          <w:szCs w:val="22"/>
+        </w:rPr>
+        <w:t xml:space="preserve">Tiempo </w:t>
+      </w:r>
+      <w:proofErr w:type="spellStart"/>
+      <w:r>
+        <w:rPr>
+          <w:rFonts w:ascii="Calibri" w:hAnsi="Calibri" w:cs="Calibri"/>
+          <w:sz w:val="22"/>
+          <w:szCs w:val="22"/>
+        </w:rPr>
+        <w:t>mínimo</w:t>
+      </w:r>
+      <w:proofErr w:type="spellEnd"/>
+      <w:r>
+        <w:rPr>
+          <w:rFonts w:ascii="Calibri" w:hAnsi="Calibri" w:cs="Calibri"/>
+          <w:sz w:val="22"/>
+          <w:szCs w:val="22"/>
+        </w:rPr>
+        <w:t xml:space="preserve"> en fundir todas las escaleras: 134 </w:t>
+      </w:r>
+    </w:p>
+    <w:p>
+      <w:pPr>
+        <w:pStyle w:val="NormalWeb"/>
+      </w:pPr>
+      <w:r>
+        <w:rPr>
+          <w:rFonts w:ascii="Calibri" w:hAnsi="Calibri" w:cs="Calibri"/>
+          <w:sz w:val="22"/>
+          <w:szCs w:val="22"/>
+        </w:rPr>
+        <w:t xml:space="preserve">Tiempo </w:t>
+      </w:r>
+      <w:proofErr w:type="spellStart"/>
+      <w:r>
+        <w:rPr>
+          <w:rFonts w:ascii="Calibri" w:hAnsi="Calibri" w:cs="Calibri"/>
+          <w:sz w:val="22"/>
+          <w:szCs w:val="22"/>
+        </w:rPr>
+        <w:t>mínimo</w:t>
+      </w:r>
+      <w:proofErr w:type="spellEnd"/>
+      <w:r>
+        <w:rPr>
+          <w:rFonts w:ascii="Calibri" w:hAnsi="Calibri" w:cs="Calibri"/>
+          <w:sz w:val="22"/>
+          <w:szCs w:val="22"/>
+        </w:rPr>
+        <w:t xml:space="preserve"> en fundir todas las escaleras: 282 </w:t>
+      </w:r>
+    </w:p>
+    <w:p>
+      <w:pPr>
+        <w:pStyle w:val="NormalWeb"/>
+        <w:rPr>
+          <w:rFonts w:ascii="Calibri" w:hAnsi="Calibri" w:cs="Calibri"/>
+          <w:sz w:val="22"/>
+          <w:szCs w:val="22"/>
+          <w:u w:val="single"/>
+        </w:rPr>
+      </w:pPr>
+      <w:r>
+        <w:rPr>
+          <w:rFonts w:ascii="Calibri" w:hAnsi="Calibri" w:cs="Calibri"/>
+          <w:sz w:val="22"/>
+          <w:szCs w:val="22"/>
+          <w:u w:val="single"/>
+        </w:rPr>
+        <w:t>Código del ejercicio:</w:t>
       </w:r>
     </w:p>
     <w:p>
@@ -15914,25 +16023,77 @@
           <w:lang w:val="es-ES" w:eastAsia="es-ES_tradnl"/>
         </w:rPr>
       </w:pPr>
-      <w:r>
-        <w:rPr>
-          <w:rFonts w:ascii="Menlo" w:eastAsia="Times New Roman" w:hAnsi="Menlo" w:cs="Menlo"/>
-          <w:color w:val="D4D4D4"/>
-          <w:sz w:val="18"/>
-          <w:szCs w:val="18"/>
-          <w:lang w:val="es-ES" w:eastAsia="es-ES_tradnl"/>
-        </w:rPr>
-        <w:t xml:space="preserve">    </w:t>
-      </w:r>
-      <w:r>
-        <w:rPr>
-          <w:rFonts w:ascii="Menlo" w:eastAsia="Times New Roman" w:hAnsi="Menlo" w:cs="Menlo"/>
-          <w:color w:val="CE9178"/>
-          <w:sz w:val="18"/>
-          <w:szCs w:val="18"/>
-          <w:lang w:val="es-ES" w:eastAsia="es-ES_tradnl"/>
-        </w:rPr>
-        <w:t>"""</w:t>
+      <w:proofErr w:type="spellStart"/>
+      <w:r>
+        <w:rPr>
+          <w:rFonts w:ascii="Menlo" w:eastAsia="Times New Roman" w:hAnsi="Menlo" w:cs="Menlo"/>
+          <w:color w:val="569CD6"/>
+          <w:sz w:val="18"/>
+          <w:szCs w:val="18"/>
+          <w:lang w:val="es-ES" w:eastAsia="es-ES_tradnl"/>
+        </w:rPr>
+        <w:t>def</w:t>
+      </w:r>
+      <w:proofErr w:type="spellEnd"/>
+      <w:r>
+        <w:rPr>
+          <w:rFonts w:ascii="Menlo" w:eastAsia="Times New Roman" w:hAnsi="Menlo" w:cs="Menlo"/>
+          <w:color w:val="D4D4D4"/>
+          <w:sz w:val="18"/>
+          <w:szCs w:val="18"/>
+          <w:lang w:val="es-ES" w:eastAsia="es-ES_tradnl"/>
+        </w:rPr>
+        <w:t xml:space="preserve"> </w:t>
+      </w:r>
+      <w:r>
+        <w:rPr>
+          <w:rFonts w:ascii="Menlo" w:eastAsia="Times New Roman" w:hAnsi="Menlo" w:cs="Menlo"/>
+          <w:color w:val="DCDCAA"/>
+          <w:sz w:val="18"/>
+          <w:szCs w:val="18"/>
+          <w:lang w:val="es-ES" w:eastAsia="es-ES_tradnl"/>
+        </w:rPr>
+        <w:t>tiempo_min_fundicion</w:t>
+      </w:r>
+      <w:r>
+        <w:rPr>
+          <w:rFonts w:ascii="Menlo" w:eastAsia="Times New Roman" w:hAnsi="Menlo" w:cs="Menlo"/>
+          <w:color w:val="DCDCAA"/>
+          <w:sz w:val="18"/>
+          <w:szCs w:val="18"/>
+          <w:lang w:val="es-ES" w:eastAsia="es-ES_tradnl"/>
+        </w:rPr>
+        <w:t>2</w:t>
+      </w:r>
+      <w:r>
+        <w:rPr>
+          <w:rFonts w:ascii="Menlo" w:eastAsia="Times New Roman" w:hAnsi="Menlo" w:cs="Menlo"/>
+          <w:color w:val="D4D4D4"/>
+          <w:sz w:val="18"/>
+          <w:szCs w:val="18"/>
+          <w:lang w:val="es-ES" w:eastAsia="es-ES_tradnl"/>
+        </w:rPr>
+        <w:t>(</w:t>
+      </w:r>
+      <w:r>
+        <w:rPr>
+          <w:rFonts w:ascii="Menlo" w:eastAsia="Times New Roman" w:hAnsi="Menlo" w:cs="Menlo"/>
+          <w:color w:val="9CDCFE"/>
+          <w:sz w:val="18"/>
+          <w:szCs w:val="18"/>
+          <w:lang w:val="es-ES" w:eastAsia="es-ES_tradnl"/>
+        </w:rPr>
+        <w:t>escaleras</w:t>
+      </w:r>
+      <w:r>
+        <w:rPr>
+          <w:rFonts w:ascii="Menlo" w:eastAsia="Times New Roman" w:hAnsi="Menlo" w:cs="Menlo"/>
+          <w:color w:val="D4D4D4"/>
+          <w:sz w:val="18"/>
+          <w:szCs w:val="18"/>
+          <w:lang w:val="es-ES" w:eastAsia="es-ES_tradnl"/>
+        </w:rPr>
+        <w:t>):</w:t>
       </w:r>
     </w:p>
     <w:p>
@@ -15951,47 +16112,23 @@
       <w:r>
         <w:rPr>
           <w:rFonts w:ascii="Menlo" w:eastAsia="Times New Roman" w:hAnsi="Menlo" w:cs="Menlo"/>
+          <w:color w:val="D4D4D4"/>
+          <w:sz w:val="18"/>
+          <w:szCs w:val="18"/>
+          <w:lang w:val="es-ES" w:eastAsia="es-ES_tradnl"/>
+        </w:rPr>
+        <w:t xml:space="preserve">    </w:t>
+      </w:r>
+      <w:r>
+        <w:rPr>
+          <w:rFonts w:ascii="Menlo" w:eastAsia="Times New Roman" w:hAnsi="Menlo" w:cs="Menlo"/>
           <w:color w:val="CE9178"/>
           <w:sz w:val="18"/>
           <w:szCs w:val="18"/>
           <w:lang w:val="es-ES" w:eastAsia="es-ES_tradnl"/>
         </w:rPr>
-        <w:t xml:space="preserve">    </w:t>
-      </w:r>
-      <w:proofErr w:type="spellStart"/>
-      <w:r>
-        <w:rPr>
-          <w:rFonts w:ascii="Menlo" w:eastAsia="Times New Roman" w:hAnsi="Menlo" w:cs="Menlo"/>
-          <w:color w:val="CE9178"/>
-          <w:sz w:val="18"/>
-          <w:szCs w:val="18"/>
-          <w:lang w:val="es-ES" w:eastAsia="es-ES_tradnl"/>
-        </w:rPr>
-        <w:t>list</w:t>
-      </w:r>
-      <w:proofErr w:type="spellEnd"/>
-      <w:r>
-        <w:rPr>
-          <w:rFonts w:ascii="Menlo" w:eastAsia="Times New Roman" w:hAnsi="Menlo" w:cs="Menlo"/>
-          <w:color w:val="CE9178"/>
-          <w:sz w:val="18"/>
-          <w:szCs w:val="18"/>
-          <w:lang w:val="es-ES" w:eastAsia="es-ES_tradnl"/>
-        </w:rPr>
-        <w:t xml:space="preserve"> -&gt; </w:t>
-      </w:r>
-      <w:proofErr w:type="spellStart"/>
-      <w:r>
-        <w:rPr>
-          <w:rFonts w:ascii="Menlo" w:eastAsia="Times New Roman" w:hAnsi="Menlo" w:cs="Menlo"/>
-          <w:color w:val="CE9178"/>
-          <w:sz w:val="18"/>
-          <w:szCs w:val="18"/>
-          <w:lang w:val="es-ES" w:eastAsia="es-ES_tradnl"/>
-        </w:rPr>
-        <w:t>list</w:t>
-      </w:r>
-      <w:proofErr w:type="spellEnd"/>
+        <w:t>"""</w:t>
+      </w:r>
     </w:p>
     <w:p>
       <w:pPr>
@@ -16014,8 +16151,42 @@
           <w:szCs w:val="18"/>
           <w:lang w:val="es-ES" w:eastAsia="es-ES_tradnl"/>
         </w:rPr>
-        <w:t xml:space="preserve">    OBJ: Hallar el tiempo mínimo de fundición entre todas las escaleras.</w:t>
-      </w:r>
+        <w:t xml:space="preserve">    </w:t>
+      </w:r>
+      <w:proofErr w:type="spellStart"/>
+      <w:r>
+        <w:rPr>
+          <w:rFonts w:ascii="Menlo" w:eastAsia="Times New Roman" w:hAnsi="Menlo" w:cs="Menlo"/>
+          <w:color w:val="CE9178"/>
+          <w:sz w:val="18"/>
+          <w:szCs w:val="18"/>
+          <w:lang w:val="es-ES" w:eastAsia="es-ES_tradnl"/>
+        </w:rPr>
+        <w:t>list</w:t>
+      </w:r>
+      <w:proofErr w:type="spellEnd"/>
+      <w:r>
+        <w:rPr>
+          <w:rFonts w:ascii="Menlo" w:eastAsia="Times New Roman" w:hAnsi="Menlo" w:cs="Menlo"/>
+          <w:color w:val="CE9178"/>
+          <w:sz w:val="18"/>
+          <w:szCs w:val="18"/>
+          <w:lang w:val="es-ES" w:eastAsia="es-ES_tradnl"/>
+        </w:rPr>
+        <w:t xml:space="preserve"> -&gt; </w:t>
+      </w:r>
+      <w:proofErr w:type="spellStart"/>
+      <w:r>
+        <w:rPr>
+          <w:rFonts w:ascii="Menlo" w:eastAsia="Times New Roman" w:hAnsi="Menlo" w:cs="Menlo"/>
+          <w:color w:val="CE9178"/>
+          <w:sz w:val="18"/>
+          <w:szCs w:val="18"/>
+          <w:lang w:val="es-ES" w:eastAsia="es-ES_tradnl"/>
+        </w:rPr>
+        <w:t>list</w:t>
+      </w:r>
+      <w:proofErr w:type="spellEnd"/>
     </w:p>
     <w:p>
       <w:pPr>
@@ -16038,7 +16209,7 @@
           <w:szCs w:val="18"/>
           <w:lang w:val="es-ES" w:eastAsia="es-ES_tradnl"/>
         </w:rPr>
-        <w:t xml:space="preserve">    """</w:t>
+        <w:t xml:space="preserve">    OBJ: Hallar el tiempo mínimo de fundición entre todas las escaleras.</w:t>
       </w:r>
     </w:p>
     <w:p>
@@ -16057,42 +16228,12 @@
       <w:r>
         <w:rPr>
           <w:rFonts w:ascii="Menlo" w:eastAsia="Times New Roman" w:hAnsi="Menlo" w:cs="Menlo"/>
-          <w:color w:val="D4D4D4"/>
-          <w:sz w:val="18"/>
-          <w:szCs w:val="18"/>
-          <w:lang w:val="es-ES" w:eastAsia="es-ES_tradnl"/>
-        </w:rPr>
-        <w:t xml:space="preserve">    </w:t>
-      </w:r>
-      <w:r>
-        <w:rPr>
-          <w:rFonts w:ascii="Menlo" w:eastAsia="Times New Roman" w:hAnsi="Menlo" w:cs="Menlo"/>
-          <w:color w:val="9CDCFE"/>
-          <w:sz w:val="18"/>
-          <w:szCs w:val="18"/>
-          <w:lang w:val="es-ES" w:eastAsia="es-ES_tradnl"/>
-        </w:rPr>
-        <w:t>tiempo</w:t>
-      </w:r>
-      <w:r>
-        <w:rPr>
-          <w:rFonts w:ascii="Menlo" w:eastAsia="Times New Roman" w:hAnsi="Menlo" w:cs="Menlo"/>
-          <w:color w:val="D4D4D4"/>
-          <w:sz w:val="18"/>
-          <w:szCs w:val="18"/>
-          <w:lang w:val="es-ES" w:eastAsia="es-ES_tradnl"/>
-        </w:rPr>
-        <w:t xml:space="preserve"> = </w:t>
-      </w:r>
-      <w:r>
-        <w:rPr>
-          <w:rFonts w:ascii="Menlo" w:eastAsia="Times New Roman" w:hAnsi="Menlo" w:cs="Menlo"/>
-          <w:color w:val="B5CEA8"/>
-          <w:sz w:val="18"/>
-          <w:szCs w:val="18"/>
-          <w:lang w:val="es-ES" w:eastAsia="es-ES_tradnl"/>
-        </w:rPr>
-        <w:t>0</w:t>
+          <w:color w:val="CE9178"/>
+          <w:sz w:val="18"/>
+          <w:szCs w:val="18"/>
+          <w:lang w:val="es-ES" w:eastAsia="es-ES_tradnl"/>
+        </w:rPr>
+        <w:t xml:space="preserve">    """</w:t>
       </w:r>
     </w:p>
     <w:p>
@@ -16118,50 +16259,6 @@
         </w:rPr>
         <w:t xml:space="preserve">    </w:t>
       </w:r>
-      <w:proofErr w:type="spellStart"/>
-      <w:r>
-        <w:rPr>
-          <w:rFonts w:ascii="Menlo" w:eastAsia="Times New Roman" w:hAnsi="Menlo" w:cs="Menlo"/>
-          <w:color w:val="C586C0"/>
-          <w:sz w:val="18"/>
-          <w:szCs w:val="18"/>
-          <w:lang w:val="es-ES" w:eastAsia="es-ES_tradnl"/>
-        </w:rPr>
-        <w:t>while</w:t>
-      </w:r>
-      <w:proofErr w:type="spellEnd"/>
-      <w:r>
-        <w:rPr>
-          <w:rFonts w:ascii="Menlo" w:eastAsia="Times New Roman" w:hAnsi="Menlo" w:cs="Menlo"/>
-          <w:color w:val="D4D4D4"/>
-          <w:sz w:val="18"/>
-          <w:szCs w:val="18"/>
-          <w:lang w:val="es-ES" w:eastAsia="es-ES_tradnl"/>
-        </w:rPr>
-        <w:t xml:space="preserve"> </w:t>
-      </w:r>
-      <w:proofErr w:type="spellStart"/>
-      <w:r>
-        <w:rPr>
-          <w:rFonts w:ascii="Menlo" w:eastAsia="Times New Roman" w:hAnsi="Menlo" w:cs="Menlo"/>
-          <w:color w:val="DCDCAA"/>
-          <w:sz w:val="18"/>
-          <w:szCs w:val="18"/>
-          <w:lang w:val="es-ES" w:eastAsia="es-ES_tradnl"/>
-        </w:rPr>
-        <w:t>len</w:t>
-      </w:r>
-      <w:proofErr w:type="spellEnd"/>
-      <w:r>
-        <w:rPr>
-          <w:rFonts w:ascii="Menlo" w:eastAsia="Times New Roman" w:hAnsi="Menlo" w:cs="Menlo"/>
-          <w:color w:val="D4D4D4"/>
-          <w:sz w:val="18"/>
-          <w:szCs w:val="18"/>
-          <w:lang w:val="es-ES" w:eastAsia="es-ES_tradnl"/>
-        </w:rPr>
-        <w:t>(</w:t>
-      </w:r>
       <w:r>
         <w:rPr>
           <w:rFonts w:ascii="Menlo" w:eastAsia="Times New Roman" w:hAnsi="Menlo" w:cs="Menlo"/>
@@ -16170,17 +16267,17 @@
           <w:szCs w:val="18"/>
           <w:lang w:val="es-ES" w:eastAsia="es-ES_tradnl"/>
         </w:rPr>
-        <w:t>escaleras</w:t>
-      </w:r>
-      <w:r>
-        <w:rPr>
-          <w:rFonts w:ascii="Menlo" w:eastAsia="Times New Roman" w:hAnsi="Menlo" w:cs="Menlo"/>
-          <w:color w:val="D4D4D4"/>
-          <w:sz w:val="18"/>
-          <w:szCs w:val="18"/>
-          <w:lang w:val="es-ES" w:eastAsia="es-ES_tradnl"/>
-        </w:rPr>
-        <w:t>)&gt;</w:t>
+        <w:t>tiempo</w:t>
+      </w:r>
+      <w:r>
+        <w:rPr>
+          <w:rFonts w:ascii="Menlo" w:eastAsia="Times New Roman" w:hAnsi="Menlo" w:cs="Menlo"/>
+          <w:color w:val="D4D4D4"/>
+          <w:sz w:val="18"/>
+          <w:szCs w:val="18"/>
+          <w:lang w:val="es-ES" w:eastAsia="es-ES_tradnl"/>
+        </w:rPr>
+        <w:t xml:space="preserve"> = </w:t>
       </w:r>
       <w:r>
         <w:rPr>
@@ -16190,17 +16287,7 @@
           <w:szCs w:val="18"/>
           <w:lang w:val="es-ES" w:eastAsia="es-ES_tradnl"/>
         </w:rPr>
-        <w:t>1</w:t>
-      </w:r>
-      <w:r>
-        <w:rPr>
-          <w:rFonts w:ascii="Menlo" w:eastAsia="Times New Roman" w:hAnsi="Menlo" w:cs="Menlo"/>
-          <w:color w:val="D4D4D4"/>
-          <w:sz w:val="18"/>
-          <w:szCs w:val="18"/>
-          <w:lang w:val="es-ES" w:eastAsia="es-ES_tradnl"/>
-        </w:rPr>
-        <w:t>:</w:t>
+        <w:t>0</w:t>
       </w:r>
     </w:p>
     <w:p>
@@ -16224,7 +16311,51 @@
           <w:szCs w:val="18"/>
           <w:lang w:val="es-ES" w:eastAsia="es-ES_tradnl"/>
         </w:rPr>
-        <w:t xml:space="preserve">        </w:t>
+        <w:t xml:space="preserve">    </w:t>
+      </w:r>
+      <w:proofErr w:type="spellStart"/>
+      <w:r>
+        <w:rPr>
+          <w:rFonts w:ascii="Menlo" w:eastAsia="Times New Roman" w:hAnsi="Menlo" w:cs="Menlo"/>
+          <w:color w:val="C586C0"/>
+          <w:sz w:val="18"/>
+          <w:szCs w:val="18"/>
+          <w:lang w:val="es-ES" w:eastAsia="es-ES_tradnl"/>
+        </w:rPr>
+        <w:t>while</w:t>
+      </w:r>
+      <w:proofErr w:type="spellEnd"/>
+      <w:r>
+        <w:rPr>
+          <w:rFonts w:ascii="Menlo" w:eastAsia="Times New Roman" w:hAnsi="Menlo" w:cs="Menlo"/>
+          <w:color w:val="D4D4D4"/>
+          <w:sz w:val="18"/>
+          <w:szCs w:val="18"/>
+          <w:lang w:val="es-ES" w:eastAsia="es-ES_tradnl"/>
+        </w:rPr>
+        <w:t xml:space="preserve"> </w:t>
+      </w:r>
+      <w:proofErr w:type="spellStart"/>
+      <w:r>
+        <w:rPr>
+          <w:rFonts w:ascii="Menlo" w:eastAsia="Times New Roman" w:hAnsi="Menlo" w:cs="Menlo"/>
+          <w:color w:val="DCDCAA"/>
+          <w:sz w:val="18"/>
+          <w:szCs w:val="18"/>
+          <w:lang w:val="es-ES" w:eastAsia="es-ES_tradnl"/>
+        </w:rPr>
+        <w:t>len</w:t>
+      </w:r>
+      <w:proofErr w:type="spellEnd"/>
+      <w:r>
+        <w:rPr>
+          <w:rFonts w:ascii="Menlo" w:eastAsia="Times New Roman" w:hAnsi="Menlo" w:cs="Menlo"/>
+          <w:color w:val="D4D4D4"/>
+          <w:sz w:val="18"/>
+          <w:szCs w:val="18"/>
+          <w:lang w:val="es-ES" w:eastAsia="es-ES_tradnl"/>
+        </w:rPr>
+        <w:t>(</w:t>
       </w:r>
       <w:r>
         <w:rPr>
@@ -16234,26 +16365,6 @@
           <w:szCs w:val="18"/>
           <w:lang w:val="es-ES" w:eastAsia="es-ES_tradnl"/>
         </w:rPr>
-        <w:t>menor1</w:t>
-      </w:r>
-      <w:r>
-        <w:rPr>
-          <w:rFonts w:ascii="Menlo" w:eastAsia="Times New Roman" w:hAnsi="Menlo" w:cs="Menlo"/>
-          <w:color w:val="D4D4D4"/>
-          <w:sz w:val="18"/>
-          <w:szCs w:val="18"/>
-          <w:lang w:val="es-ES" w:eastAsia="es-ES_tradnl"/>
-        </w:rPr>
-        <w:t xml:space="preserve"> = </w:t>
-      </w:r>
-      <w:r>
-        <w:rPr>
-          <w:rFonts w:ascii="Menlo" w:eastAsia="Times New Roman" w:hAnsi="Menlo" w:cs="Menlo"/>
-          <w:color w:val="9CDCFE"/>
-          <w:sz w:val="18"/>
-          <w:szCs w:val="18"/>
-          <w:lang w:val="es-ES" w:eastAsia="es-ES_tradnl"/>
-        </w:rPr>
         <w:t>escaleras</w:t>
       </w:r>
       <w:r>
@@ -16264,7 +16375,7 @@
           <w:szCs w:val="18"/>
           <w:lang w:val="es-ES" w:eastAsia="es-ES_tradnl"/>
         </w:rPr>
-        <w:t>[</w:t>
+        <w:t>)&gt;</w:t>
       </w:r>
       <w:r>
         <w:rPr>
@@ -16274,17 +16385,17 @@
           <w:szCs w:val="18"/>
           <w:lang w:val="es-ES" w:eastAsia="es-ES_tradnl"/>
         </w:rPr>
-        <w:t>0</w:t>
-      </w:r>
-      <w:r>
-        <w:rPr>
-          <w:rFonts w:ascii="Menlo" w:eastAsia="Times New Roman" w:hAnsi="Menlo" w:cs="Menlo"/>
-          <w:color w:val="D4D4D4"/>
-          <w:sz w:val="18"/>
-          <w:szCs w:val="18"/>
-          <w:lang w:val="es-ES" w:eastAsia="es-ES_tradnl"/>
-        </w:rPr>
-        <w:t>]</w:t>
+        <w:t>1</w:t>
+      </w:r>
+      <w:r>
+        <w:rPr>
+          <w:rFonts w:ascii="Menlo" w:eastAsia="Times New Roman" w:hAnsi="Menlo" w:cs="Menlo"/>
+          <w:color w:val="D4D4D4"/>
+          <w:sz w:val="18"/>
+          <w:szCs w:val="18"/>
+          <w:lang w:val="es-ES" w:eastAsia="es-ES_tradnl"/>
+        </w:rPr>
+        <w:t>:</w:t>
       </w:r>
     </w:p>
     <w:p>
@@ -16310,28 +16421,6 @@
         </w:rPr>
         <w:t xml:space="preserve">        </w:t>
       </w:r>
-      <w:proofErr w:type="spellStart"/>
-      <w:r>
-        <w:rPr>
-          <w:rFonts w:ascii="Menlo" w:eastAsia="Times New Roman" w:hAnsi="Menlo" w:cs="Menlo"/>
-          <w:color w:val="C586C0"/>
-          <w:sz w:val="18"/>
-          <w:szCs w:val="18"/>
-          <w:lang w:val="es-ES" w:eastAsia="es-ES_tradnl"/>
-        </w:rPr>
-        <w:t>for</w:t>
-      </w:r>
-      <w:proofErr w:type="spellEnd"/>
-      <w:r>
-        <w:rPr>
-          <w:rFonts w:ascii="Menlo" w:eastAsia="Times New Roman" w:hAnsi="Menlo" w:cs="Menlo"/>
-          <w:color w:val="D4D4D4"/>
-          <w:sz w:val="18"/>
-          <w:szCs w:val="18"/>
-          <w:lang w:val="es-ES" w:eastAsia="es-ES_tradnl"/>
-        </w:rPr>
-        <w:t xml:space="preserve"> </w:t>
-      </w:r>
       <w:r>
         <w:rPr>
           <w:rFonts w:ascii="Menlo" w:eastAsia="Times New Roman" w:hAnsi="Menlo" w:cs="Menlo"/>
@@ -16340,37 +16429,17 @@
           <w:szCs w:val="18"/>
           <w:lang w:val="es-ES" w:eastAsia="es-ES_tradnl"/>
         </w:rPr>
-        <w:t>escalera</w:t>
-      </w:r>
-      <w:r>
-        <w:rPr>
-          <w:rFonts w:ascii="Menlo" w:eastAsia="Times New Roman" w:hAnsi="Menlo" w:cs="Menlo"/>
-          <w:color w:val="D4D4D4"/>
-          <w:sz w:val="18"/>
-          <w:szCs w:val="18"/>
-          <w:lang w:val="es-ES" w:eastAsia="es-ES_tradnl"/>
-        </w:rPr>
-        <w:t xml:space="preserve"> </w:t>
-      </w:r>
-      <w:r>
-        <w:rPr>
-          <w:rFonts w:ascii="Menlo" w:eastAsia="Times New Roman" w:hAnsi="Menlo" w:cs="Menlo"/>
-          <w:color w:val="C586C0"/>
-          <w:sz w:val="18"/>
-          <w:szCs w:val="18"/>
-          <w:lang w:val="es-ES" w:eastAsia="es-ES_tradnl"/>
-        </w:rPr>
-        <w:t>in</w:t>
-      </w:r>
-      <w:r>
-        <w:rPr>
-          <w:rFonts w:ascii="Menlo" w:eastAsia="Times New Roman" w:hAnsi="Menlo" w:cs="Menlo"/>
-          <w:color w:val="D4D4D4"/>
-          <w:sz w:val="18"/>
-          <w:szCs w:val="18"/>
-          <w:lang w:val="es-ES" w:eastAsia="es-ES_tradnl"/>
-        </w:rPr>
-        <w:t xml:space="preserve"> </w:t>
+        <w:t>menor1</w:t>
+      </w:r>
+      <w:r>
+        <w:rPr>
+          <w:rFonts w:ascii="Menlo" w:eastAsia="Times New Roman" w:hAnsi="Menlo" w:cs="Menlo"/>
+          <w:color w:val="D4D4D4"/>
+          <w:sz w:val="18"/>
+          <w:szCs w:val="18"/>
+          <w:lang w:val="es-ES" w:eastAsia="es-ES_tradnl"/>
+        </w:rPr>
+        <w:t xml:space="preserve"> = </w:t>
       </w:r>
       <w:r>
         <w:rPr>
@@ -16390,7 +16459,27 @@
           <w:szCs w:val="18"/>
           <w:lang w:val="es-ES" w:eastAsia="es-ES_tradnl"/>
         </w:rPr>
-        <w:t>:</w:t>
+        <w:t>[</w:t>
+      </w:r>
+      <w:r>
+        <w:rPr>
+          <w:rFonts w:ascii="Menlo" w:eastAsia="Times New Roman" w:hAnsi="Menlo" w:cs="Menlo"/>
+          <w:color w:val="B5CEA8"/>
+          <w:sz w:val="18"/>
+          <w:szCs w:val="18"/>
+          <w:lang w:val="es-ES" w:eastAsia="es-ES_tradnl"/>
+        </w:rPr>
+        <w:t>0</w:t>
+      </w:r>
+      <w:r>
+        <w:rPr>
+          <w:rFonts w:ascii="Menlo" w:eastAsia="Times New Roman" w:hAnsi="Menlo" w:cs="Menlo"/>
+          <w:color w:val="D4D4D4"/>
+          <w:sz w:val="18"/>
+          <w:szCs w:val="18"/>
+          <w:lang w:val="es-ES" w:eastAsia="es-ES_tradnl"/>
+        </w:rPr>
+        <w:t>]</w:t>
       </w:r>
     </w:p>
     <w:p>
@@ -16414,7 +16503,7 @@
           <w:szCs w:val="18"/>
           <w:lang w:val="es-ES" w:eastAsia="es-ES_tradnl"/>
         </w:rPr>
-        <w:t xml:space="preserve">            </w:t>
+        <w:t xml:space="preserve">        </w:t>
       </w:r>
       <w:proofErr w:type="spellStart"/>
       <w:r>
@@ -16425,7 +16514,7 @@
           <w:szCs w:val="18"/>
           <w:lang w:val="es-ES" w:eastAsia="es-ES_tradnl"/>
         </w:rPr>
-        <w:t>if</w:t>
+        <w:t>for</w:t>
       </w:r>
       <w:proofErr w:type="spellEnd"/>
       <w:r>
@@ -16456,7 +16545,27 @@
           <w:szCs w:val="18"/>
           <w:lang w:val="es-ES" w:eastAsia="es-ES_tradnl"/>
         </w:rPr>
-        <w:t xml:space="preserve"> &lt; </w:t>
+        <w:t xml:space="preserve"> </w:t>
+      </w:r>
+      <w:r>
+        <w:rPr>
+          <w:rFonts w:ascii="Menlo" w:eastAsia="Times New Roman" w:hAnsi="Menlo" w:cs="Menlo"/>
+          <w:color w:val="C586C0"/>
+          <w:sz w:val="18"/>
+          <w:szCs w:val="18"/>
+          <w:lang w:val="es-ES" w:eastAsia="es-ES_tradnl"/>
+        </w:rPr>
+        <w:t>in</w:t>
+      </w:r>
+      <w:r>
+        <w:rPr>
+          <w:rFonts w:ascii="Menlo" w:eastAsia="Times New Roman" w:hAnsi="Menlo" w:cs="Menlo"/>
+          <w:color w:val="D4D4D4"/>
+          <w:sz w:val="18"/>
+          <w:szCs w:val="18"/>
+          <w:lang w:val="es-ES" w:eastAsia="es-ES_tradnl"/>
+        </w:rPr>
+        <w:t xml:space="preserve"> </w:t>
       </w:r>
       <w:r>
         <w:rPr>
@@ -16466,7 +16575,7 @@
           <w:szCs w:val="18"/>
           <w:lang w:val="es-ES" w:eastAsia="es-ES_tradnl"/>
         </w:rPr>
-        <w:t>menor1</w:t>
+        <w:t>escaleras</w:t>
       </w:r>
       <w:r>
         <w:rPr>
@@ -16500,7 +16609,29 @@
           <w:szCs w:val="18"/>
           <w:lang w:val="es-ES" w:eastAsia="es-ES_tradnl"/>
         </w:rPr>
-        <w:t xml:space="preserve">                </w:t>
+        <w:t xml:space="preserve">            </w:t>
+      </w:r>
+      <w:proofErr w:type="spellStart"/>
+      <w:r>
+        <w:rPr>
+          <w:rFonts w:ascii="Menlo" w:eastAsia="Times New Roman" w:hAnsi="Menlo" w:cs="Menlo"/>
+          <w:color w:val="C586C0"/>
+          <w:sz w:val="18"/>
+          <w:szCs w:val="18"/>
+          <w:lang w:val="es-ES" w:eastAsia="es-ES_tradnl"/>
+        </w:rPr>
+        <w:t>if</w:t>
+      </w:r>
+      <w:proofErr w:type="spellEnd"/>
+      <w:r>
+        <w:rPr>
+          <w:rFonts w:ascii="Menlo" w:eastAsia="Times New Roman" w:hAnsi="Menlo" w:cs="Menlo"/>
+          <w:color w:val="D4D4D4"/>
+          <w:sz w:val="18"/>
+          <w:szCs w:val="18"/>
+          <w:lang w:val="es-ES" w:eastAsia="es-ES_tradnl"/>
+        </w:rPr>
+        <w:t xml:space="preserve"> </w:t>
       </w:r>
       <w:r>
         <w:rPr>
@@ -16510,6 +16641,26 @@
           <w:szCs w:val="18"/>
           <w:lang w:val="es-ES" w:eastAsia="es-ES_tradnl"/>
         </w:rPr>
+        <w:t>escalera</w:t>
+      </w:r>
+      <w:r>
+        <w:rPr>
+          <w:rFonts w:ascii="Menlo" w:eastAsia="Times New Roman" w:hAnsi="Menlo" w:cs="Menlo"/>
+          <w:color w:val="D4D4D4"/>
+          <w:sz w:val="18"/>
+          <w:szCs w:val="18"/>
+          <w:lang w:val="es-ES" w:eastAsia="es-ES_tradnl"/>
+        </w:rPr>
+        <w:t xml:space="preserve"> &lt; </w:t>
+      </w:r>
+      <w:r>
+        <w:rPr>
+          <w:rFonts w:ascii="Menlo" w:eastAsia="Times New Roman" w:hAnsi="Menlo" w:cs="Menlo"/>
+          <w:color w:val="9CDCFE"/>
+          <w:sz w:val="18"/>
+          <w:szCs w:val="18"/>
+          <w:lang w:val="es-ES" w:eastAsia="es-ES_tradnl"/>
+        </w:rPr>
         <w:t>menor1</w:t>
       </w:r>
       <w:r>
@@ -16520,17 +16671,7 @@
           <w:szCs w:val="18"/>
           <w:lang w:val="es-ES" w:eastAsia="es-ES_tradnl"/>
         </w:rPr>
-        <w:t xml:space="preserve"> = </w:t>
-      </w:r>
-      <w:r>
-        <w:rPr>
-          <w:rFonts w:ascii="Menlo" w:eastAsia="Times New Roman" w:hAnsi="Menlo" w:cs="Menlo"/>
-          <w:color w:val="9CDCFE"/>
-          <w:sz w:val="18"/>
-          <w:szCs w:val="18"/>
-          <w:lang w:val="es-ES" w:eastAsia="es-ES_tradnl"/>
-        </w:rPr>
-        <w:t>escalera</w:t>
+        <w:t>:</w:t>
       </w:r>
     </w:p>
     <w:p>
@@ -16554,9 +16695,8 @@
           <w:szCs w:val="18"/>
           <w:lang w:val="es-ES" w:eastAsia="es-ES_tradnl"/>
         </w:rPr>
-        <w:t xml:space="preserve">        </w:t>
-      </w:r>
-      <w:proofErr w:type="spellStart"/>
+        <w:t xml:space="preserve">                </w:t>
+      </w:r>
       <w:r>
         <w:rPr>
           <w:rFonts w:ascii="Menlo" w:eastAsia="Times New Roman" w:hAnsi="Menlo" w:cs="Menlo"/>
@@ -16565,28 +16705,17 @@
           <w:szCs w:val="18"/>
           <w:lang w:val="es-ES" w:eastAsia="es-ES_tradnl"/>
         </w:rPr>
-        <w:t>escaleras</w:t>
-      </w:r>
-      <w:r>
-        <w:rPr>
-          <w:rFonts w:ascii="Menlo" w:eastAsia="Times New Roman" w:hAnsi="Menlo" w:cs="Menlo"/>
-          <w:color w:val="D4D4D4"/>
-          <w:sz w:val="18"/>
-          <w:szCs w:val="18"/>
-          <w:lang w:val="es-ES" w:eastAsia="es-ES_tradnl"/>
-        </w:rPr>
-        <w:t>.remove</w:t>
-      </w:r>
-      <w:proofErr w:type="spellEnd"/>
-      <w:r>
-        <w:rPr>
-          <w:rFonts w:ascii="Menlo" w:eastAsia="Times New Roman" w:hAnsi="Menlo" w:cs="Menlo"/>
-          <w:color w:val="D4D4D4"/>
-          <w:sz w:val="18"/>
-          <w:szCs w:val="18"/>
-          <w:lang w:val="es-ES" w:eastAsia="es-ES_tradnl"/>
-        </w:rPr>
-        <w:t>(</w:t>
+        <w:t>menor1</w:t>
+      </w:r>
+      <w:r>
+        <w:rPr>
+          <w:rFonts w:ascii="Menlo" w:eastAsia="Times New Roman" w:hAnsi="Menlo" w:cs="Menlo"/>
+          <w:color w:val="D4D4D4"/>
+          <w:sz w:val="18"/>
+          <w:szCs w:val="18"/>
+          <w:lang w:val="es-ES" w:eastAsia="es-ES_tradnl"/>
+        </w:rPr>
+        <w:t xml:space="preserve"> = </w:t>
       </w:r>
       <w:r>
         <w:rPr>
@@ -16596,17 +16725,7 @@
           <w:szCs w:val="18"/>
           <w:lang w:val="es-ES" w:eastAsia="es-ES_tradnl"/>
         </w:rPr>
-        <w:t>menor1</w:t>
-      </w:r>
-      <w:r>
-        <w:rPr>
-          <w:rFonts w:ascii="Menlo" w:eastAsia="Times New Roman" w:hAnsi="Menlo" w:cs="Menlo"/>
-          <w:color w:val="D4D4D4"/>
-          <w:sz w:val="18"/>
-          <w:szCs w:val="18"/>
-          <w:lang w:val="es-ES" w:eastAsia="es-ES_tradnl"/>
-        </w:rPr>
-        <w:t>)</w:t>
+        <w:t>escalera</w:t>
       </w:r>
     </w:p>
     <w:p>
@@ -16632,6 +16751,7 @@
         </w:rPr>
         <w:t xml:space="preserve">        </w:t>
       </w:r>
+      <w:proofErr w:type="spellStart"/>
       <w:r>
         <w:rPr>
           <w:rFonts w:ascii="Menlo" w:eastAsia="Times New Roman" w:hAnsi="Menlo" w:cs="Menlo"/>
@@ -16640,17 +16760,28 @@
           <w:szCs w:val="18"/>
           <w:lang w:val="es-ES" w:eastAsia="es-ES_tradnl"/>
         </w:rPr>
-        <w:t>menor2</w:t>
-      </w:r>
-      <w:r>
-        <w:rPr>
-          <w:rFonts w:ascii="Menlo" w:eastAsia="Times New Roman" w:hAnsi="Menlo" w:cs="Menlo"/>
-          <w:color w:val="D4D4D4"/>
-          <w:sz w:val="18"/>
-          <w:szCs w:val="18"/>
-          <w:lang w:val="es-ES" w:eastAsia="es-ES_tradnl"/>
-        </w:rPr>
-        <w:t xml:space="preserve"> = </w:t>
+        <w:t>escaleras</w:t>
+      </w:r>
+      <w:r>
+        <w:rPr>
+          <w:rFonts w:ascii="Menlo" w:eastAsia="Times New Roman" w:hAnsi="Menlo" w:cs="Menlo"/>
+          <w:color w:val="D4D4D4"/>
+          <w:sz w:val="18"/>
+          <w:szCs w:val="18"/>
+          <w:lang w:val="es-ES" w:eastAsia="es-ES_tradnl"/>
+        </w:rPr>
+        <w:t>.remove</w:t>
+      </w:r>
+      <w:proofErr w:type="spellEnd"/>
+      <w:r>
+        <w:rPr>
+          <w:rFonts w:ascii="Menlo" w:eastAsia="Times New Roman" w:hAnsi="Menlo" w:cs="Menlo"/>
+          <w:color w:val="D4D4D4"/>
+          <w:sz w:val="18"/>
+          <w:szCs w:val="18"/>
+          <w:lang w:val="es-ES" w:eastAsia="es-ES_tradnl"/>
+        </w:rPr>
+        <w:t>(</w:t>
       </w:r>
       <w:r>
         <w:rPr>
@@ -16660,37 +16791,17 @@
           <w:szCs w:val="18"/>
           <w:lang w:val="es-ES" w:eastAsia="es-ES_tradnl"/>
         </w:rPr>
-        <w:t>escaleras</w:t>
-      </w:r>
-      <w:r>
-        <w:rPr>
-          <w:rFonts w:ascii="Menlo" w:eastAsia="Times New Roman" w:hAnsi="Menlo" w:cs="Menlo"/>
-          <w:color w:val="D4D4D4"/>
-          <w:sz w:val="18"/>
-          <w:szCs w:val="18"/>
-          <w:lang w:val="es-ES" w:eastAsia="es-ES_tradnl"/>
-        </w:rPr>
-        <w:t>[</w:t>
-      </w:r>
-      <w:r>
-        <w:rPr>
-          <w:rFonts w:ascii="Menlo" w:eastAsia="Times New Roman" w:hAnsi="Menlo" w:cs="Menlo"/>
-          <w:color w:val="B5CEA8"/>
-          <w:sz w:val="18"/>
-          <w:szCs w:val="18"/>
-          <w:lang w:val="es-ES" w:eastAsia="es-ES_tradnl"/>
-        </w:rPr>
-        <w:t>0</w:t>
-      </w:r>
-      <w:r>
-        <w:rPr>
-          <w:rFonts w:ascii="Menlo" w:eastAsia="Times New Roman" w:hAnsi="Menlo" w:cs="Menlo"/>
-          <w:color w:val="D4D4D4"/>
-          <w:sz w:val="18"/>
-          <w:szCs w:val="18"/>
-          <w:lang w:val="es-ES" w:eastAsia="es-ES_tradnl"/>
-        </w:rPr>
-        <w:t>]</w:t>
+        <w:t>menor1</w:t>
+      </w:r>
+      <w:r>
+        <w:rPr>
+          <w:rFonts w:ascii="Menlo" w:eastAsia="Times New Roman" w:hAnsi="Menlo" w:cs="Menlo"/>
+          <w:color w:val="D4D4D4"/>
+          <w:sz w:val="18"/>
+          <w:szCs w:val="18"/>
+          <w:lang w:val="es-ES" w:eastAsia="es-ES_tradnl"/>
+        </w:rPr>
+        <w:t>)</w:t>
       </w:r>
     </w:p>
     <w:p>
@@ -16716,28 +16827,6 @@
         </w:rPr>
         <w:t xml:space="preserve">        </w:t>
       </w:r>
-      <w:proofErr w:type="spellStart"/>
-      <w:r>
-        <w:rPr>
-          <w:rFonts w:ascii="Menlo" w:eastAsia="Times New Roman" w:hAnsi="Menlo" w:cs="Menlo"/>
-          <w:color w:val="C586C0"/>
-          <w:sz w:val="18"/>
-          <w:szCs w:val="18"/>
-          <w:lang w:val="es-ES" w:eastAsia="es-ES_tradnl"/>
-        </w:rPr>
-        <w:t>for</w:t>
-      </w:r>
-      <w:proofErr w:type="spellEnd"/>
-      <w:r>
-        <w:rPr>
-          <w:rFonts w:ascii="Menlo" w:eastAsia="Times New Roman" w:hAnsi="Menlo" w:cs="Menlo"/>
-          <w:color w:val="D4D4D4"/>
-          <w:sz w:val="18"/>
-          <w:szCs w:val="18"/>
-          <w:lang w:val="es-ES" w:eastAsia="es-ES_tradnl"/>
-        </w:rPr>
-        <w:t xml:space="preserve"> </w:t>
-      </w:r>
       <w:r>
         <w:rPr>
           <w:rFonts w:ascii="Menlo" w:eastAsia="Times New Roman" w:hAnsi="Menlo" w:cs="Menlo"/>
@@ -16746,37 +16835,17 @@
           <w:szCs w:val="18"/>
           <w:lang w:val="es-ES" w:eastAsia="es-ES_tradnl"/>
         </w:rPr>
-        <w:t>escalera</w:t>
-      </w:r>
-      <w:r>
-        <w:rPr>
-          <w:rFonts w:ascii="Menlo" w:eastAsia="Times New Roman" w:hAnsi="Menlo" w:cs="Menlo"/>
-          <w:color w:val="D4D4D4"/>
-          <w:sz w:val="18"/>
-          <w:szCs w:val="18"/>
-          <w:lang w:val="es-ES" w:eastAsia="es-ES_tradnl"/>
-        </w:rPr>
-        <w:t xml:space="preserve"> </w:t>
-      </w:r>
-      <w:r>
-        <w:rPr>
-          <w:rFonts w:ascii="Menlo" w:eastAsia="Times New Roman" w:hAnsi="Menlo" w:cs="Menlo"/>
-          <w:color w:val="C586C0"/>
-          <w:sz w:val="18"/>
-          <w:szCs w:val="18"/>
-          <w:lang w:val="es-ES" w:eastAsia="es-ES_tradnl"/>
-        </w:rPr>
-        <w:t>in</w:t>
-      </w:r>
-      <w:r>
-        <w:rPr>
-          <w:rFonts w:ascii="Menlo" w:eastAsia="Times New Roman" w:hAnsi="Menlo" w:cs="Menlo"/>
-          <w:color w:val="D4D4D4"/>
-          <w:sz w:val="18"/>
-          <w:szCs w:val="18"/>
-          <w:lang w:val="es-ES" w:eastAsia="es-ES_tradnl"/>
-        </w:rPr>
-        <w:t xml:space="preserve"> </w:t>
+        <w:t>menor2</w:t>
+      </w:r>
+      <w:r>
+        <w:rPr>
+          <w:rFonts w:ascii="Menlo" w:eastAsia="Times New Roman" w:hAnsi="Menlo" w:cs="Menlo"/>
+          <w:color w:val="D4D4D4"/>
+          <w:sz w:val="18"/>
+          <w:szCs w:val="18"/>
+          <w:lang w:val="es-ES" w:eastAsia="es-ES_tradnl"/>
+        </w:rPr>
+        <w:t xml:space="preserve"> = </w:t>
       </w:r>
       <w:r>
         <w:rPr>
@@ -16796,7 +16865,27 @@
           <w:szCs w:val="18"/>
           <w:lang w:val="es-ES" w:eastAsia="es-ES_tradnl"/>
         </w:rPr>
-        <w:t>:</w:t>
+        <w:t>[</w:t>
+      </w:r>
+      <w:r>
+        <w:rPr>
+          <w:rFonts w:ascii="Menlo" w:eastAsia="Times New Roman" w:hAnsi="Menlo" w:cs="Menlo"/>
+          <w:color w:val="B5CEA8"/>
+          <w:sz w:val="18"/>
+          <w:szCs w:val="18"/>
+          <w:lang w:val="es-ES" w:eastAsia="es-ES_tradnl"/>
+        </w:rPr>
+        <w:t>0</w:t>
+      </w:r>
+      <w:r>
+        <w:rPr>
+          <w:rFonts w:ascii="Menlo" w:eastAsia="Times New Roman" w:hAnsi="Menlo" w:cs="Menlo"/>
+          <w:color w:val="D4D4D4"/>
+          <w:sz w:val="18"/>
+          <w:szCs w:val="18"/>
+          <w:lang w:val="es-ES" w:eastAsia="es-ES_tradnl"/>
+        </w:rPr>
+        <w:t>]</w:t>
       </w:r>
     </w:p>
     <w:p>
@@ -16820,7 +16909,7 @@
           <w:szCs w:val="18"/>
           <w:lang w:val="es-ES" w:eastAsia="es-ES_tradnl"/>
         </w:rPr>
-        <w:t xml:space="preserve">            </w:t>
+        <w:t xml:space="preserve">        </w:t>
       </w:r>
       <w:proofErr w:type="spellStart"/>
       <w:r>
@@ -16831,7 +16920,7 @@
           <w:szCs w:val="18"/>
           <w:lang w:val="es-ES" w:eastAsia="es-ES_tradnl"/>
         </w:rPr>
-        <w:t>if</w:t>
+        <w:t>for</w:t>
       </w:r>
       <w:proofErr w:type="spellEnd"/>
       <w:r>
@@ -16862,7 +16951,27 @@
           <w:szCs w:val="18"/>
           <w:lang w:val="es-ES" w:eastAsia="es-ES_tradnl"/>
         </w:rPr>
-        <w:t xml:space="preserve"> &lt; </w:t>
+        <w:t xml:space="preserve"> </w:t>
+      </w:r>
+      <w:r>
+        <w:rPr>
+          <w:rFonts w:ascii="Menlo" w:eastAsia="Times New Roman" w:hAnsi="Menlo" w:cs="Menlo"/>
+          <w:color w:val="C586C0"/>
+          <w:sz w:val="18"/>
+          <w:szCs w:val="18"/>
+          <w:lang w:val="es-ES" w:eastAsia="es-ES_tradnl"/>
+        </w:rPr>
+        <w:t>in</w:t>
+      </w:r>
+      <w:r>
+        <w:rPr>
+          <w:rFonts w:ascii="Menlo" w:eastAsia="Times New Roman" w:hAnsi="Menlo" w:cs="Menlo"/>
+          <w:color w:val="D4D4D4"/>
+          <w:sz w:val="18"/>
+          <w:szCs w:val="18"/>
+          <w:lang w:val="es-ES" w:eastAsia="es-ES_tradnl"/>
+        </w:rPr>
+        <w:t xml:space="preserve"> </w:t>
       </w:r>
       <w:r>
         <w:rPr>
@@ -16872,7 +16981,7 @@
           <w:szCs w:val="18"/>
           <w:lang w:val="es-ES" w:eastAsia="es-ES_tradnl"/>
         </w:rPr>
-        <w:t>menor2</w:t>
+        <w:t>escaleras</w:t>
       </w:r>
       <w:r>
         <w:rPr>
@@ -16906,7 +17015,29 @@
           <w:szCs w:val="18"/>
           <w:lang w:val="es-ES" w:eastAsia="es-ES_tradnl"/>
         </w:rPr>
-        <w:t xml:space="preserve">                </w:t>
+        <w:t xml:space="preserve">            </w:t>
+      </w:r>
+      <w:proofErr w:type="spellStart"/>
+      <w:r>
+        <w:rPr>
+          <w:rFonts w:ascii="Menlo" w:eastAsia="Times New Roman" w:hAnsi="Menlo" w:cs="Menlo"/>
+          <w:color w:val="C586C0"/>
+          <w:sz w:val="18"/>
+          <w:szCs w:val="18"/>
+          <w:lang w:val="es-ES" w:eastAsia="es-ES_tradnl"/>
+        </w:rPr>
+        <w:t>if</w:t>
+      </w:r>
+      <w:proofErr w:type="spellEnd"/>
+      <w:r>
+        <w:rPr>
+          <w:rFonts w:ascii="Menlo" w:eastAsia="Times New Roman" w:hAnsi="Menlo" w:cs="Menlo"/>
+          <w:color w:val="D4D4D4"/>
+          <w:sz w:val="18"/>
+          <w:szCs w:val="18"/>
+          <w:lang w:val="es-ES" w:eastAsia="es-ES_tradnl"/>
+        </w:rPr>
+        <w:t xml:space="preserve"> </w:t>
       </w:r>
       <w:r>
         <w:rPr>
@@ -16916,6 +17047,26 @@
           <w:szCs w:val="18"/>
           <w:lang w:val="es-ES" w:eastAsia="es-ES_tradnl"/>
         </w:rPr>
+        <w:t>escalera</w:t>
+      </w:r>
+      <w:r>
+        <w:rPr>
+          <w:rFonts w:ascii="Menlo" w:eastAsia="Times New Roman" w:hAnsi="Menlo" w:cs="Menlo"/>
+          <w:color w:val="D4D4D4"/>
+          <w:sz w:val="18"/>
+          <w:szCs w:val="18"/>
+          <w:lang w:val="es-ES" w:eastAsia="es-ES_tradnl"/>
+        </w:rPr>
+        <w:t xml:space="preserve"> &lt; </w:t>
+      </w:r>
+      <w:r>
+        <w:rPr>
+          <w:rFonts w:ascii="Menlo" w:eastAsia="Times New Roman" w:hAnsi="Menlo" w:cs="Menlo"/>
+          <w:color w:val="9CDCFE"/>
+          <w:sz w:val="18"/>
+          <w:szCs w:val="18"/>
+          <w:lang w:val="es-ES" w:eastAsia="es-ES_tradnl"/>
+        </w:rPr>
         <w:t>menor2</w:t>
       </w:r>
       <w:r>
@@ -16926,17 +17077,7 @@
           <w:szCs w:val="18"/>
           <w:lang w:val="es-ES" w:eastAsia="es-ES_tradnl"/>
         </w:rPr>
-        <w:t xml:space="preserve"> = </w:t>
-      </w:r>
-      <w:r>
-        <w:rPr>
-          <w:rFonts w:ascii="Menlo" w:eastAsia="Times New Roman" w:hAnsi="Menlo" w:cs="Menlo"/>
-          <w:color w:val="9CDCFE"/>
-          <w:sz w:val="18"/>
-          <w:szCs w:val="18"/>
-          <w:lang w:val="es-ES" w:eastAsia="es-ES_tradnl"/>
-        </w:rPr>
-        <w:t>escalera</w:t>
+        <w:t>:</w:t>
       </w:r>
     </w:p>
     <w:p>
@@ -16960,9 +17101,8 @@
           <w:szCs w:val="18"/>
           <w:lang w:val="es-ES" w:eastAsia="es-ES_tradnl"/>
         </w:rPr>
-        <w:t xml:space="preserve">        </w:t>
-      </w:r>
-      <w:proofErr w:type="spellStart"/>
+        <w:t xml:space="preserve">                </w:t>
+      </w:r>
       <w:r>
         <w:rPr>
           <w:rFonts w:ascii="Menlo" w:eastAsia="Times New Roman" w:hAnsi="Menlo" w:cs="Menlo"/>
@@ -16971,28 +17111,17 @@
           <w:szCs w:val="18"/>
           <w:lang w:val="es-ES" w:eastAsia="es-ES_tradnl"/>
         </w:rPr>
-        <w:t>escaleras</w:t>
-      </w:r>
-      <w:r>
-        <w:rPr>
-          <w:rFonts w:ascii="Menlo" w:eastAsia="Times New Roman" w:hAnsi="Menlo" w:cs="Menlo"/>
-          <w:color w:val="D4D4D4"/>
-          <w:sz w:val="18"/>
-          <w:szCs w:val="18"/>
-          <w:lang w:val="es-ES" w:eastAsia="es-ES_tradnl"/>
-        </w:rPr>
-        <w:t>.remove</w:t>
-      </w:r>
-      <w:proofErr w:type="spellEnd"/>
-      <w:r>
-        <w:rPr>
-          <w:rFonts w:ascii="Menlo" w:eastAsia="Times New Roman" w:hAnsi="Menlo" w:cs="Menlo"/>
-          <w:color w:val="D4D4D4"/>
-          <w:sz w:val="18"/>
-          <w:szCs w:val="18"/>
-          <w:lang w:val="es-ES" w:eastAsia="es-ES_tradnl"/>
-        </w:rPr>
-        <w:t>(</w:t>
+        <w:t>menor2</w:t>
+      </w:r>
+      <w:r>
+        <w:rPr>
+          <w:rFonts w:ascii="Menlo" w:eastAsia="Times New Roman" w:hAnsi="Menlo" w:cs="Menlo"/>
+          <w:color w:val="D4D4D4"/>
+          <w:sz w:val="18"/>
+          <w:szCs w:val="18"/>
+          <w:lang w:val="es-ES" w:eastAsia="es-ES_tradnl"/>
+        </w:rPr>
+        <w:t xml:space="preserve"> = </w:t>
       </w:r>
       <w:r>
         <w:rPr>
@@ -17002,17 +17131,7 @@
           <w:szCs w:val="18"/>
           <w:lang w:val="es-ES" w:eastAsia="es-ES_tradnl"/>
         </w:rPr>
-        <w:t>menor2</w:t>
-      </w:r>
-      <w:r>
-        <w:rPr>
-          <w:rFonts w:ascii="Menlo" w:eastAsia="Times New Roman" w:hAnsi="Menlo" w:cs="Menlo"/>
-          <w:color w:val="D4D4D4"/>
-          <w:sz w:val="18"/>
-          <w:szCs w:val="18"/>
-          <w:lang w:val="es-ES" w:eastAsia="es-ES_tradnl"/>
-        </w:rPr>
-        <w:t>)</w:t>
+        <w:t>escalera</w:t>
       </w:r>
     </w:p>
     <w:p>
@@ -17036,8 +17155,10 @@
           <w:szCs w:val="18"/>
           <w:lang w:val="es-ES" w:eastAsia="es-ES_tradnl"/>
         </w:rPr>
+        <w:lastRenderedPageBreak/>
         <w:t xml:space="preserve">        </w:t>
       </w:r>
+      <w:proofErr w:type="spellStart"/>
       <w:r>
         <w:rPr>
           <w:rFonts w:ascii="Menlo" w:eastAsia="Times New Roman" w:hAnsi="Menlo" w:cs="Menlo"/>
@@ -17046,17 +17167,28 @@
           <w:szCs w:val="18"/>
           <w:lang w:val="es-ES" w:eastAsia="es-ES_tradnl"/>
         </w:rPr>
-        <w:t>tiempo</w:t>
-      </w:r>
-      <w:r>
-        <w:rPr>
-          <w:rFonts w:ascii="Menlo" w:eastAsia="Times New Roman" w:hAnsi="Menlo" w:cs="Menlo"/>
-          <w:color w:val="D4D4D4"/>
-          <w:sz w:val="18"/>
-          <w:szCs w:val="18"/>
-          <w:lang w:val="es-ES" w:eastAsia="es-ES_tradnl"/>
-        </w:rPr>
-        <w:t>+=</w:t>
+        <w:t>escaleras</w:t>
+      </w:r>
+      <w:r>
+        <w:rPr>
+          <w:rFonts w:ascii="Menlo" w:eastAsia="Times New Roman" w:hAnsi="Menlo" w:cs="Menlo"/>
+          <w:color w:val="D4D4D4"/>
+          <w:sz w:val="18"/>
+          <w:szCs w:val="18"/>
+          <w:lang w:val="es-ES" w:eastAsia="es-ES_tradnl"/>
+        </w:rPr>
+        <w:t>.remove</w:t>
+      </w:r>
+      <w:proofErr w:type="spellEnd"/>
+      <w:r>
+        <w:rPr>
+          <w:rFonts w:ascii="Menlo" w:eastAsia="Times New Roman" w:hAnsi="Menlo" w:cs="Menlo"/>
+          <w:color w:val="D4D4D4"/>
+          <w:sz w:val="18"/>
+          <w:szCs w:val="18"/>
+          <w:lang w:val="es-ES" w:eastAsia="es-ES_tradnl"/>
+        </w:rPr>
+        <w:t>(</w:t>
       </w:r>
       <w:r>
         <w:rPr>
@@ -17066,27 +17198,17 @@
           <w:szCs w:val="18"/>
           <w:lang w:val="es-ES" w:eastAsia="es-ES_tradnl"/>
         </w:rPr>
-        <w:t>menor1</w:t>
-      </w:r>
-      <w:r>
-        <w:rPr>
-          <w:rFonts w:ascii="Menlo" w:eastAsia="Times New Roman" w:hAnsi="Menlo" w:cs="Menlo"/>
-          <w:color w:val="D4D4D4"/>
-          <w:sz w:val="18"/>
-          <w:szCs w:val="18"/>
-          <w:lang w:val="es-ES" w:eastAsia="es-ES_tradnl"/>
-        </w:rPr>
-        <w:t>+</w:t>
-      </w:r>
-      <w:r>
-        <w:rPr>
-          <w:rFonts w:ascii="Menlo" w:eastAsia="Times New Roman" w:hAnsi="Menlo" w:cs="Menlo"/>
-          <w:color w:val="9CDCFE"/>
-          <w:sz w:val="18"/>
-          <w:szCs w:val="18"/>
-          <w:lang w:val="es-ES" w:eastAsia="es-ES_tradnl"/>
-        </w:rPr>
         <w:t>menor2</w:t>
+      </w:r>
+      <w:r>
+        <w:rPr>
+          <w:rFonts w:ascii="Menlo" w:eastAsia="Times New Roman" w:hAnsi="Menlo" w:cs="Menlo"/>
+          <w:color w:val="D4D4D4"/>
+          <w:sz w:val="18"/>
+          <w:szCs w:val="18"/>
+          <w:lang w:val="es-ES" w:eastAsia="es-ES_tradnl"/>
+        </w:rPr>
+        <w:t>)</w:t>
       </w:r>
     </w:p>
     <w:p>
@@ -17112,7 +17234,6 @@
         </w:rPr>
         <w:t xml:space="preserve">        </w:t>
       </w:r>
-      <w:proofErr w:type="spellStart"/>
       <w:r>
         <w:rPr>
           <w:rFonts w:ascii="Menlo" w:eastAsia="Times New Roman" w:hAnsi="Menlo" w:cs="Menlo"/>
@@ -17121,28 +17242,17 @@
           <w:szCs w:val="18"/>
           <w:lang w:val="es-ES" w:eastAsia="es-ES_tradnl"/>
         </w:rPr>
-        <w:t>escaleras</w:t>
-      </w:r>
-      <w:r>
-        <w:rPr>
-          <w:rFonts w:ascii="Menlo" w:eastAsia="Times New Roman" w:hAnsi="Menlo" w:cs="Menlo"/>
-          <w:color w:val="D4D4D4"/>
-          <w:sz w:val="18"/>
-          <w:szCs w:val="18"/>
-          <w:lang w:val="es-ES" w:eastAsia="es-ES_tradnl"/>
-        </w:rPr>
-        <w:t>.append</w:t>
-      </w:r>
-      <w:proofErr w:type="spellEnd"/>
-      <w:r>
-        <w:rPr>
-          <w:rFonts w:ascii="Menlo" w:eastAsia="Times New Roman" w:hAnsi="Menlo" w:cs="Menlo"/>
-          <w:color w:val="D4D4D4"/>
-          <w:sz w:val="18"/>
-          <w:szCs w:val="18"/>
-          <w:lang w:val="es-ES" w:eastAsia="es-ES_tradnl"/>
-        </w:rPr>
-        <w:t>(</w:t>
+        <w:t>tiempo</w:t>
+      </w:r>
+      <w:r>
+        <w:rPr>
+          <w:rFonts w:ascii="Menlo" w:eastAsia="Times New Roman" w:hAnsi="Menlo" w:cs="Menlo"/>
+          <w:color w:val="D4D4D4"/>
+          <w:sz w:val="18"/>
+          <w:szCs w:val="18"/>
+          <w:lang w:val="es-ES" w:eastAsia="es-ES_tradnl"/>
+        </w:rPr>
+        <w:t>+=</w:t>
       </w:r>
       <w:r>
         <w:rPr>
@@ -17173,16 +17283,6 @@
           <w:lang w:val="es-ES" w:eastAsia="es-ES_tradnl"/>
         </w:rPr>
         <w:t>menor2</w:t>
-      </w:r>
-      <w:r>
-        <w:rPr>
-          <w:rFonts w:ascii="Menlo" w:eastAsia="Times New Roman" w:hAnsi="Menlo" w:cs="Menlo"/>
-          <w:color w:val="D4D4D4"/>
-          <w:sz w:val="18"/>
-          <w:szCs w:val="18"/>
-          <w:lang w:val="es-ES" w:eastAsia="es-ES_tradnl"/>
-        </w:rPr>
-        <w:t>)</w:t>
       </w:r>
     </w:p>
     <w:p>
@@ -17206,6 +17306,102 @@
           <w:szCs w:val="18"/>
           <w:lang w:val="es-ES" w:eastAsia="es-ES_tradnl"/>
         </w:rPr>
+        <w:t xml:space="preserve">        </w:t>
+      </w:r>
+      <w:proofErr w:type="spellStart"/>
+      <w:r>
+        <w:rPr>
+          <w:rFonts w:ascii="Menlo" w:eastAsia="Times New Roman" w:hAnsi="Menlo" w:cs="Menlo"/>
+          <w:color w:val="9CDCFE"/>
+          <w:sz w:val="18"/>
+          <w:szCs w:val="18"/>
+          <w:lang w:val="es-ES" w:eastAsia="es-ES_tradnl"/>
+        </w:rPr>
+        <w:t>escaleras</w:t>
+      </w:r>
+      <w:r>
+        <w:rPr>
+          <w:rFonts w:ascii="Menlo" w:eastAsia="Times New Roman" w:hAnsi="Menlo" w:cs="Menlo"/>
+          <w:color w:val="D4D4D4"/>
+          <w:sz w:val="18"/>
+          <w:szCs w:val="18"/>
+          <w:lang w:val="es-ES" w:eastAsia="es-ES_tradnl"/>
+        </w:rPr>
+        <w:t>.append</w:t>
+      </w:r>
+      <w:proofErr w:type="spellEnd"/>
+      <w:r>
+        <w:rPr>
+          <w:rFonts w:ascii="Menlo" w:eastAsia="Times New Roman" w:hAnsi="Menlo" w:cs="Menlo"/>
+          <w:color w:val="D4D4D4"/>
+          <w:sz w:val="18"/>
+          <w:szCs w:val="18"/>
+          <w:lang w:val="es-ES" w:eastAsia="es-ES_tradnl"/>
+        </w:rPr>
+        <w:t>(</w:t>
+      </w:r>
+      <w:r>
+        <w:rPr>
+          <w:rFonts w:ascii="Menlo" w:eastAsia="Times New Roman" w:hAnsi="Menlo" w:cs="Menlo"/>
+          <w:color w:val="9CDCFE"/>
+          <w:sz w:val="18"/>
+          <w:szCs w:val="18"/>
+          <w:lang w:val="es-ES" w:eastAsia="es-ES_tradnl"/>
+        </w:rPr>
+        <w:t>menor1</w:t>
+      </w:r>
+      <w:r>
+        <w:rPr>
+          <w:rFonts w:ascii="Menlo" w:eastAsia="Times New Roman" w:hAnsi="Menlo" w:cs="Menlo"/>
+          <w:color w:val="D4D4D4"/>
+          <w:sz w:val="18"/>
+          <w:szCs w:val="18"/>
+          <w:lang w:val="es-ES" w:eastAsia="es-ES_tradnl"/>
+        </w:rPr>
+        <w:t>+</w:t>
+      </w:r>
+      <w:r>
+        <w:rPr>
+          <w:rFonts w:ascii="Menlo" w:eastAsia="Times New Roman" w:hAnsi="Menlo" w:cs="Menlo"/>
+          <w:color w:val="9CDCFE"/>
+          <w:sz w:val="18"/>
+          <w:szCs w:val="18"/>
+          <w:lang w:val="es-ES" w:eastAsia="es-ES_tradnl"/>
+        </w:rPr>
+        <w:t>menor2</w:t>
+      </w:r>
+      <w:r>
+        <w:rPr>
+          <w:rFonts w:ascii="Menlo" w:eastAsia="Times New Roman" w:hAnsi="Menlo" w:cs="Menlo"/>
+          <w:color w:val="D4D4D4"/>
+          <w:sz w:val="18"/>
+          <w:szCs w:val="18"/>
+          <w:lang w:val="es-ES" w:eastAsia="es-ES_tradnl"/>
+        </w:rPr>
+        <w:t>)</w:t>
+      </w:r>
+    </w:p>
+    <w:p>
+      <w:pPr>
+        <w:shd w:val="clear" w:color="auto" w:fill="1E1E1E"/>
+        <w:suppressAutoHyphens w:val="0"/>
+        <w:spacing w:after="0" w:line="270" w:lineRule="atLeast"/>
+        <w:rPr>
+          <w:rFonts w:ascii="Menlo" w:eastAsia="Times New Roman" w:hAnsi="Menlo" w:cs="Menlo"/>
+          <w:color w:val="D4D4D4"/>
+          <w:sz w:val="18"/>
+          <w:szCs w:val="18"/>
+          <w:lang w:val="es-ES" w:eastAsia="es-ES_tradnl"/>
+        </w:rPr>
+      </w:pPr>
+      <w:r>
+        <w:rPr>
+          <w:rFonts w:ascii="Menlo" w:eastAsia="Times New Roman" w:hAnsi="Menlo" w:cs="Menlo"/>
+          <w:color w:val="D4D4D4"/>
+          <w:sz w:val="18"/>
+          <w:szCs w:val="18"/>
+          <w:lang w:val="es-ES" w:eastAsia="es-ES_tradnl"/>
+        </w:rPr>
         <w:t xml:space="preserve">    </w:t>
       </w:r>
       <w:proofErr w:type="spellStart"/>
@@ -17245,11 +17441,301 @@
       <w:pPr>
         <w:pStyle w:val="NormalWeb"/>
         <w:rPr>
-          <w:rFonts w:ascii="Calibri" w:hAnsi="Calibri" w:cs="Calibri"/>
-          <w:sz w:val="22"/>
-          <w:szCs w:val="22"/>
-        </w:rPr>
-      </w:pPr>
+          <w:u w:val="single"/>
+        </w:rPr>
+      </w:pPr>
+      <w:r>
+        <w:rPr>
+          <w:rFonts w:ascii="Calibri" w:hAnsi="Calibri" w:cs="Calibri"/>
+          <w:sz w:val="22"/>
+          <w:szCs w:val="22"/>
+          <w:u w:val="single"/>
+        </w:rPr>
+        <w:t>Cálculo de la complejidad</w:t>
+      </w:r>
+      <w:r>
+        <w:rPr>
+          <w:rFonts w:ascii="Calibri" w:hAnsi="Calibri" w:cs="Calibri"/>
+          <w:sz w:val="22"/>
+          <w:szCs w:val="22"/>
+          <w:u w:val="single"/>
+        </w:rPr>
+        <w:t xml:space="preserve">: </w:t>
+      </w:r>
+    </w:p>
+    <w:p>
+      <w:pPr>
+        <w:rPr>
+          <w:lang w:val="es-ES"/>
+        </w:rPr>
+      </w:pPr>
+      <w:r>
+        <w:rPr>
+          <w:lang w:val="es-ES"/>
+        </w:rPr>
+        <w:t xml:space="preserve">La primera forma de resolverlo, comprobando secuencialmente los mínimos, tendría dos bucles anidados lo que hace que sea de coste </w:t>
+      </w:r>
+      <m:oMath>
+        <m:r>
+          <w:rPr>
+            <w:rFonts w:ascii="Cambria Math" w:hAnsi="Cambria Math"/>
+            <w:lang w:val="es-ES"/>
+          </w:rPr>
+          <m:t>O</m:t>
+        </m:r>
+        <m:d>
+          <m:dPr>
+            <m:ctrlPr>
+              <w:rPr>
+                <w:rFonts w:ascii="Cambria Math" w:hAnsi="Cambria Math"/>
+                <w:i/>
+                <w:lang w:val="es-ES"/>
+              </w:rPr>
+            </m:ctrlPr>
+          </m:dPr>
+          <m:e>
+            <m:sSup>
+              <m:sSupPr>
+                <m:ctrlPr>
+                  <w:rPr>
+                    <w:rFonts w:ascii="Cambria Math" w:hAnsi="Cambria Math"/>
+                    <w:i/>
+                    <w:lang w:val="es-ES"/>
+                  </w:rPr>
+                </m:ctrlPr>
+              </m:sSupPr>
+              <m:e>
+                <m:r>
+                  <w:rPr>
+                    <w:rFonts w:ascii="Cambria Math" w:hAnsi="Cambria Math"/>
+                    <w:lang w:val="es-ES"/>
+                  </w:rPr>
+                  <m:t>n</m:t>
+                </m:r>
+              </m:e>
+              <m:sup>
+                <m:r>
+                  <w:rPr>
+                    <w:rFonts w:ascii="Cambria Math" w:hAnsi="Cambria Math"/>
+                    <w:lang w:val="es-ES"/>
+                  </w:rPr>
+                  <m:t>2</m:t>
+                </m:r>
+              </m:sup>
+            </m:sSup>
+          </m:e>
+        </m:d>
+      </m:oMath>
+      <w:r>
+        <w:rPr>
+          <w:lang w:val="es-ES"/>
+        </w:rPr>
+        <w:t>.</w:t>
+      </w:r>
+    </w:p>
+    <w:p>
+      <w:pPr>
+        <w:rPr>
+          <w:rFonts w:eastAsiaTheme="minorEastAsia"/>
+          <w:lang w:val="es-ES"/>
+        </w:rPr>
+      </w:pPr>
+      <w:r>
+        <w:rPr>
+          <w:lang w:val="es-ES"/>
+        </w:rPr>
+        <w:t xml:space="preserve">De la segunda forma, con la ordenación previa, </w:t>
+      </w:r>
+      <w:r>
+        <w:rPr>
+          <w:lang w:val="es-ES"/>
+        </w:rPr>
+        <w:t xml:space="preserve">hay igualmente bucles anidados, pero los bucles en el segundo </w:t>
+      </w:r>
+      <w:proofErr w:type="gramStart"/>
+      <w:r>
+        <w:rPr>
+          <w:lang w:val="es-ES"/>
+        </w:rPr>
+        <w:t>nivel,</w:t>
+      </w:r>
+      <w:proofErr w:type="gramEnd"/>
+      <w:r>
+        <w:rPr>
+          <w:lang w:val="es-ES"/>
+        </w:rPr>
+        <w:t xml:space="preserve"> solamente iteran 2 veces, por lo que no aumentarán el orden de complejidad, y el algoritmo tendrá una complejidad de coste </w:t>
+      </w:r>
+      <m:oMath>
+        <m:r>
+          <w:rPr>
+            <w:rFonts w:ascii="Cambria Math" w:hAnsi="Cambria Math"/>
+            <w:lang w:val="es-ES"/>
+          </w:rPr>
+          <m:t>O</m:t>
+        </m:r>
+        <m:d>
+          <m:dPr>
+            <m:ctrlPr>
+              <w:rPr>
+                <w:rFonts w:ascii="Cambria Math" w:hAnsi="Cambria Math"/>
+                <w:i/>
+                <w:lang w:val="es-ES"/>
+              </w:rPr>
+            </m:ctrlPr>
+          </m:dPr>
+          <m:e>
+            <m:r>
+              <w:rPr>
+                <w:rFonts w:ascii="Cambria Math" w:hAnsi="Cambria Math"/>
+                <w:lang w:val="es-ES"/>
+              </w:rPr>
+              <m:t>n</m:t>
+            </m:r>
+          </m:e>
+        </m:d>
+      </m:oMath>
+      <w:r>
+        <w:rPr>
+          <w:lang w:val="es-ES"/>
+        </w:rPr>
+        <w:t xml:space="preserve">. Esta complejidad podría incluir la ordenación previa del conjunto de datos para cumplir el prerrequisito, lo que supondría que el coste será </w:t>
+      </w:r>
+      <m:oMath>
+        <m:r>
+          <w:rPr>
+            <w:rFonts w:ascii="Cambria Math" w:hAnsi="Cambria Math"/>
+            <w:lang w:val="es-ES"/>
+          </w:rPr>
+          <m:t>O</m:t>
+        </m:r>
+        <m:d>
+          <m:dPr>
+            <m:ctrlPr>
+              <w:rPr>
+                <w:rFonts w:ascii="Cambria Math" w:hAnsi="Cambria Math"/>
+                <w:i/>
+                <w:lang w:val="es-ES"/>
+              </w:rPr>
+            </m:ctrlPr>
+          </m:dPr>
+          <m:e>
+            <m:r>
+              <w:rPr>
+                <w:rFonts w:ascii="Cambria Math" w:hAnsi="Cambria Math"/>
+                <w:lang w:val="es-ES"/>
+              </w:rPr>
+              <m:t>n·logn+n</m:t>
+            </m:r>
+          </m:e>
+        </m:d>
+        <m:r>
+          <w:rPr>
+            <w:rFonts w:ascii="Cambria Math" w:hAnsi="Cambria Math"/>
+            <w:lang w:val="es-ES"/>
+          </w:rPr>
+          <m:t>=O</m:t>
+        </m:r>
+        <m:d>
+          <m:dPr>
+            <m:ctrlPr>
+              <w:rPr>
+                <w:rFonts w:ascii="Cambria Math" w:hAnsi="Cambria Math"/>
+                <w:i/>
+                <w:lang w:val="es-ES"/>
+              </w:rPr>
+            </m:ctrlPr>
+          </m:dPr>
+          <m:e>
+            <m:r>
+              <w:rPr>
+                <w:rFonts w:ascii="Cambria Math" w:hAnsi="Cambria Math"/>
+                <w:lang w:val="es-ES"/>
+              </w:rPr>
+              <m:t>n·logn</m:t>
+            </m:r>
+          </m:e>
+        </m:d>
+      </m:oMath>
+      <w:r>
+        <w:rPr>
+          <w:rFonts w:eastAsiaTheme="minorEastAsia"/>
+          <w:lang w:val="es-ES"/>
+        </w:rPr>
+        <w:t xml:space="preserve">, que igualmente es menor que </w:t>
+      </w:r>
+      <m:oMath>
+        <m:r>
+          <w:rPr>
+            <w:rFonts w:ascii="Cambria Math" w:eastAsiaTheme="minorEastAsia" w:hAnsi="Cambria Math"/>
+            <w:lang w:val="es-ES"/>
+          </w:rPr>
+          <m:t>O</m:t>
+        </m:r>
+        <m:d>
+          <m:dPr>
+            <m:ctrlPr>
+              <w:rPr>
+                <w:rFonts w:ascii="Cambria Math" w:eastAsiaTheme="minorEastAsia" w:hAnsi="Cambria Math"/>
+                <w:i/>
+                <w:lang w:val="es-ES"/>
+              </w:rPr>
+            </m:ctrlPr>
+          </m:dPr>
+          <m:e>
+            <m:sSup>
+              <m:sSupPr>
+                <m:ctrlPr>
+                  <w:rPr>
+                    <w:rFonts w:ascii="Cambria Math" w:eastAsiaTheme="minorEastAsia" w:hAnsi="Cambria Math"/>
+                    <w:i/>
+                    <w:lang w:val="es-ES"/>
+                  </w:rPr>
+                </m:ctrlPr>
+              </m:sSupPr>
+              <m:e>
+                <m:r>
+                  <w:rPr>
+                    <w:rFonts w:ascii="Cambria Math" w:eastAsiaTheme="minorEastAsia" w:hAnsi="Cambria Math"/>
+                    <w:lang w:val="es-ES"/>
+                  </w:rPr>
+                  <m:t>n</m:t>
+                </m:r>
+              </m:e>
+              <m:sup>
+                <m:r>
+                  <w:rPr>
+                    <w:rFonts w:ascii="Cambria Math" w:eastAsiaTheme="minorEastAsia" w:hAnsi="Cambria Math"/>
+                    <w:lang w:val="es-ES"/>
+                  </w:rPr>
+                  <m:t>2</m:t>
+                </m:r>
+              </m:sup>
+            </m:sSup>
+          </m:e>
+        </m:d>
+      </m:oMath>
+      <w:r>
+        <w:rPr>
+          <w:rFonts w:eastAsiaTheme="minorEastAsia"/>
+          <w:lang w:val="es-ES"/>
+        </w:rPr>
+        <w:t>.</w:t>
+      </w:r>
+    </w:p>
+    <w:p>
+      <w:pPr>
+        <w:rPr>
+          <w:rFonts w:eastAsiaTheme="minorEastAsia"/>
+          <w:lang w:val="es-ES"/>
+        </w:rPr>
+      </w:pPr>
+      <w:r>
+        <w:rPr>
+          <w:lang w:val="es-ES"/>
+        </w:rPr>
+        <w:t xml:space="preserve">  </w:t>
+      </w:r>
     </w:p>
     <w:p>
       <w:pPr>

</xml_diff>